<commit_message>
resume ver.1.4 fix e-mail in resumes docx and pdf
</commit_message>
<xml_diff>
--- a/contents/e.golubtsov.docx
+++ b/contents/e.golubtsov.docx
@@ -71,10 +71,11 @@
                 <w:rFonts w:ascii="Times New Roman" w:eastAsia="Times New Roman" w:hAnsi="Times New Roman" w:cs="Times New Roman"/>
                 <w:b/>
                 <w:bCs/>
+                <w:noProof/>
                 <w:kern w:val="36"/>
                 <w:sz w:val="48"/>
                 <w:szCs w:val="48"/>
-                <w:lang w:val="en-US" w:eastAsia="ru-RU"/>
+                <w:lang w:eastAsia="ru-RU"/>
               </w:rPr>
               <w:drawing>
                 <wp:inline distT="0" distB="0" distL="0" distR="0">
@@ -266,14 +267,13 @@
             <w:hyperlink r:id="rId7" w:history="1">
               <w:r>
                 <w:rPr>
+                  <w:rStyle w:val="a4"/>
                   <w:rFonts w:ascii="Times New Roman" w:eastAsia="Times New Roman" w:hAnsi="Times New Roman" w:cs="Times New Roman"/>
-                  <w:color w:val="0000FF"/>
                   <w:sz w:val="24"/>
                   <w:szCs w:val="24"/>
-                  <w:u w:val="single"/>
                   <w:lang w:val="en-US" w:eastAsia="ru-RU"/>
                 </w:rPr>
-                <w:t>e.golubtsov@gmail.com</w:t>
+                <w:t>e.golubtsoff@gmail.com</w:t>
               </w:r>
             </w:hyperlink>
           </w:p>
@@ -291,7 +291,6 @@
                 <w:lang w:val="en-US" w:eastAsia="ru-RU"/>
               </w:rPr>
             </w:pPr>
-            <w:proofErr w:type="spellStart"/>
             <w:r>
               <w:rPr>
                 <w:rFonts w:ascii="Times New Roman" w:eastAsia="Times New Roman" w:hAnsi="Times New Roman" w:cs="Times New Roman"/>
@@ -299,17 +298,7 @@
                 <w:szCs w:val="24"/>
                 <w:lang w:val="en-US" w:eastAsia="ru-RU"/>
               </w:rPr>
-              <w:t>Github</w:t>
-            </w:r>
-            <w:proofErr w:type="spellEnd"/>
-            <w:r>
-              <w:rPr>
-                <w:rFonts w:ascii="Times New Roman" w:eastAsia="Times New Roman" w:hAnsi="Times New Roman" w:cs="Times New Roman"/>
-                <w:sz w:val="24"/>
-                <w:szCs w:val="24"/>
-                <w:lang w:val="en-US" w:eastAsia="ru-RU"/>
-              </w:rPr>
-              <w:t xml:space="preserve">: </w:t>
+              <w:t xml:space="preserve">Github: </w:t>
             </w:r>
             <w:hyperlink r:id="rId8" w:history="1">
               <w:r>
@@ -320,40 +309,8 @@
                   <w:szCs w:val="24"/>
                   <w:lang w:val="en-US" w:eastAsia="ru-RU"/>
                 </w:rPr>
-                <w:t>github.com/</w:t>
+                <w:t>github.com/golubtsoff</w:t>
               </w:r>
-              <w:proofErr w:type="spellStart"/>
-              <w:r>
-                <w:rPr>
-                  <w:rStyle w:val="a4"/>
-                  <w:rFonts w:ascii="Times New Roman" w:eastAsia="Times New Roman" w:hAnsi="Times New Roman" w:cs="Times New Roman"/>
-                  <w:sz w:val="24"/>
-                  <w:szCs w:val="24"/>
-                  <w:lang w:val="en-US" w:eastAsia="ru-RU"/>
-                </w:rPr>
-                <w:t>go</w:t>
-              </w:r>
-              <w:r>
-                <w:rPr>
-                  <w:rStyle w:val="a4"/>
-                  <w:rFonts w:ascii="Times New Roman" w:eastAsia="Times New Roman" w:hAnsi="Times New Roman" w:cs="Times New Roman"/>
-                  <w:sz w:val="24"/>
-                  <w:szCs w:val="24"/>
-                  <w:lang w:val="en-US" w:eastAsia="ru-RU"/>
-                </w:rPr>
-                <w:t>l</w:t>
-              </w:r>
-              <w:r>
-                <w:rPr>
-                  <w:rStyle w:val="a4"/>
-                  <w:rFonts w:ascii="Times New Roman" w:eastAsia="Times New Roman" w:hAnsi="Times New Roman" w:cs="Times New Roman"/>
-                  <w:sz w:val="24"/>
-                  <w:szCs w:val="24"/>
-                  <w:lang w:val="en-US" w:eastAsia="ru-RU"/>
-                </w:rPr>
-                <w:t>ubtsoff</w:t>
-              </w:r>
-              <w:proofErr w:type="spellEnd"/>
             </w:hyperlink>
           </w:p>
           <w:p>
@@ -495,107 +452,7 @@
           <w:szCs w:val="24"/>
           <w:lang w:val="en-US" w:eastAsia="ru-RU"/>
         </w:rPr>
-        <w:t xml:space="preserve">Java, </w:t>
-      </w:r>
-      <w:proofErr w:type="spellStart"/>
-      <w:r>
-        <w:rPr>
-          <w:rFonts w:ascii="Times New Roman" w:eastAsia="Times New Roman" w:hAnsi="Times New Roman" w:cs="Times New Roman"/>
-          <w:sz w:val="24"/>
-          <w:szCs w:val="24"/>
-          <w:lang w:val="en-US" w:eastAsia="ru-RU"/>
-        </w:rPr>
-        <w:t>Git</w:t>
-      </w:r>
-      <w:proofErr w:type="spellEnd"/>
-      <w:r>
-        <w:rPr>
-          <w:rFonts w:ascii="Times New Roman" w:eastAsia="Times New Roman" w:hAnsi="Times New Roman" w:cs="Times New Roman"/>
-          <w:sz w:val="24"/>
-          <w:szCs w:val="24"/>
-          <w:lang w:val="en-US" w:eastAsia="ru-RU"/>
-        </w:rPr>
-        <w:t>/</w:t>
-      </w:r>
-      <w:proofErr w:type="spellStart"/>
-      <w:r>
-        <w:rPr>
-          <w:rFonts w:ascii="Times New Roman" w:eastAsia="Times New Roman" w:hAnsi="Times New Roman" w:cs="Times New Roman"/>
-          <w:sz w:val="24"/>
-          <w:szCs w:val="24"/>
-          <w:lang w:val="en-US" w:eastAsia="ru-RU"/>
-        </w:rPr>
-        <w:t>Github</w:t>
-      </w:r>
-      <w:proofErr w:type="spellEnd"/>
-      <w:r>
-        <w:rPr>
-          <w:rFonts w:ascii="Times New Roman" w:eastAsia="Times New Roman" w:hAnsi="Times New Roman" w:cs="Times New Roman"/>
-          <w:sz w:val="24"/>
-          <w:szCs w:val="24"/>
-          <w:lang w:val="en-US" w:eastAsia="ru-RU"/>
-        </w:rPr>
-        <w:t xml:space="preserve">, Apache Maven, Hibernate ORM, </w:t>
-      </w:r>
-      <w:proofErr w:type="spellStart"/>
-      <w:r>
-        <w:rPr>
-          <w:rFonts w:ascii="Times New Roman" w:eastAsia="Times New Roman" w:hAnsi="Times New Roman" w:cs="Times New Roman"/>
-          <w:sz w:val="24"/>
-          <w:szCs w:val="24"/>
-          <w:lang w:val="en-US" w:eastAsia="ru-RU"/>
-        </w:rPr>
-        <w:t>JUnit</w:t>
-      </w:r>
-      <w:proofErr w:type="spellEnd"/>
-      <w:r>
-        <w:rPr>
-          <w:rFonts w:ascii="Times New Roman" w:eastAsia="Times New Roman" w:hAnsi="Times New Roman" w:cs="Times New Roman"/>
-          <w:sz w:val="24"/>
-          <w:szCs w:val="24"/>
-          <w:lang w:val="en-US" w:eastAsia="ru-RU"/>
-        </w:rPr>
-        <w:t xml:space="preserve">, Java </w:t>
-      </w:r>
-      <w:proofErr w:type="spellStart"/>
-      <w:r>
-        <w:rPr>
-          <w:rFonts w:ascii="Times New Roman" w:eastAsia="Times New Roman" w:hAnsi="Times New Roman" w:cs="Times New Roman"/>
-          <w:sz w:val="24"/>
-          <w:szCs w:val="24"/>
-          <w:lang w:val="en-US" w:eastAsia="ru-RU"/>
-        </w:rPr>
-        <w:t>Servlets</w:t>
-      </w:r>
-      <w:proofErr w:type="spellEnd"/>
-      <w:r>
-        <w:rPr>
-          <w:rFonts w:ascii="Times New Roman" w:eastAsia="Times New Roman" w:hAnsi="Times New Roman" w:cs="Times New Roman"/>
-          <w:sz w:val="24"/>
-          <w:szCs w:val="24"/>
-          <w:lang w:val="en-US" w:eastAsia="ru-RU"/>
-        </w:rPr>
-        <w:t xml:space="preserve">, JSP, JSTL, </w:t>
-      </w:r>
-      <w:proofErr w:type="spellStart"/>
-      <w:r>
-        <w:rPr>
-          <w:rFonts w:ascii="Times New Roman" w:eastAsia="Times New Roman" w:hAnsi="Times New Roman" w:cs="Times New Roman"/>
-          <w:sz w:val="24"/>
-          <w:szCs w:val="24"/>
-          <w:lang w:val="en-US" w:eastAsia="ru-RU"/>
-        </w:rPr>
-        <w:t>MySQL</w:t>
-      </w:r>
-      <w:proofErr w:type="spellEnd"/>
-      <w:r>
-        <w:rPr>
-          <w:rFonts w:ascii="Times New Roman" w:eastAsia="Times New Roman" w:hAnsi="Times New Roman" w:cs="Times New Roman"/>
-          <w:sz w:val="24"/>
-          <w:szCs w:val="24"/>
-          <w:lang w:val="en-US" w:eastAsia="ru-RU"/>
-        </w:rPr>
-        <w:t>, SQL, Apache Tomcat</w:t>
+        <w:t>Java, Git/Github, Apache Maven, Hibernate ORM, JUnit, Java Servlets, JSP, JSTL, MySQL, SQL, Apache Tomcat</w:t>
       </w:r>
     </w:p>
     <w:p>
@@ -637,7 +494,6 @@
           <w:lang w:eastAsia="ru-RU"/>
         </w:rPr>
       </w:pPr>
-      <w:proofErr w:type="gramStart"/>
       <w:r>
         <w:rPr>
           <w:rFonts w:ascii="Times New Roman" w:eastAsia="Times New Roman" w:hAnsi="Times New Roman" w:cs="Times New Roman"/>
@@ -648,7 +504,6 @@
         <w:t xml:space="preserve">Разработка </w:t>
       </w:r>
       <w:hyperlink r:id="rId9" w:history="1">
-        <w:proofErr w:type="spellStart"/>
         <w:r>
           <w:rPr>
             <w:rFonts w:ascii="Times New Roman" w:eastAsia="Times New Roman" w:hAnsi="Times New Roman" w:cs="Times New Roman"/>
@@ -658,19 +513,7 @@
             <w:u w:val="single"/>
             <w:lang w:eastAsia="ru-RU"/>
           </w:rPr>
-          <w:t>Web</w:t>
-        </w:r>
-        <w:proofErr w:type="spellEnd"/>
-        <w:r>
-          <w:rPr>
-            <w:rFonts w:ascii="Times New Roman" w:eastAsia="Times New Roman" w:hAnsi="Times New Roman" w:cs="Times New Roman"/>
-            <w:color w:val="0000FF"/>
-            <w:sz w:val="24"/>
-            <w:szCs w:val="24"/>
-            <w:u w:val="single"/>
-            <w:lang w:eastAsia="ru-RU"/>
-          </w:rPr>
-          <w:t xml:space="preserve"> приложения "База данных резюме"</w:t>
+          <w:t>Web приложения "База данных резюме"</w:t>
         </w:r>
       </w:hyperlink>
       <w:r>
@@ -682,255 +525,6 @@
         </w:rPr>
         <w:t xml:space="preserve"> (</w:t>
       </w:r>
-      <w:proofErr w:type="spellStart"/>
-      <w:r>
-        <w:rPr>
-          <w:rFonts w:ascii="Times New Roman" w:eastAsia="Times New Roman" w:hAnsi="Times New Roman" w:cs="Times New Roman"/>
-          <w:sz w:val="24"/>
-          <w:szCs w:val="24"/>
-          <w:lang w:eastAsia="ru-RU"/>
-        </w:rPr>
-        <w:fldChar w:fldCharType="begin"/>
-      </w:r>
-      <w:r>
-        <w:rPr>
-          <w:rFonts w:ascii="Times New Roman" w:eastAsia="Times New Roman" w:hAnsi="Times New Roman" w:cs="Times New Roman"/>
-          <w:sz w:val="24"/>
-          <w:szCs w:val="24"/>
-          <w:lang w:eastAsia="ru-RU"/>
-        </w:rPr>
-        <w:instrText xml:space="preserve"> HYPERLINK "https://github.com/golubtsoff/basejava" </w:instrText>
-      </w:r>
-      <w:r>
-        <w:rPr>
-          <w:rFonts w:ascii="Times New Roman" w:eastAsia="Times New Roman" w:hAnsi="Times New Roman" w:cs="Times New Roman"/>
-          <w:sz w:val="24"/>
-          <w:szCs w:val="24"/>
-          <w:lang w:eastAsia="ru-RU"/>
-        </w:rPr>
-        <w:fldChar w:fldCharType="separate"/>
-      </w:r>
-      <w:r>
-        <w:rPr>
-          <w:rFonts w:ascii="Times New Roman" w:eastAsia="Times New Roman" w:hAnsi="Times New Roman" w:cs="Times New Roman"/>
-          <w:color w:val="0000FF"/>
-          <w:sz w:val="24"/>
-          <w:szCs w:val="24"/>
-          <w:u w:val="single"/>
-          <w:lang w:eastAsia="ru-RU"/>
-        </w:rPr>
-        <w:t>исходники</w:t>
-      </w:r>
-      <w:proofErr w:type="spellEnd"/>
-      <w:r>
-        <w:rPr>
-          <w:rFonts w:ascii="Times New Roman" w:eastAsia="Times New Roman" w:hAnsi="Times New Roman" w:cs="Times New Roman"/>
-          <w:color w:val="0000FF"/>
-          <w:sz w:val="24"/>
-          <w:szCs w:val="24"/>
-          <w:u w:val="single"/>
-          <w:lang w:eastAsia="ru-RU"/>
-        </w:rPr>
-        <w:t xml:space="preserve"> на </w:t>
-      </w:r>
-      <w:proofErr w:type="spellStart"/>
-      <w:r>
-        <w:rPr>
-          <w:rFonts w:ascii="Times New Roman" w:eastAsia="Times New Roman" w:hAnsi="Times New Roman" w:cs="Times New Roman"/>
-          <w:color w:val="0000FF"/>
-          <w:sz w:val="24"/>
-          <w:szCs w:val="24"/>
-          <w:u w:val="single"/>
-          <w:lang w:eastAsia="ru-RU"/>
-        </w:rPr>
-        <w:t>Github</w:t>
-      </w:r>
-      <w:proofErr w:type="spellEnd"/>
-      <w:r>
-        <w:rPr>
-          <w:rFonts w:ascii="Times New Roman" w:eastAsia="Times New Roman" w:hAnsi="Times New Roman" w:cs="Times New Roman"/>
-          <w:sz w:val="24"/>
-          <w:szCs w:val="24"/>
-          <w:lang w:eastAsia="ru-RU"/>
-        </w:rPr>
-        <w:fldChar w:fldCharType="end"/>
-      </w:r>
-      <w:r>
-        <w:rPr>
-          <w:rFonts w:ascii="Times New Roman" w:eastAsia="Times New Roman" w:hAnsi="Times New Roman" w:cs="Times New Roman"/>
-          <w:sz w:val="24"/>
-          <w:szCs w:val="24"/>
-          <w:lang w:eastAsia="ru-RU"/>
-        </w:rPr>
-        <w:t>; используемые технологии:</w:t>
-      </w:r>
-      <w:proofErr w:type="gramEnd"/>
-      <w:r>
-        <w:rPr>
-          <w:rFonts w:ascii="Times New Roman" w:eastAsia="Times New Roman" w:hAnsi="Times New Roman" w:cs="Times New Roman"/>
-          <w:sz w:val="24"/>
-          <w:szCs w:val="24"/>
-          <w:lang w:eastAsia="ru-RU"/>
-        </w:rPr>
-        <w:t xml:space="preserve"> </w:t>
-      </w:r>
-      <w:proofErr w:type="spellStart"/>
-      <w:proofErr w:type="gramStart"/>
-      <w:r>
-        <w:rPr>
-          <w:rFonts w:ascii="Times New Roman" w:eastAsia="Times New Roman" w:hAnsi="Times New Roman" w:cs="Times New Roman"/>
-          <w:sz w:val="24"/>
-          <w:szCs w:val="24"/>
-          <w:lang w:eastAsia="ru-RU"/>
-        </w:rPr>
-        <w:t>Java</w:t>
-      </w:r>
-      <w:proofErr w:type="spellEnd"/>
-      <w:r>
-        <w:rPr>
-          <w:rFonts w:ascii="Times New Roman" w:eastAsia="Times New Roman" w:hAnsi="Times New Roman" w:cs="Times New Roman"/>
-          <w:sz w:val="24"/>
-          <w:szCs w:val="24"/>
-          <w:lang w:eastAsia="ru-RU"/>
-        </w:rPr>
-        <w:t xml:space="preserve"> 8, </w:t>
-      </w:r>
-      <w:proofErr w:type="spellStart"/>
-      <w:r>
-        <w:rPr>
-          <w:rFonts w:ascii="Times New Roman" w:eastAsia="Times New Roman" w:hAnsi="Times New Roman" w:cs="Times New Roman"/>
-          <w:sz w:val="24"/>
-          <w:szCs w:val="24"/>
-          <w:lang w:eastAsia="ru-RU"/>
-        </w:rPr>
-        <w:t>GitHib</w:t>
-      </w:r>
-      <w:proofErr w:type="spellEnd"/>
-      <w:r>
-        <w:rPr>
-          <w:rFonts w:ascii="Times New Roman" w:eastAsia="Times New Roman" w:hAnsi="Times New Roman" w:cs="Times New Roman"/>
-          <w:sz w:val="24"/>
-          <w:szCs w:val="24"/>
-          <w:lang w:eastAsia="ru-RU"/>
-        </w:rPr>
-        <w:t>/</w:t>
-      </w:r>
-      <w:proofErr w:type="spellStart"/>
-      <w:r>
-        <w:rPr>
-          <w:rFonts w:ascii="Times New Roman" w:eastAsia="Times New Roman" w:hAnsi="Times New Roman" w:cs="Times New Roman"/>
-          <w:sz w:val="24"/>
-          <w:szCs w:val="24"/>
-          <w:lang w:eastAsia="ru-RU"/>
-        </w:rPr>
-        <w:t>Git</w:t>
-      </w:r>
-      <w:proofErr w:type="spellEnd"/>
-      <w:r>
-        <w:rPr>
-          <w:rFonts w:ascii="Times New Roman" w:eastAsia="Times New Roman" w:hAnsi="Times New Roman" w:cs="Times New Roman"/>
-          <w:sz w:val="24"/>
-          <w:szCs w:val="24"/>
-          <w:lang w:eastAsia="ru-RU"/>
-        </w:rPr>
-        <w:t xml:space="preserve">, </w:t>
-      </w:r>
-      <w:proofErr w:type="spellStart"/>
-      <w:r>
-        <w:rPr>
-          <w:rFonts w:ascii="Times New Roman" w:eastAsia="Times New Roman" w:hAnsi="Times New Roman" w:cs="Times New Roman"/>
-          <w:sz w:val="24"/>
-          <w:szCs w:val="24"/>
-          <w:lang w:eastAsia="ru-RU"/>
-        </w:rPr>
-        <w:t>Сервлеты</w:t>
-      </w:r>
-      <w:proofErr w:type="spellEnd"/>
-      <w:r>
-        <w:rPr>
-          <w:rFonts w:ascii="Times New Roman" w:eastAsia="Times New Roman" w:hAnsi="Times New Roman" w:cs="Times New Roman"/>
-          <w:sz w:val="24"/>
-          <w:szCs w:val="24"/>
-          <w:lang w:eastAsia="ru-RU"/>
-        </w:rPr>
-        <w:t xml:space="preserve">, JSP, JSTL, </w:t>
-      </w:r>
-      <w:proofErr w:type="spellStart"/>
-      <w:r>
-        <w:rPr>
-          <w:rFonts w:ascii="Times New Roman" w:eastAsia="Times New Roman" w:hAnsi="Times New Roman" w:cs="Times New Roman"/>
-          <w:sz w:val="24"/>
-          <w:szCs w:val="24"/>
-          <w:lang w:eastAsia="ru-RU"/>
-        </w:rPr>
-        <w:t>Tomcat</w:t>
-      </w:r>
-      <w:proofErr w:type="spellEnd"/>
-      <w:r>
-        <w:rPr>
-          <w:rFonts w:ascii="Times New Roman" w:eastAsia="Times New Roman" w:hAnsi="Times New Roman" w:cs="Times New Roman"/>
-          <w:sz w:val="24"/>
-          <w:szCs w:val="24"/>
-          <w:lang w:eastAsia="ru-RU"/>
-        </w:rPr>
-        <w:t xml:space="preserve">, </w:t>
-      </w:r>
-      <w:proofErr w:type="spellStart"/>
-      <w:r>
-        <w:rPr>
-          <w:rFonts w:ascii="Times New Roman" w:eastAsia="Times New Roman" w:hAnsi="Times New Roman" w:cs="Times New Roman"/>
-          <w:sz w:val="24"/>
-          <w:szCs w:val="24"/>
-          <w:lang w:eastAsia="ru-RU"/>
-        </w:rPr>
-        <w:t>JUnit</w:t>
-      </w:r>
-      <w:proofErr w:type="spellEnd"/>
-      <w:r>
-        <w:rPr>
-          <w:rFonts w:ascii="Times New Roman" w:eastAsia="Times New Roman" w:hAnsi="Times New Roman" w:cs="Times New Roman"/>
-          <w:sz w:val="24"/>
-          <w:szCs w:val="24"/>
-          <w:lang w:eastAsia="ru-RU"/>
-        </w:rPr>
-        <w:t xml:space="preserve">, </w:t>
-      </w:r>
-      <w:proofErr w:type="spellStart"/>
-      <w:r>
-        <w:rPr>
-          <w:rFonts w:ascii="Times New Roman" w:eastAsia="Times New Roman" w:hAnsi="Times New Roman" w:cs="Times New Roman"/>
-          <w:sz w:val="24"/>
-          <w:szCs w:val="24"/>
-          <w:lang w:eastAsia="ru-RU"/>
-        </w:rPr>
-        <w:t>PostgreSQL</w:t>
-      </w:r>
-      <w:proofErr w:type="spellEnd"/>
-      <w:r>
-        <w:rPr>
-          <w:rFonts w:ascii="Times New Roman" w:eastAsia="Times New Roman" w:hAnsi="Times New Roman" w:cs="Times New Roman"/>
-          <w:sz w:val="24"/>
-          <w:szCs w:val="24"/>
-          <w:lang w:eastAsia="ru-RU"/>
-        </w:rPr>
-        <w:t>, GSON, JAXB)</w:t>
-      </w:r>
-      <w:proofErr w:type="gramEnd"/>
-    </w:p>
-    <w:p>
-      <w:pPr>
-        <w:numPr>
-          <w:ilvl w:val="0"/>
-          <w:numId w:val="2"/>
-        </w:numPr>
-        <w:spacing w:before="100" w:beforeAutospacing="1" w:after="100" w:afterAutospacing="1" w:line="240" w:lineRule="auto"/>
-        <w:rPr>
-          <w:rFonts w:ascii="Times New Roman" w:eastAsia="Times New Roman" w:hAnsi="Times New Roman" w:cs="Times New Roman"/>
-          <w:sz w:val="24"/>
-          <w:szCs w:val="24"/>
-          <w:lang w:eastAsia="ru-RU"/>
-        </w:rPr>
-      </w:pPr>
       <w:hyperlink r:id="rId10" w:history="1">
         <w:r>
           <w:rPr>
@@ -941,7 +535,7 @@
             <w:u w:val="single"/>
             <w:lang w:eastAsia="ru-RU"/>
           </w:rPr>
-          <w:t>Сертификат</w:t>
+          <w:t>исходники на Github</w:t>
         </w:r>
       </w:hyperlink>
       <w:r>
@@ -951,47 +545,7 @@
           <w:szCs w:val="24"/>
           <w:lang w:eastAsia="ru-RU"/>
         </w:rPr>
-        <w:t xml:space="preserve"> о выполнении проекта "Разработка </w:t>
-      </w:r>
-      <w:proofErr w:type="spellStart"/>
-      <w:r>
-        <w:rPr>
-          <w:rFonts w:ascii="Times New Roman" w:eastAsia="Times New Roman" w:hAnsi="Times New Roman" w:cs="Times New Roman"/>
-          <w:sz w:val="24"/>
-          <w:szCs w:val="24"/>
-          <w:lang w:eastAsia="ru-RU"/>
-        </w:rPr>
-        <w:t>Web</w:t>
-      </w:r>
-      <w:proofErr w:type="spellEnd"/>
-      <w:r>
-        <w:rPr>
-          <w:rFonts w:ascii="Times New Roman" w:eastAsia="Times New Roman" w:hAnsi="Times New Roman" w:cs="Times New Roman"/>
-          <w:sz w:val="24"/>
-          <w:szCs w:val="24"/>
-          <w:lang w:eastAsia="ru-RU"/>
-        </w:rPr>
-        <w:t xml:space="preserve"> приложения "База данных резюме" (</w:t>
-      </w:r>
-      <w:proofErr w:type="spellStart"/>
-      <w:r>
-        <w:rPr>
-          <w:rFonts w:ascii="Times New Roman" w:eastAsia="Times New Roman" w:hAnsi="Times New Roman" w:cs="Times New Roman"/>
-          <w:sz w:val="24"/>
-          <w:szCs w:val="24"/>
-          <w:lang w:eastAsia="ru-RU"/>
-        </w:rPr>
-        <w:t>javaops.ru</w:t>
-      </w:r>
-      <w:proofErr w:type="spellEnd"/>
-      <w:r>
-        <w:rPr>
-          <w:rFonts w:ascii="Times New Roman" w:eastAsia="Times New Roman" w:hAnsi="Times New Roman" w:cs="Times New Roman"/>
-          <w:sz w:val="24"/>
-          <w:szCs w:val="24"/>
-          <w:lang w:eastAsia="ru-RU"/>
-        </w:rPr>
-        <w:t>)</w:t>
+        <w:t>; используемые технологии: Java 8, GitHib/Git, Сервлеты, JSP, JSTL, Tomcat, JUnit, PostgreSQL, GSON, JAXB)</w:t>
       </w:r>
     </w:p>
     <w:p>
@@ -1028,27 +582,7 @@
           <w:szCs w:val="24"/>
           <w:lang w:eastAsia="ru-RU"/>
         </w:rPr>
-        <w:t xml:space="preserve"> с отличием "</w:t>
-      </w:r>
-      <w:proofErr w:type="spellStart"/>
-      <w:r>
-        <w:rPr>
-          <w:rFonts w:ascii="Times New Roman" w:eastAsia="Times New Roman" w:hAnsi="Times New Roman" w:cs="Times New Roman"/>
-          <w:sz w:val="24"/>
-          <w:szCs w:val="24"/>
-          <w:lang w:eastAsia="ru-RU"/>
-        </w:rPr>
-        <w:t>Java</w:t>
-      </w:r>
-      <w:proofErr w:type="spellEnd"/>
-      <w:r>
-        <w:rPr>
-          <w:rFonts w:ascii="Times New Roman" w:eastAsia="Times New Roman" w:hAnsi="Times New Roman" w:cs="Times New Roman"/>
-          <w:sz w:val="24"/>
-          <w:szCs w:val="24"/>
-          <w:lang w:eastAsia="ru-RU"/>
-        </w:rPr>
-        <w:t>. Базовый курс" (stepik.org)</w:t>
+        <w:t xml:space="preserve"> о выполнении проекта "Разработка Web приложения "База данных резюме" (javaops.ru)</w:t>
       </w:r>
     </w:p>
     <w:p>
@@ -1065,56 +599,53 @@
           <w:lang w:eastAsia="ru-RU"/>
         </w:rPr>
       </w:pPr>
-      <w:r>
-        <w:rPr>
-          <w:rFonts w:ascii="Times New Roman" w:eastAsia="Times New Roman" w:hAnsi="Times New Roman" w:cs="Times New Roman"/>
-          <w:sz w:val="24"/>
-          <w:szCs w:val="24"/>
-          <w:lang w:eastAsia="ru-RU"/>
-        </w:rPr>
-        <w:t xml:space="preserve">Сертификат с отличием «Разработка </w:t>
-      </w:r>
-      <w:proofErr w:type="spellStart"/>
-      <w:r>
-        <w:rPr>
-          <w:rFonts w:ascii="Times New Roman" w:eastAsia="Times New Roman" w:hAnsi="Times New Roman" w:cs="Times New Roman"/>
-          <w:sz w:val="24"/>
-          <w:szCs w:val="24"/>
-          <w:lang w:eastAsia="ru-RU"/>
-        </w:rPr>
-        <w:t>веб</w:t>
-      </w:r>
-      <w:proofErr w:type="spellEnd"/>
-      <w:r>
-        <w:rPr>
-          <w:rFonts w:ascii="Times New Roman" w:eastAsia="Times New Roman" w:hAnsi="Times New Roman" w:cs="Times New Roman"/>
-          <w:sz w:val="24"/>
-          <w:szCs w:val="24"/>
-          <w:lang w:eastAsia="ru-RU"/>
-        </w:rPr>
-        <w:t xml:space="preserve"> сервиса на </w:t>
-      </w:r>
-      <w:proofErr w:type="spellStart"/>
-      <w:r>
-        <w:rPr>
-          <w:rFonts w:ascii="Times New Roman" w:eastAsia="Times New Roman" w:hAnsi="Times New Roman" w:cs="Times New Roman"/>
-          <w:sz w:val="24"/>
-          <w:szCs w:val="24"/>
-          <w:lang w:eastAsia="ru-RU"/>
-        </w:rPr>
-        <w:t>Java</w:t>
-      </w:r>
-      <w:proofErr w:type="spellEnd"/>
-      <w:r>
-        <w:rPr>
-          <w:rFonts w:ascii="Times New Roman" w:eastAsia="Times New Roman" w:hAnsi="Times New Roman" w:cs="Times New Roman"/>
-          <w:sz w:val="24"/>
-          <w:szCs w:val="24"/>
-          <w:lang w:eastAsia="ru-RU"/>
-        </w:rPr>
-        <w:t xml:space="preserve"> (</w:t>
-      </w:r>
       <w:hyperlink r:id="rId12" w:history="1">
+        <w:r>
+          <w:rPr>
+            <w:rFonts w:ascii="Times New Roman" w:eastAsia="Times New Roman" w:hAnsi="Times New Roman" w:cs="Times New Roman"/>
+            <w:color w:val="0000FF"/>
+            <w:sz w:val="24"/>
+            <w:szCs w:val="24"/>
+            <w:u w:val="single"/>
+            <w:lang w:eastAsia="ru-RU"/>
+          </w:rPr>
+          <w:t>Сертификат</w:t>
+        </w:r>
+      </w:hyperlink>
+      <w:r>
+        <w:rPr>
+          <w:rFonts w:ascii="Times New Roman" w:eastAsia="Times New Roman" w:hAnsi="Times New Roman" w:cs="Times New Roman"/>
+          <w:sz w:val="24"/>
+          <w:szCs w:val="24"/>
+          <w:lang w:eastAsia="ru-RU"/>
+        </w:rPr>
+        <w:t xml:space="preserve"> с отличием "Java. Базовый курс" (stepik.org)</w:t>
+      </w:r>
+    </w:p>
+    <w:p>
+      <w:pPr>
+        <w:numPr>
+          <w:ilvl w:val="0"/>
+          <w:numId w:val="2"/>
+        </w:numPr>
+        <w:spacing w:before="100" w:beforeAutospacing="1" w:after="100" w:afterAutospacing="1" w:line="240" w:lineRule="auto"/>
+        <w:rPr>
+          <w:rFonts w:ascii="Times New Roman" w:eastAsia="Times New Roman" w:hAnsi="Times New Roman" w:cs="Times New Roman"/>
+          <w:sz w:val="24"/>
+          <w:szCs w:val="24"/>
+          <w:lang w:eastAsia="ru-RU"/>
+        </w:rPr>
+      </w:pPr>
+      <w:r>
+        <w:rPr>
+          <w:rFonts w:ascii="Times New Roman" w:eastAsia="Times New Roman" w:hAnsi="Times New Roman" w:cs="Times New Roman"/>
+          <w:sz w:val="24"/>
+          <w:szCs w:val="24"/>
+          <w:lang w:eastAsia="ru-RU"/>
+        </w:rPr>
+        <w:t>Сертификат с отличием «Разработка веб сервиса на Java (</w:t>
+      </w:r>
+      <w:hyperlink r:id="rId13" w:history="1">
         <w:r>
           <w:rPr>
             <w:rFonts w:ascii="Times New Roman" w:eastAsia="Times New Roman" w:hAnsi="Times New Roman" w:cs="Times New Roman"/>
@@ -1136,7 +667,7 @@
         </w:rPr>
         <w:t xml:space="preserve">, </w:t>
       </w:r>
-      <w:hyperlink r:id="rId13" w:history="1">
+      <w:hyperlink r:id="rId14" w:history="1">
         <w:r>
           <w:rPr>
             <w:rFonts w:ascii="Times New Roman" w:eastAsia="Times New Roman" w:hAnsi="Times New Roman" w:cs="Times New Roman"/>
@@ -1182,113 +713,6 @@
         </w:rPr>
         <w:t xml:space="preserve">Выполнил все задания курса </w:t>
       </w:r>
-      <w:hyperlink r:id="rId14" w:history="1">
-        <w:proofErr w:type="spellStart"/>
-        <w:r>
-          <w:rPr>
-            <w:rFonts w:ascii="Times New Roman" w:eastAsia="Times New Roman" w:hAnsi="Times New Roman" w:cs="Times New Roman"/>
-            <w:color w:val="0000FF"/>
-            <w:sz w:val="24"/>
-            <w:szCs w:val="24"/>
-            <w:u w:val="single"/>
-            <w:lang w:eastAsia="ru-RU"/>
-          </w:rPr>
-          <w:t>Stepik</w:t>
-        </w:r>
-        <w:proofErr w:type="spellEnd"/>
-        <w:r>
-          <w:rPr>
-            <w:rFonts w:ascii="Times New Roman" w:eastAsia="Times New Roman" w:hAnsi="Times New Roman" w:cs="Times New Roman"/>
-            <w:color w:val="0000FF"/>
-            <w:sz w:val="24"/>
-            <w:szCs w:val="24"/>
-            <w:u w:val="single"/>
-            <w:lang w:eastAsia="ru-RU"/>
-          </w:rPr>
-          <w:t xml:space="preserve"> </w:t>
-        </w:r>
-        <w:proofErr w:type="spellStart"/>
-        <w:r>
-          <w:rPr>
-            <w:rFonts w:ascii="Times New Roman" w:eastAsia="Times New Roman" w:hAnsi="Times New Roman" w:cs="Times New Roman"/>
-            <w:color w:val="0000FF"/>
-            <w:sz w:val="24"/>
-            <w:szCs w:val="24"/>
-            <w:u w:val="single"/>
-            <w:lang w:eastAsia="ru-RU"/>
-          </w:rPr>
-          <w:t>Contest</w:t>
-        </w:r>
-        <w:proofErr w:type="spellEnd"/>
-        <w:r>
-          <w:rPr>
-            <w:rFonts w:ascii="Times New Roman" w:eastAsia="Times New Roman" w:hAnsi="Times New Roman" w:cs="Times New Roman"/>
-            <w:color w:val="0000FF"/>
-            <w:sz w:val="24"/>
-            <w:szCs w:val="24"/>
-            <w:u w:val="single"/>
-            <w:lang w:eastAsia="ru-RU"/>
-          </w:rPr>
-          <w:t xml:space="preserve">. </w:t>
-        </w:r>
-        <w:proofErr w:type="spellStart"/>
-        <w:r>
-          <w:rPr>
-            <w:rFonts w:ascii="Times New Roman" w:eastAsia="Times New Roman" w:hAnsi="Times New Roman" w:cs="Times New Roman"/>
-            <w:color w:val="0000FF"/>
-            <w:sz w:val="24"/>
-            <w:szCs w:val="24"/>
-            <w:u w:val="single"/>
-            <w:lang w:eastAsia="ru-RU"/>
-          </w:rPr>
-          <w:t>Java</w:t>
-        </w:r>
-        <w:proofErr w:type="spellEnd"/>
-      </w:hyperlink>
-      <w:r>
-        <w:rPr>
-          <w:rFonts w:ascii="Times New Roman" w:eastAsia="Times New Roman" w:hAnsi="Times New Roman" w:cs="Times New Roman"/>
-          <w:sz w:val="24"/>
-          <w:szCs w:val="24"/>
-          <w:lang w:eastAsia="ru-RU"/>
-        </w:rPr>
-        <w:t xml:space="preserve"> (stepik.org, </w:t>
-      </w:r>
-      <w:proofErr w:type="spellStart"/>
-      <w:r>
-        <w:rPr>
-          <w:rFonts w:ascii="Times New Roman" w:eastAsia="Times New Roman" w:hAnsi="Times New Roman" w:cs="Times New Roman"/>
-          <w:sz w:val="24"/>
-          <w:szCs w:val="24"/>
-          <w:lang w:eastAsia="ru-RU"/>
-        </w:rPr>
-        <w:t>english</w:t>
-      </w:r>
-      <w:proofErr w:type="spellEnd"/>
-      <w:r>
-        <w:rPr>
-          <w:rFonts w:ascii="Times New Roman" w:eastAsia="Times New Roman" w:hAnsi="Times New Roman" w:cs="Times New Roman"/>
-          <w:sz w:val="24"/>
-          <w:szCs w:val="24"/>
-          <w:lang w:eastAsia="ru-RU"/>
-        </w:rPr>
-        <w:t>)</w:t>
-      </w:r>
-    </w:p>
-    <w:p>
-      <w:pPr>
-        <w:numPr>
-          <w:ilvl w:val="0"/>
-          <w:numId w:val="2"/>
-        </w:numPr>
-        <w:spacing w:before="100" w:beforeAutospacing="1" w:after="100" w:afterAutospacing="1" w:line="240" w:lineRule="auto"/>
-        <w:rPr>
-          <w:rFonts w:ascii="Times New Roman" w:eastAsia="Times New Roman" w:hAnsi="Times New Roman" w:cs="Times New Roman"/>
-          <w:sz w:val="24"/>
-          <w:szCs w:val="24"/>
-          <w:lang w:eastAsia="ru-RU"/>
-        </w:rPr>
-      </w:pPr>
       <w:hyperlink r:id="rId15" w:history="1">
         <w:r>
           <w:rPr>
@@ -1299,7 +723,7 @@
             <w:u w:val="single"/>
             <w:lang w:eastAsia="ru-RU"/>
           </w:rPr>
-          <w:t>Сертификат</w:t>
+          <w:t>Stepik Contest. Java</w:t>
         </w:r>
       </w:hyperlink>
       <w:r>
@@ -1309,7 +733,7 @@
           <w:szCs w:val="24"/>
           <w:lang w:eastAsia="ru-RU"/>
         </w:rPr>
-        <w:t xml:space="preserve"> с отличием "Введение в базы данных" (stepik.org)</w:t>
+        <w:t xml:space="preserve"> (stepik.org, english)</w:t>
       </w:r>
     </w:p>
     <w:p>
@@ -1346,47 +770,7 @@
           <w:szCs w:val="24"/>
           <w:lang w:eastAsia="ru-RU"/>
         </w:rPr>
-        <w:t xml:space="preserve"> «</w:t>
-      </w:r>
-      <w:proofErr w:type="spellStart"/>
-      <w:r>
-        <w:rPr>
-          <w:rFonts w:ascii="Times New Roman" w:eastAsia="Times New Roman" w:hAnsi="Times New Roman" w:cs="Times New Roman"/>
-          <w:sz w:val="24"/>
-          <w:szCs w:val="24"/>
-          <w:lang w:eastAsia="ru-RU"/>
-        </w:rPr>
-        <w:t>Git</w:t>
-      </w:r>
-      <w:proofErr w:type="spellEnd"/>
-      <w:r>
-        <w:rPr>
-          <w:rFonts w:ascii="Times New Roman" w:eastAsia="Times New Roman" w:hAnsi="Times New Roman" w:cs="Times New Roman"/>
-          <w:sz w:val="24"/>
-          <w:szCs w:val="24"/>
-          <w:lang w:eastAsia="ru-RU"/>
-        </w:rPr>
-        <w:t>. Быстрый старт. Инструмент командной разработки» (</w:t>
-      </w:r>
-      <w:proofErr w:type="spellStart"/>
-      <w:r>
-        <w:rPr>
-          <w:rFonts w:ascii="Times New Roman" w:eastAsia="Times New Roman" w:hAnsi="Times New Roman" w:cs="Times New Roman"/>
-          <w:sz w:val="24"/>
-          <w:szCs w:val="24"/>
-          <w:lang w:eastAsia="ru-RU"/>
-        </w:rPr>
-        <w:t>geekbrains.ru</w:t>
-      </w:r>
-      <w:proofErr w:type="spellEnd"/>
-      <w:r>
-        <w:rPr>
-          <w:rFonts w:ascii="Times New Roman" w:eastAsia="Times New Roman" w:hAnsi="Times New Roman" w:cs="Times New Roman"/>
-          <w:sz w:val="24"/>
-          <w:szCs w:val="24"/>
-          <w:lang w:eastAsia="ru-RU"/>
-        </w:rPr>
-        <w:t>)</w:t>
+        <w:t xml:space="preserve"> с отличием "Введение в базы данных" (stepik.org)</w:t>
       </w:r>
     </w:p>
     <w:p>
@@ -1423,29 +807,46 @@
           <w:szCs w:val="24"/>
           <w:lang w:eastAsia="ru-RU"/>
         </w:rPr>
-        <w:t xml:space="preserve"> о прохождении тестирования "</w:t>
-      </w:r>
-      <w:proofErr w:type="spellStart"/>
-      <w:r>
-        <w:rPr>
-          <w:rFonts w:ascii="Times New Roman" w:eastAsia="Times New Roman" w:hAnsi="Times New Roman" w:cs="Times New Roman"/>
-          <w:sz w:val="24"/>
-          <w:szCs w:val="24"/>
-          <w:lang w:eastAsia="ru-RU"/>
-        </w:rPr>
-        <w:t>Java</w:t>
-      </w:r>
-      <w:proofErr w:type="spellEnd"/>
-      <w:r>
-        <w:rPr>
-          <w:rFonts w:ascii="Times New Roman" w:eastAsia="Times New Roman" w:hAnsi="Times New Roman" w:cs="Times New Roman"/>
-          <w:sz w:val="24"/>
-          <w:szCs w:val="24"/>
-          <w:lang w:eastAsia="ru-RU"/>
-        </w:rPr>
-        <w:t xml:space="preserve"> Тестирование" с результатом 71% (</w:t>
-      </w:r>
+        <w:t xml:space="preserve"> «Git. Быстрый старт. Инструмент командной разработки» (geekbrains.ru)</w:t>
+      </w:r>
+    </w:p>
+    <w:p>
+      <w:pPr>
+        <w:numPr>
+          <w:ilvl w:val="0"/>
+          <w:numId w:val="2"/>
+        </w:numPr>
+        <w:spacing w:before="100" w:beforeAutospacing="1" w:after="100" w:afterAutospacing="1" w:line="240" w:lineRule="auto"/>
+        <w:rPr>
+          <w:rFonts w:ascii="Times New Roman" w:eastAsia="Times New Roman" w:hAnsi="Times New Roman" w:cs="Times New Roman"/>
+          <w:sz w:val="24"/>
+          <w:szCs w:val="24"/>
+          <w:lang w:eastAsia="ru-RU"/>
+        </w:rPr>
+      </w:pPr>
       <w:hyperlink r:id="rId18" w:history="1">
+        <w:r>
+          <w:rPr>
+            <w:rFonts w:ascii="Times New Roman" w:eastAsia="Times New Roman" w:hAnsi="Times New Roman" w:cs="Times New Roman"/>
+            <w:color w:val="0000FF"/>
+            <w:sz w:val="24"/>
+            <w:szCs w:val="24"/>
+            <w:u w:val="single"/>
+            <w:lang w:eastAsia="ru-RU"/>
+          </w:rPr>
+          <w:t>Сертификат</w:t>
+        </w:r>
+      </w:hyperlink>
+      <w:r>
+        <w:rPr>
+          <w:rFonts w:ascii="Times New Roman" w:eastAsia="Times New Roman" w:hAnsi="Times New Roman" w:cs="Times New Roman"/>
+          <w:sz w:val="24"/>
+          <w:szCs w:val="24"/>
+          <w:lang w:eastAsia="ru-RU"/>
+        </w:rPr>
+        <w:t xml:space="preserve"> о прохождении тестирования "Java Тестирование" с результатом 71% (</w:t>
+      </w:r>
+      <w:hyperlink r:id="rId19" w:history="1">
         <w:r>
           <w:rPr>
             <w:rFonts w:ascii="Times New Roman" w:eastAsia="Times New Roman" w:hAnsi="Times New Roman" w:cs="Times New Roman"/>
@@ -1458,83 +859,6 @@
           <w:t>https://certification.mail.ru/</w:t>
         </w:r>
       </w:hyperlink>
-      <w:r>
-        <w:rPr>
-          <w:rFonts w:ascii="Times New Roman" w:eastAsia="Times New Roman" w:hAnsi="Times New Roman" w:cs="Times New Roman"/>
-          <w:sz w:val="24"/>
-          <w:szCs w:val="24"/>
-          <w:lang w:eastAsia="ru-RU"/>
-        </w:rPr>
-        <w:t>)</w:t>
-      </w:r>
-    </w:p>
-    <w:p>
-      <w:pPr>
-        <w:numPr>
-          <w:ilvl w:val="0"/>
-          <w:numId w:val="2"/>
-        </w:numPr>
-        <w:spacing w:before="100" w:beforeAutospacing="1" w:after="100" w:afterAutospacing="1" w:line="240" w:lineRule="auto"/>
-        <w:rPr>
-          <w:rFonts w:ascii="Times New Roman" w:eastAsia="Times New Roman" w:hAnsi="Times New Roman" w:cs="Times New Roman"/>
-          <w:sz w:val="24"/>
-          <w:szCs w:val="24"/>
-          <w:lang w:eastAsia="ru-RU"/>
-        </w:rPr>
-      </w:pPr>
-      <w:hyperlink r:id="rId19" w:history="1">
-        <w:r>
-          <w:rPr>
-            <w:rFonts w:ascii="Times New Roman" w:eastAsia="Times New Roman" w:hAnsi="Times New Roman" w:cs="Times New Roman"/>
-            <w:color w:val="0000FF"/>
-            <w:sz w:val="24"/>
-            <w:szCs w:val="24"/>
-            <w:u w:val="single"/>
-            <w:lang w:eastAsia="ru-RU"/>
-          </w:rPr>
-          <w:t>Сертификат</w:t>
-        </w:r>
-      </w:hyperlink>
-      <w:r>
-        <w:rPr>
-          <w:rFonts w:ascii="Times New Roman" w:eastAsia="Times New Roman" w:hAnsi="Times New Roman" w:cs="Times New Roman"/>
-          <w:sz w:val="24"/>
-          <w:szCs w:val="24"/>
-          <w:lang w:eastAsia="ru-RU"/>
-        </w:rPr>
-        <w:t xml:space="preserve"> об успешном прохождении тестирования "</w:t>
-      </w:r>
-      <w:proofErr w:type="spellStart"/>
-      <w:r>
-        <w:rPr>
-          <w:rFonts w:ascii="Times New Roman" w:eastAsia="Times New Roman" w:hAnsi="Times New Roman" w:cs="Times New Roman"/>
-          <w:sz w:val="24"/>
-          <w:szCs w:val="24"/>
-          <w:lang w:eastAsia="ru-RU"/>
-        </w:rPr>
-        <w:t>Java</w:t>
-      </w:r>
-      <w:proofErr w:type="spellEnd"/>
-      <w:r>
-        <w:rPr>
-          <w:rFonts w:ascii="Times New Roman" w:eastAsia="Times New Roman" w:hAnsi="Times New Roman" w:cs="Times New Roman"/>
-          <w:sz w:val="24"/>
-          <w:szCs w:val="24"/>
-          <w:lang w:eastAsia="ru-RU"/>
-        </w:rPr>
-        <w:t>. Сложный уровень" (</w:t>
-      </w:r>
-      <w:proofErr w:type="spellStart"/>
-      <w:r>
-        <w:rPr>
-          <w:rFonts w:ascii="Times New Roman" w:eastAsia="Times New Roman" w:hAnsi="Times New Roman" w:cs="Times New Roman"/>
-          <w:sz w:val="24"/>
-          <w:szCs w:val="24"/>
-          <w:lang w:eastAsia="ru-RU"/>
-        </w:rPr>
-        <w:t>geekbrains.ru</w:t>
-      </w:r>
-      <w:proofErr w:type="spellEnd"/>
       <w:r>
         <w:rPr>
           <w:rFonts w:ascii="Times New Roman" w:eastAsia="Times New Roman" w:hAnsi="Times New Roman" w:cs="Times New Roman"/>
@@ -1579,7 +903,7 @@
           <w:szCs w:val="24"/>
           <w:lang w:eastAsia="ru-RU"/>
         </w:rPr>
-        <w:t xml:space="preserve"> «Программирование на языке C++» (stepik.org)</w:t>
+        <w:t xml:space="preserve"> об успешном прохождении тестирования "Java. Сложный уровень" (geekbrains.ru)</w:t>
       </w:r>
     </w:p>
     <w:p>
@@ -1596,6 +920,43 @@
           <w:lang w:eastAsia="ru-RU"/>
         </w:rPr>
       </w:pPr>
+      <w:hyperlink r:id="rId21" w:history="1">
+        <w:r>
+          <w:rPr>
+            <w:rFonts w:ascii="Times New Roman" w:eastAsia="Times New Roman" w:hAnsi="Times New Roman" w:cs="Times New Roman"/>
+            <w:color w:val="0000FF"/>
+            <w:sz w:val="24"/>
+            <w:szCs w:val="24"/>
+            <w:u w:val="single"/>
+            <w:lang w:eastAsia="ru-RU"/>
+          </w:rPr>
+          <w:t>Сертификат</w:t>
+        </w:r>
+      </w:hyperlink>
+      <w:r>
+        <w:rPr>
+          <w:rFonts w:ascii="Times New Roman" w:eastAsia="Times New Roman" w:hAnsi="Times New Roman" w:cs="Times New Roman"/>
+          <w:sz w:val="24"/>
+          <w:szCs w:val="24"/>
+          <w:lang w:eastAsia="ru-RU"/>
+        </w:rPr>
+        <w:t xml:space="preserve"> «Программирование на языке C++» (stepik.org)</w:t>
+      </w:r>
+    </w:p>
+    <w:p>
+      <w:pPr>
+        <w:numPr>
+          <w:ilvl w:val="0"/>
+          <w:numId w:val="2"/>
+        </w:numPr>
+        <w:spacing w:before="100" w:beforeAutospacing="1" w:after="100" w:afterAutospacing="1" w:line="240" w:lineRule="auto"/>
+        <w:rPr>
+          <w:rFonts w:ascii="Times New Roman" w:eastAsia="Times New Roman" w:hAnsi="Times New Roman" w:cs="Times New Roman"/>
+          <w:sz w:val="24"/>
+          <w:szCs w:val="24"/>
+          <w:lang w:eastAsia="ru-RU"/>
+        </w:rPr>
+      </w:pPr>
       <w:r>
         <w:rPr>
           <w:rFonts w:ascii="Times New Roman" w:eastAsia="Times New Roman" w:hAnsi="Times New Roman" w:cs="Times New Roman"/>
@@ -1605,7 +966,7 @@
         </w:rPr>
         <w:t>Разработка программного обеспечения для электротехнических расчётов (</w:t>
       </w:r>
-      <w:hyperlink r:id="rId21" w:history="1">
+      <w:hyperlink r:id="rId22" w:history="1">
         <w:r>
           <w:rPr>
             <w:rFonts w:ascii="Times New Roman" w:eastAsia="Times New Roman" w:hAnsi="Times New Roman" w:cs="Times New Roman"/>
@@ -1625,87 +986,7 @@
           <w:szCs w:val="24"/>
           <w:lang w:eastAsia="ru-RU"/>
         </w:rPr>
-        <w:t xml:space="preserve">) – </w:t>
-      </w:r>
-      <w:proofErr w:type="spellStart"/>
-      <w:r>
-        <w:rPr>
-          <w:rFonts w:ascii="Times New Roman" w:eastAsia="Times New Roman" w:hAnsi="Times New Roman" w:cs="Times New Roman"/>
-          <w:sz w:val="24"/>
-          <w:szCs w:val="24"/>
-          <w:lang w:eastAsia="ru-RU"/>
-        </w:rPr>
-        <w:t>Delphi</w:t>
-      </w:r>
-      <w:proofErr w:type="spellEnd"/>
-      <w:r>
-        <w:rPr>
-          <w:rFonts w:ascii="Times New Roman" w:eastAsia="Times New Roman" w:hAnsi="Times New Roman" w:cs="Times New Roman"/>
-          <w:sz w:val="24"/>
-          <w:szCs w:val="24"/>
-          <w:lang w:eastAsia="ru-RU"/>
-        </w:rPr>
-        <w:t>/</w:t>
-      </w:r>
-      <w:proofErr w:type="spellStart"/>
-      <w:r>
-        <w:rPr>
-          <w:rFonts w:ascii="Times New Roman" w:eastAsia="Times New Roman" w:hAnsi="Times New Roman" w:cs="Times New Roman"/>
-          <w:sz w:val="24"/>
-          <w:szCs w:val="24"/>
-          <w:lang w:eastAsia="ru-RU"/>
-        </w:rPr>
-        <w:t>Lazarus</w:t>
-      </w:r>
-      <w:proofErr w:type="spellEnd"/>
-      <w:r>
-        <w:rPr>
-          <w:rFonts w:ascii="Times New Roman" w:eastAsia="Times New Roman" w:hAnsi="Times New Roman" w:cs="Times New Roman"/>
-          <w:sz w:val="24"/>
-          <w:szCs w:val="24"/>
-          <w:lang w:eastAsia="ru-RU"/>
-        </w:rPr>
-        <w:t xml:space="preserve">, MS </w:t>
-      </w:r>
-      <w:proofErr w:type="spellStart"/>
-      <w:r>
-        <w:rPr>
-          <w:rFonts w:ascii="Times New Roman" w:eastAsia="Times New Roman" w:hAnsi="Times New Roman" w:cs="Times New Roman"/>
-          <w:sz w:val="24"/>
-          <w:szCs w:val="24"/>
-          <w:lang w:eastAsia="ru-RU"/>
-        </w:rPr>
-        <w:t>Access</w:t>
-      </w:r>
-      <w:proofErr w:type="spellEnd"/>
-      <w:r>
-        <w:rPr>
-          <w:rFonts w:ascii="Times New Roman" w:eastAsia="Times New Roman" w:hAnsi="Times New Roman" w:cs="Times New Roman"/>
-          <w:sz w:val="24"/>
-          <w:szCs w:val="24"/>
-          <w:lang w:eastAsia="ru-RU"/>
-        </w:rPr>
-        <w:t xml:space="preserve">, </w:t>
-      </w:r>
-      <w:proofErr w:type="spellStart"/>
-      <w:r>
-        <w:rPr>
-          <w:rFonts w:ascii="Times New Roman" w:eastAsia="Times New Roman" w:hAnsi="Times New Roman" w:cs="Times New Roman"/>
-          <w:sz w:val="24"/>
-          <w:szCs w:val="24"/>
-          <w:lang w:eastAsia="ru-RU"/>
-        </w:rPr>
-        <w:t>MySQL</w:t>
-      </w:r>
-      <w:proofErr w:type="spellEnd"/>
-      <w:r>
-        <w:rPr>
-          <w:rFonts w:ascii="Times New Roman" w:eastAsia="Times New Roman" w:hAnsi="Times New Roman" w:cs="Times New Roman"/>
-          <w:sz w:val="24"/>
-          <w:szCs w:val="24"/>
-          <w:lang w:eastAsia="ru-RU"/>
-        </w:rPr>
-        <w:t>, PHP</w:t>
+        <w:t>) – Delphi/Lazarus, MS Access, MySQL, PHP</w:t>
       </w:r>
     </w:p>
     <w:p>
@@ -1729,67 +1010,7 @@
           <w:szCs w:val="24"/>
           <w:lang w:eastAsia="ru-RU"/>
         </w:rPr>
-        <w:t>Разработка системы ротации баннеров и ведения статистики показов в рамках разработки программного обеспечения для электротехнических расчётов (</w:t>
-      </w:r>
-      <w:proofErr w:type="spellStart"/>
-      <w:r>
-        <w:rPr>
-          <w:rFonts w:ascii="Times New Roman" w:eastAsia="Times New Roman" w:hAnsi="Times New Roman" w:cs="Times New Roman"/>
-          <w:sz w:val="24"/>
-          <w:szCs w:val="24"/>
-          <w:lang w:eastAsia="ru-RU"/>
-        </w:rPr>
-        <w:t>Delphi</w:t>
-      </w:r>
-      <w:proofErr w:type="spellEnd"/>
-      <w:r>
-        <w:rPr>
-          <w:rFonts w:ascii="Times New Roman" w:eastAsia="Times New Roman" w:hAnsi="Times New Roman" w:cs="Times New Roman"/>
-          <w:sz w:val="24"/>
-          <w:szCs w:val="24"/>
-          <w:lang w:eastAsia="ru-RU"/>
-        </w:rPr>
-        <w:t>/</w:t>
-      </w:r>
-      <w:proofErr w:type="spellStart"/>
-      <w:r>
-        <w:rPr>
-          <w:rFonts w:ascii="Times New Roman" w:eastAsia="Times New Roman" w:hAnsi="Times New Roman" w:cs="Times New Roman"/>
-          <w:sz w:val="24"/>
-          <w:szCs w:val="24"/>
-          <w:lang w:eastAsia="ru-RU"/>
-        </w:rPr>
-        <w:t>Lazarus</w:t>
-      </w:r>
-      <w:proofErr w:type="spellEnd"/>
-      <w:r>
-        <w:rPr>
-          <w:rFonts w:ascii="Times New Roman" w:eastAsia="Times New Roman" w:hAnsi="Times New Roman" w:cs="Times New Roman"/>
-          <w:sz w:val="24"/>
-          <w:szCs w:val="24"/>
-          <w:lang w:eastAsia="ru-RU"/>
-        </w:rPr>
-        <w:t xml:space="preserve">, PHP, </w:t>
-      </w:r>
-      <w:proofErr w:type="spellStart"/>
-      <w:r>
-        <w:rPr>
-          <w:rFonts w:ascii="Times New Roman" w:eastAsia="Times New Roman" w:hAnsi="Times New Roman" w:cs="Times New Roman"/>
-          <w:sz w:val="24"/>
-          <w:szCs w:val="24"/>
-          <w:lang w:eastAsia="ru-RU"/>
-        </w:rPr>
-        <w:t>MySQL</w:t>
-      </w:r>
-      <w:proofErr w:type="spellEnd"/>
-      <w:r>
-        <w:rPr>
-          <w:rFonts w:ascii="Times New Roman" w:eastAsia="Times New Roman" w:hAnsi="Times New Roman" w:cs="Times New Roman"/>
-          <w:sz w:val="24"/>
-          <w:szCs w:val="24"/>
-          <w:lang w:eastAsia="ru-RU"/>
-        </w:rPr>
-        <w:t>)</w:t>
+        <w:t>Разработка системы ротации баннеров и ведения статистики показов в рамках разработки программного обеспечения для электротехнических расчётов (Delphi/Lazarus, PHP, MySQL)</w:t>
       </w:r>
     </w:p>
     <w:p>
@@ -1813,29 +1034,9 @@
           <w:szCs w:val="24"/>
           <w:lang w:eastAsia="ru-RU"/>
         </w:rPr>
-        <w:t xml:space="preserve">Веду </w:t>
-      </w:r>
-      <w:proofErr w:type="spellStart"/>
-      <w:r>
-        <w:rPr>
-          <w:rFonts w:ascii="Times New Roman" w:eastAsia="Times New Roman" w:hAnsi="Times New Roman" w:cs="Times New Roman"/>
-          <w:sz w:val="24"/>
-          <w:szCs w:val="24"/>
-          <w:lang w:eastAsia="ru-RU"/>
-        </w:rPr>
-        <w:t>блог</w:t>
-      </w:r>
-      <w:proofErr w:type="spellEnd"/>
-      <w:r>
-        <w:rPr>
-          <w:rFonts w:ascii="Times New Roman" w:eastAsia="Times New Roman" w:hAnsi="Times New Roman" w:cs="Times New Roman"/>
-          <w:sz w:val="24"/>
-          <w:szCs w:val="24"/>
-          <w:lang w:eastAsia="ru-RU"/>
-        </w:rPr>
-        <w:t xml:space="preserve"> о проектировании </w:t>
-      </w:r>
-      <w:hyperlink r:id="rId22" w:history="1">
+        <w:t xml:space="preserve">Веду блог о проектировании </w:t>
+      </w:r>
+      <w:hyperlink r:id="rId23" w:history="1">
         <w:r>
           <w:rPr>
             <w:rFonts w:ascii="Times New Roman" w:eastAsia="Times New Roman" w:hAnsi="Times New Roman" w:cs="Times New Roman"/>
@@ -1907,7 +1108,7 @@
         <w:br/>
         <w:t xml:space="preserve">Участие в проекте </w:t>
       </w:r>
-      <w:hyperlink r:id="rId23" w:history="1">
+      <w:hyperlink r:id="rId24" w:history="1">
         <w:r>
           <w:rPr>
             <w:rFonts w:ascii="Times New Roman" w:eastAsia="Times New Roman" w:hAnsi="Times New Roman" w:cs="Times New Roman"/>
@@ -1917,9 +1118,19 @@
             <w:u w:val="single"/>
             <w:lang w:eastAsia="ru-RU"/>
           </w:rPr>
-          <w:t xml:space="preserve">Разработка </w:t>
+          <w:t>Разработка Web приложения "База данных резюме"</w:t>
         </w:r>
-        <w:proofErr w:type="spellStart"/>
+      </w:hyperlink>
+      <w:r>
+        <w:rPr>
+          <w:rFonts w:ascii="Times New Roman" w:eastAsia="Times New Roman" w:hAnsi="Times New Roman" w:cs="Times New Roman"/>
+          <w:sz w:val="24"/>
+          <w:szCs w:val="24"/>
+          <w:lang w:eastAsia="ru-RU"/>
+        </w:rPr>
+        <w:t>(</w:t>
+      </w:r>
+      <w:hyperlink r:id="rId25" w:history="1">
         <w:r>
           <w:rPr>
             <w:rFonts w:ascii="Times New Roman" w:eastAsia="Times New Roman" w:hAnsi="Times New Roman" w:cs="Times New Roman"/>
@@ -1929,103 +1140,9 @@
             <w:u w:val="single"/>
             <w:lang w:eastAsia="ru-RU"/>
           </w:rPr>
-          <w:t>Web</w:t>
-        </w:r>
-        <w:proofErr w:type="spellEnd"/>
-        <w:r>
-          <w:rPr>
-            <w:rFonts w:ascii="Times New Roman" w:eastAsia="Times New Roman" w:hAnsi="Times New Roman" w:cs="Times New Roman"/>
-            <w:color w:val="0000FF"/>
-            <w:sz w:val="24"/>
-            <w:szCs w:val="24"/>
-            <w:u w:val="single"/>
-            <w:lang w:eastAsia="ru-RU"/>
-          </w:rPr>
-          <w:t xml:space="preserve"> приложения "База данных резюме"</w:t>
+          <w:t>исходники на Github</w:t>
         </w:r>
       </w:hyperlink>
-      <w:r>
-        <w:rPr>
-          <w:rFonts w:ascii="Times New Roman" w:eastAsia="Times New Roman" w:hAnsi="Times New Roman" w:cs="Times New Roman"/>
-          <w:sz w:val="24"/>
-          <w:szCs w:val="24"/>
-          <w:lang w:eastAsia="ru-RU"/>
-        </w:rPr>
-        <w:t>(</w:t>
-      </w:r>
-      <w:proofErr w:type="spellStart"/>
-      <w:r>
-        <w:rPr>
-          <w:rFonts w:ascii="Times New Roman" w:eastAsia="Times New Roman" w:hAnsi="Times New Roman" w:cs="Times New Roman"/>
-          <w:sz w:val="24"/>
-          <w:szCs w:val="24"/>
-          <w:lang w:eastAsia="ru-RU"/>
-        </w:rPr>
-        <w:fldChar w:fldCharType="begin"/>
-      </w:r>
-      <w:r>
-        <w:rPr>
-          <w:rFonts w:ascii="Times New Roman" w:eastAsia="Times New Roman" w:hAnsi="Times New Roman" w:cs="Times New Roman"/>
-          <w:sz w:val="24"/>
-          <w:szCs w:val="24"/>
-          <w:lang w:eastAsia="ru-RU"/>
-        </w:rPr>
-        <w:instrText xml:space="preserve"> HYPERLINK "https://github.com/golubtsoff/basejava" </w:instrText>
-      </w:r>
-      <w:r>
-        <w:rPr>
-          <w:rFonts w:ascii="Times New Roman" w:eastAsia="Times New Roman" w:hAnsi="Times New Roman" w:cs="Times New Roman"/>
-          <w:sz w:val="24"/>
-          <w:szCs w:val="24"/>
-          <w:lang w:eastAsia="ru-RU"/>
-        </w:rPr>
-        <w:fldChar w:fldCharType="separate"/>
-      </w:r>
-      <w:r>
-        <w:rPr>
-          <w:rFonts w:ascii="Times New Roman" w:eastAsia="Times New Roman" w:hAnsi="Times New Roman" w:cs="Times New Roman"/>
-          <w:color w:val="0000FF"/>
-          <w:sz w:val="24"/>
-          <w:szCs w:val="24"/>
-          <w:u w:val="single"/>
-          <w:lang w:eastAsia="ru-RU"/>
-        </w:rPr>
-        <w:t>исходники</w:t>
-      </w:r>
-      <w:proofErr w:type="spellEnd"/>
-      <w:r>
-        <w:rPr>
-          <w:rFonts w:ascii="Times New Roman" w:eastAsia="Times New Roman" w:hAnsi="Times New Roman" w:cs="Times New Roman"/>
-          <w:color w:val="0000FF"/>
-          <w:sz w:val="24"/>
-          <w:szCs w:val="24"/>
-          <w:u w:val="single"/>
-          <w:lang w:eastAsia="ru-RU"/>
-        </w:rPr>
-        <w:t xml:space="preserve"> на </w:t>
-      </w:r>
-      <w:proofErr w:type="spellStart"/>
-      <w:r>
-        <w:rPr>
-          <w:rFonts w:ascii="Times New Roman" w:eastAsia="Times New Roman" w:hAnsi="Times New Roman" w:cs="Times New Roman"/>
-          <w:color w:val="0000FF"/>
-          <w:sz w:val="24"/>
-          <w:szCs w:val="24"/>
-          <w:u w:val="single"/>
-          <w:lang w:eastAsia="ru-RU"/>
-        </w:rPr>
-        <w:t>Github</w:t>
-      </w:r>
-      <w:proofErr w:type="spellEnd"/>
-      <w:r>
-        <w:rPr>
-          <w:rFonts w:ascii="Times New Roman" w:eastAsia="Times New Roman" w:hAnsi="Times New Roman" w:cs="Times New Roman"/>
-          <w:sz w:val="24"/>
-          <w:szCs w:val="24"/>
-          <w:lang w:eastAsia="ru-RU"/>
-        </w:rPr>
-        <w:fldChar w:fldCharType="end"/>
-      </w:r>
       <w:r>
         <w:rPr>
           <w:rFonts w:ascii="Times New Roman" w:eastAsia="Times New Roman" w:hAnsi="Times New Roman" w:cs="Times New Roman"/>
@@ -2073,147 +1190,7 @@
           <w:szCs w:val="24"/>
           <w:lang w:eastAsia="ru-RU"/>
         </w:rPr>
-        <w:t xml:space="preserve">: </w:t>
-      </w:r>
-      <w:proofErr w:type="spellStart"/>
-      <w:r>
-        <w:rPr>
-          <w:rFonts w:ascii="Times New Roman" w:eastAsia="Times New Roman" w:hAnsi="Times New Roman" w:cs="Times New Roman"/>
-          <w:sz w:val="24"/>
-          <w:szCs w:val="24"/>
-          <w:lang w:eastAsia="ru-RU"/>
-        </w:rPr>
-        <w:t>Java</w:t>
-      </w:r>
-      <w:proofErr w:type="spellEnd"/>
-      <w:r>
-        <w:rPr>
-          <w:rFonts w:ascii="Times New Roman" w:eastAsia="Times New Roman" w:hAnsi="Times New Roman" w:cs="Times New Roman"/>
-          <w:sz w:val="24"/>
-          <w:szCs w:val="24"/>
-          <w:lang w:eastAsia="ru-RU"/>
-        </w:rPr>
-        <w:t xml:space="preserve"> 8, </w:t>
-      </w:r>
-      <w:proofErr w:type="spellStart"/>
-      <w:r>
-        <w:rPr>
-          <w:rFonts w:ascii="Times New Roman" w:eastAsia="Times New Roman" w:hAnsi="Times New Roman" w:cs="Times New Roman"/>
-          <w:sz w:val="24"/>
-          <w:szCs w:val="24"/>
-          <w:lang w:eastAsia="ru-RU"/>
-        </w:rPr>
-        <w:t>GitHib</w:t>
-      </w:r>
-      <w:proofErr w:type="spellEnd"/>
-      <w:r>
-        <w:rPr>
-          <w:rFonts w:ascii="Times New Roman" w:eastAsia="Times New Roman" w:hAnsi="Times New Roman" w:cs="Times New Roman"/>
-          <w:sz w:val="24"/>
-          <w:szCs w:val="24"/>
-          <w:lang w:eastAsia="ru-RU"/>
-        </w:rPr>
-        <w:t>/</w:t>
-      </w:r>
-      <w:proofErr w:type="spellStart"/>
-      <w:r>
-        <w:rPr>
-          <w:rFonts w:ascii="Times New Roman" w:eastAsia="Times New Roman" w:hAnsi="Times New Roman" w:cs="Times New Roman"/>
-          <w:sz w:val="24"/>
-          <w:szCs w:val="24"/>
-          <w:lang w:eastAsia="ru-RU"/>
-        </w:rPr>
-        <w:t>Git</w:t>
-      </w:r>
-      <w:proofErr w:type="spellEnd"/>
-      <w:r>
-        <w:rPr>
-          <w:rFonts w:ascii="Times New Roman" w:eastAsia="Times New Roman" w:hAnsi="Times New Roman" w:cs="Times New Roman"/>
-          <w:sz w:val="24"/>
-          <w:szCs w:val="24"/>
-          <w:lang w:eastAsia="ru-RU"/>
-        </w:rPr>
-        <w:t xml:space="preserve">, </w:t>
-      </w:r>
-      <w:proofErr w:type="spellStart"/>
-      <w:r>
-        <w:rPr>
-          <w:rFonts w:ascii="Times New Roman" w:eastAsia="Times New Roman" w:hAnsi="Times New Roman" w:cs="Times New Roman"/>
-          <w:sz w:val="24"/>
-          <w:szCs w:val="24"/>
-          <w:lang w:eastAsia="ru-RU"/>
-        </w:rPr>
-        <w:t>Сервлеты</w:t>
-      </w:r>
-      <w:proofErr w:type="spellEnd"/>
-      <w:r>
-        <w:rPr>
-          <w:rFonts w:ascii="Times New Roman" w:eastAsia="Times New Roman" w:hAnsi="Times New Roman" w:cs="Times New Roman"/>
-          <w:sz w:val="24"/>
-          <w:szCs w:val="24"/>
-          <w:lang w:eastAsia="ru-RU"/>
-        </w:rPr>
-        <w:t xml:space="preserve">, JSP, JSTL, </w:t>
-      </w:r>
-      <w:proofErr w:type="spellStart"/>
-      <w:r>
-        <w:rPr>
-          <w:rFonts w:ascii="Times New Roman" w:eastAsia="Times New Roman" w:hAnsi="Times New Roman" w:cs="Times New Roman"/>
-          <w:sz w:val="24"/>
-          <w:szCs w:val="24"/>
-          <w:lang w:eastAsia="ru-RU"/>
-        </w:rPr>
-        <w:t>Tomcat</w:t>
-      </w:r>
-      <w:proofErr w:type="spellEnd"/>
-      <w:r>
-        <w:rPr>
-          <w:rFonts w:ascii="Times New Roman" w:eastAsia="Times New Roman" w:hAnsi="Times New Roman" w:cs="Times New Roman"/>
-          <w:sz w:val="24"/>
-          <w:szCs w:val="24"/>
-          <w:lang w:eastAsia="ru-RU"/>
-        </w:rPr>
-        <w:t xml:space="preserve">, </w:t>
-      </w:r>
-      <w:proofErr w:type="spellStart"/>
-      <w:r>
-        <w:rPr>
-          <w:rFonts w:ascii="Times New Roman" w:eastAsia="Times New Roman" w:hAnsi="Times New Roman" w:cs="Times New Roman"/>
-          <w:sz w:val="24"/>
-          <w:szCs w:val="24"/>
-          <w:lang w:eastAsia="ru-RU"/>
-        </w:rPr>
-        <w:t>JUnit</w:t>
-      </w:r>
-      <w:proofErr w:type="spellEnd"/>
-      <w:r>
-        <w:rPr>
-          <w:rFonts w:ascii="Times New Roman" w:eastAsia="Times New Roman" w:hAnsi="Times New Roman" w:cs="Times New Roman"/>
-          <w:sz w:val="24"/>
-          <w:szCs w:val="24"/>
-          <w:lang w:eastAsia="ru-RU"/>
-        </w:rPr>
-        <w:t xml:space="preserve">, </w:t>
-      </w:r>
-      <w:proofErr w:type="spellStart"/>
-      <w:r>
-        <w:rPr>
-          <w:rFonts w:ascii="Times New Roman" w:eastAsia="Times New Roman" w:hAnsi="Times New Roman" w:cs="Times New Roman"/>
-          <w:sz w:val="24"/>
-          <w:szCs w:val="24"/>
-          <w:lang w:eastAsia="ru-RU"/>
-        </w:rPr>
-        <w:t>PostgreSQL</w:t>
-      </w:r>
-      <w:proofErr w:type="spellEnd"/>
-      <w:r>
-        <w:rPr>
-          <w:rFonts w:ascii="Times New Roman" w:eastAsia="Times New Roman" w:hAnsi="Times New Roman" w:cs="Times New Roman"/>
-          <w:sz w:val="24"/>
-          <w:szCs w:val="24"/>
-          <w:lang w:eastAsia="ru-RU"/>
-        </w:rPr>
-        <w:t>, GSON, JAXB</w:t>
+        <w:t>: Java 8, GitHib/Git, Сервлеты, JSP, JSTL, Tomcat, JUnit, PostgreSQL, GSON, JAXB</w:t>
       </w:r>
     </w:p>
     <w:p>
@@ -2282,27 +1259,7 @@
           <w:szCs w:val="24"/>
           <w:lang w:eastAsia="ru-RU"/>
         </w:rPr>
-        <w:t>в памяти на основе массива, отсортированного массива, списка и ассоциированного массива (</w:t>
-      </w:r>
-      <w:proofErr w:type="spellStart"/>
-      <w:r>
-        <w:rPr>
-          <w:rFonts w:ascii="Times New Roman" w:eastAsia="Times New Roman" w:hAnsi="Times New Roman" w:cs="Times New Roman"/>
-          <w:sz w:val="24"/>
-          <w:szCs w:val="24"/>
-          <w:lang w:eastAsia="ru-RU"/>
-        </w:rPr>
-        <w:t>Map</w:t>
-      </w:r>
-      <w:proofErr w:type="spellEnd"/>
-      <w:r>
-        <w:rPr>
-          <w:rFonts w:ascii="Times New Roman" w:eastAsia="Times New Roman" w:hAnsi="Times New Roman" w:cs="Times New Roman"/>
-          <w:sz w:val="24"/>
-          <w:szCs w:val="24"/>
-          <w:lang w:eastAsia="ru-RU"/>
-        </w:rPr>
-        <w:t>)</w:t>
+        <w:t>в памяти на основе массива, отсортированного массива, списка и ассоциированного массива (Map)</w:t>
       </w:r>
     </w:p>
     <w:p>
@@ -2331,67 +1288,7 @@
           <w:szCs w:val="24"/>
           <w:lang w:eastAsia="ru-RU"/>
         </w:rPr>
-        <w:t>в файловой системе (</w:t>
-      </w:r>
-      <w:proofErr w:type="spellStart"/>
-      <w:r>
-        <w:rPr>
-          <w:rFonts w:ascii="Times New Roman" w:eastAsia="Times New Roman" w:hAnsi="Times New Roman" w:cs="Times New Roman"/>
-          <w:sz w:val="24"/>
-          <w:szCs w:val="24"/>
-          <w:lang w:eastAsia="ru-RU"/>
-        </w:rPr>
-        <w:t>File</w:t>
-      </w:r>
-      <w:proofErr w:type="spellEnd"/>
-      <w:r>
-        <w:rPr>
-          <w:rFonts w:ascii="Times New Roman" w:eastAsia="Times New Roman" w:hAnsi="Times New Roman" w:cs="Times New Roman"/>
-          <w:sz w:val="24"/>
-          <w:szCs w:val="24"/>
-          <w:lang w:eastAsia="ru-RU"/>
-        </w:rPr>
-        <w:t xml:space="preserve"> API и </w:t>
-      </w:r>
-      <w:proofErr w:type="spellStart"/>
-      <w:r>
-        <w:rPr>
-          <w:rFonts w:ascii="Times New Roman" w:eastAsia="Times New Roman" w:hAnsi="Times New Roman" w:cs="Times New Roman"/>
-          <w:sz w:val="24"/>
-          <w:szCs w:val="24"/>
-          <w:lang w:eastAsia="ru-RU"/>
-        </w:rPr>
-        <w:t>Java</w:t>
-      </w:r>
-      <w:proofErr w:type="spellEnd"/>
-      <w:r>
-        <w:rPr>
-          <w:rFonts w:ascii="Times New Roman" w:eastAsia="Times New Roman" w:hAnsi="Times New Roman" w:cs="Times New Roman"/>
-          <w:sz w:val="24"/>
-          <w:szCs w:val="24"/>
-          <w:lang w:eastAsia="ru-RU"/>
-        </w:rPr>
-        <w:t xml:space="preserve"> 7 NIO </w:t>
-      </w:r>
-      <w:proofErr w:type="spellStart"/>
-      <w:r>
-        <w:rPr>
-          <w:rFonts w:ascii="Times New Roman" w:eastAsia="Times New Roman" w:hAnsi="Times New Roman" w:cs="Times New Roman"/>
-          <w:sz w:val="24"/>
-          <w:szCs w:val="24"/>
-          <w:lang w:eastAsia="ru-RU"/>
-        </w:rPr>
-        <w:t>File</w:t>
-      </w:r>
-      <w:proofErr w:type="spellEnd"/>
-      <w:r>
-        <w:rPr>
-          <w:rFonts w:ascii="Times New Roman" w:eastAsia="Times New Roman" w:hAnsi="Times New Roman" w:cs="Times New Roman"/>
-          <w:sz w:val="24"/>
-          <w:szCs w:val="24"/>
-          <w:lang w:eastAsia="ru-RU"/>
-        </w:rPr>
-        <w:t xml:space="preserve"> API) </w:t>
+        <w:t xml:space="preserve">в файловой системе (File API и Java 7 NIO File API) </w:t>
       </w:r>
     </w:p>
     <w:p>
@@ -2420,59 +1317,8 @@
           <w:szCs w:val="24"/>
           <w:lang w:eastAsia="ru-RU"/>
         </w:rPr>
-        <w:t xml:space="preserve">в стандартной и </w:t>
-      </w:r>
-      <w:proofErr w:type="spellStart"/>
-      <w:r>
-        <w:rPr>
-          <w:rFonts w:ascii="Times New Roman" w:eastAsia="Times New Roman" w:hAnsi="Times New Roman" w:cs="Times New Roman"/>
-          <w:sz w:val="24"/>
-          <w:szCs w:val="24"/>
-          <w:lang w:eastAsia="ru-RU"/>
-        </w:rPr>
-        <w:t>кастомной</w:t>
-      </w:r>
-      <w:proofErr w:type="spellEnd"/>
-      <w:r>
-        <w:rPr>
-          <w:rFonts w:ascii="Times New Roman" w:eastAsia="Times New Roman" w:hAnsi="Times New Roman" w:cs="Times New Roman"/>
-          <w:sz w:val="24"/>
-          <w:szCs w:val="24"/>
-          <w:lang w:eastAsia="ru-RU"/>
-        </w:rPr>
-        <w:t xml:space="preserve"> </w:t>
-      </w:r>
-      <w:proofErr w:type="spellStart"/>
-      <w:r>
-        <w:rPr>
-          <w:rFonts w:ascii="Times New Roman" w:eastAsia="Times New Roman" w:hAnsi="Times New Roman" w:cs="Times New Roman"/>
-          <w:sz w:val="24"/>
-          <w:szCs w:val="24"/>
-          <w:lang w:eastAsia="ru-RU"/>
-        </w:rPr>
-        <w:t>сериализации</w:t>
-      </w:r>
-      <w:proofErr w:type="spellEnd"/>
-      <w:r>
-        <w:rPr>
-          <w:rFonts w:ascii="Times New Roman" w:eastAsia="Times New Roman" w:hAnsi="Times New Roman" w:cs="Times New Roman"/>
-          <w:sz w:val="24"/>
-          <w:szCs w:val="24"/>
-          <w:lang w:eastAsia="ru-RU"/>
-        </w:rPr>
-        <w:t xml:space="preserve"> </w:t>
-      </w:r>
-      <w:proofErr w:type="spellStart"/>
-      <w:r>
-        <w:rPr>
-          <w:rFonts w:ascii="Times New Roman" w:eastAsia="Times New Roman" w:hAnsi="Times New Roman" w:cs="Times New Roman"/>
-          <w:sz w:val="24"/>
-          <w:szCs w:val="24"/>
-          <w:lang w:eastAsia="ru-RU"/>
-        </w:rPr>
-        <w:t>Java</w:t>
-      </w:r>
-      <w:proofErr w:type="spellEnd"/>
+        <w:t>в стандартной и кастомной сериализации Java</w:t>
+      </w:r>
     </w:p>
     <w:p>
       <w:pPr>
@@ -2500,47 +1346,7 @@
           <w:szCs w:val="24"/>
           <w:lang w:eastAsia="ru-RU"/>
         </w:rPr>
-        <w:t>в формате JSON (</w:t>
-      </w:r>
-      <w:proofErr w:type="spellStart"/>
-      <w:r>
-        <w:rPr>
-          <w:rFonts w:ascii="Times New Roman" w:eastAsia="Times New Roman" w:hAnsi="Times New Roman" w:cs="Times New Roman"/>
-          <w:sz w:val="24"/>
-          <w:szCs w:val="24"/>
-          <w:lang w:eastAsia="ru-RU"/>
-        </w:rPr>
-        <w:t>Google</w:t>
-      </w:r>
-      <w:proofErr w:type="spellEnd"/>
-      <w:r>
-        <w:rPr>
-          <w:rFonts w:ascii="Times New Roman" w:eastAsia="Times New Roman" w:hAnsi="Times New Roman" w:cs="Times New Roman"/>
-          <w:sz w:val="24"/>
-          <w:szCs w:val="24"/>
-          <w:lang w:eastAsia="ru-RU"/>
-        </w:rPr>
-        <w:t xml:space="preserve"> </w:t>
-      </w:r>
-      <w:proofErr w:type="spellStart"/>
-      <w:r>
-        <w:rPr>
-          <w:rFonts w:ascii="Times New Roman" w:eastAsia="Times New Roman" w:hAnsi="Times New Roman" w:cs="Times New Roman"/>
-          <w:sz w:val="24"/>
-          <w:szCs w:val="24"/>
-          <w:lang w:eastAsia="ru-RU"/>
-        </w:rPr>
-        <w:t>Gson</w:t>
-      </w:r>
-      <w:proofErr w:type="spellEnd"/>
-      <w:r>
-        <w:rPr>
-          <w:rFonts w:ascii="Times New Roman" w:eastAsia="Times New Roman" w:hAnsi="Times New Roman" w:cs="Times New Roman"/>
-          <w:sz w:val="24"/>
-          <w:szCs w:val="24"/>
-          <w:lang w:eastAsia="ru-RU"/>
-        </w:rPr>
-        <w:t>)</w:t>
+        <w:t>в формате JSON (Google Gson)</w:t>
       </w:r>
     </w:p>
     <w:p>
@@ -2598,19 +1404,8 @@
           <w:szCs w:val="24"/>
           <w:lang w:eastAsia="ru-RU"/>
         </w:rPr>
-        <w:t xml:space="preserve">в реляционной базе </w:t>
-      </w:r>
-      <w:proofErr w:type="spellStart"/>
-      <w:r>
-        <w:rPr>
-          <w:rFonts w:ascii="Times New Roman" w:eastAsia="Times New Roman" w:hAnsi="Times New Roman" w:cs="Times New Roman"/>
-          <w:sz w:val="24"/>
-          <w:szCs w:val="24"/>
-          <w:lang w:eastAsia="ru-RU"/>
-        </w:rPr>
-        <w:t>PostgreSQL</w:t>
-      </w:r>
-      <w:proofErr w:type="spellEnd"/>
+        <w:t>в реляционной базе PostgreSQL</w:t>
+      </w:r>
     </w:p>
     <w:p>
       <w:pPr>
@@ -2631,7 +1426,6 @@
           <w:lang w:eastAsia="ru-RU"/>
         </w:rPr>
       </w:pPr>
-      <w:proofErr w:type="spellStart"/>
       <w:r>
         <w:rPr>
           <w:rFonts w:ascii="Times New Roman" w:eastAsia="Times New Roman" w:hAnsi="Times New Roman" w:cs="Times New Roman"/>
@@ -2641,33 +1435,8 @@
           <w:szCs w:val="24"/>
           <w:lang w:eastAsia="ru-RU"/>
         </w:rPr>
-        <w:t>Деплой</w:t>
-      </w:r>
-      <w:proofErr w:type="spellEnd"/>
-      <w:r>
-        <w:rPr>
-          <w:rFonts w:ascii="Times New Roman" w:eastAsia="Times New Roman" w:hAnsi="Times New Roman" w:cs="Times New Roman"/>
-          <w:b/>
-          <w:bCs/>
-          <w:sz w:val="24"/>
-          <w:szCs w:val="24"/>
-          <w:lang w:eastAsia="ru-RU"/>
-        </w:rPr>
-        <w:t xml:space="preserve"> </w:t>
-      </w:r>
-      <w:proofErr w:type="spellStart"/>
-      <w:r>
-        <w:rPr>
-          <w:rFonts w:ascii="Times New Roman" w:eastAsia="Times New Roman" w:hAnsi="Times New Roman" w:cs="Times New Roman"/>
-          <w:b/>
-          <w:bCs/>
-          <w:sz w:val="24"/>
-          <w:szCs w:val="24"/>
-          <w:lang w:eastAsia="ru-RU"/>
-        </w:rPr>
-        <w:t>веб-приложения</w:t>
-      </w:r>
-      <w:proofErr w:type="spellEnd"/>
+        <w:t>Деплой веб-приложения</w:t>
+      </w:r>
       <w:r>
         <w:rPr>
           <w:rFonts w:ascii="Times New Roman" w:eastAsia="Times New Roman" w:hAnsi="Times New Roman" w:cs="Times New Roman"/>
@@ -2704,30 +1473,9 @@
           <w:szCs w:val="24"/>
           <w:lang w:eastAsia="ru-RU"/>
         </w:rPr>
-        <w:t xml:space="preserve">в контейнер </w:t>
-      </w:r>
-      <w:proofErr w:type="spellStart"/>
-      <w:r>
-        <w:rPr>
-          <w:rFonts w:ascii="Times New Roman" w:eastAsia="Times New Roman" w:hAnsi="Times New Roman" w:cs="Times New Roman"/>
-          <w:sz w:val="24"/>
-          <w:szCs w:val="24"/>
-          <w:lang w:eastAsia="ru-RU"/>
-        </w:rPr>
-        <w:t>сервлетов</w:t>
-      </w:r>
-      <w:proofErr w:type="spellEnd"/>
-      <w:r>
-        <w:rPr>
-          <w:rFonts w:ascii="Times New Roman" w:eastAsia="Times New Roman" w:hAnsi="Times New Roman" w:cs="Times New Roman"/>
-          <w:sz w:val="24"/>
-          <w:szCs w:val="24"/>
-          <w:lang w:eastAsia="ru-RU"/>
-        </w:rPr>
-        <w:t xml:space="preserve"> </w:t>
-      </w:r>
-      <w:hyperlink r:id="rId24" w:history="1">
-        <w:proofErr w:type="spellStart"/>
+        <w:t xml:space="preserve">в контейнер сервлетов </w:t>
+      </w:r>
+      <w:hyperlink r:id="rId26" w:history="1">
         <w:r>
           <w:rPr>
             <w:rFonts w:ascii="Times New Roman" w:eastAsia="Times New Roman" w:hAnsi="Times New Roman" w:cs="Times New Roman"/>
@@ -2739,7 +1487,6 @@
           </w:rPr>
           <w:t>Tomcat</w:t>
         </w:r>
-        <w:proofErr w:type="spellEnd"/>
       </w:hyperlink>
     </w:p>
     <w:p>
@@ -2770,8 +1517,7 @@
         </w:rPr>
         <w:t xml:space="preserve">в облачный сервис </w:t>
       </w:r>
-      <w:hyperlink r:id="rId25" w:history="1">
-        <w:proofErr w:type="spellStart"/>
+      <w:hyperlink r:id="rId27" w:history="1">
         <w:r>
           <w:rPr>
             <w:rFonts w:ascii="Times New Roman" w:eastAsia="Times New Roman" w:hAnsi="Times New Roman" w:cs="Times New Roman"/>
@@ -2783,7 +1529,6 @@
           </w:rPr>
           <w:t>Heroku</w:t>
         </w:r>
-        <w:proofErr w:type="spellEnd"/>
       </w:hyperlink>
     </w:p>
     <w:p>
@@ -2878,31 +1623,7 @@
           <w:szCs w:val="24"/>
           <w:lang w:eastAsia="ru-RU"/>
         </w:rPr>
-        <w:t>АО "</w:t>
-      </w:r>
-      <w:proofErr w:type="spellStart"/>
-      <w:r>
-        <w:rPr>
-          <w:rFonts w:ascii="Times New Roman" w:eastAsia="Times New Roman" w:hAnsi="Times New Roman" w:cs="Times New Roman"/>
-          <w:b/>
-          <w:bCs/>
-          <w:sz w:val="24"/>
-          <w:szCs w:val="24"/>
-          <w:lang w:eastAsia="ru-RU"/>
-        </w:rPr>
-        <w:t>Сибинвестпроект</w:t>
-      </w:r>
-      <w:proofErr w:type="spellEnd"/>
-      <w:r>
-        <w:rPr>
-          <w:rFonts w:ascii="Times New Roman" w:eastAsia="Times New Roman" w:hAnsi="Times New Roman" w:cs="Times New Roman"/>
-          <w:b/>
-          <w:bCs/>
-          <w:sz w:val="24"/>
-          <w:szCs w:val="24"/>
-          <w:lang w:eastAsia="ru-RU"/>
-        </w:rPr>
-        <w:t>"</w:t>
+        <w:t>АО "Сибинвестпроект"</w:t>
       </w:r>
       <w:r>
         <w:rPr>
@@ -2991,31 +1712,7 @@
           <w:szCs w:val="24"/>
           <w:lang w:eastAsia="ru-RU"/>
         </w:rPr>
-        <w:t xml:space="preserve">Новосибирский Государственный Технический </w:t>
-      </w:r>
-      <w:proofErr w:type="spellStart"/>
-      <w:r>
-        <w:rPr>
-          <w:rFonts w:ascii="Times New Roman" w:eastAsia="Times New Roman" w:hAnsi="Times New Roman" w:cs="Times New Roman"/>
-          <w:b/>
-          <w:bCs/>
-          <w:sz w:val="24"/>
-          <w:szCs w:val="24"/>
-          <w:lang w:eastAsia="ru-RU"/>
-        </w:rPr>
-        <w:t>Универститет</w:t>
-      </w:r>
-      <w:proofErr w:type="spellEnd"/>
-      <w:r>
-        <w:rPr>
-          <w:rFonts w:ascii="Times New Roman" w:eastAsia="Times New Roman" w:hAnsi="Times New Roman" w:cs="Times New Roman"/>
-          <w:b/>
-          <w:bCs/>
-          <w:sz w:val="24"/>
-          <w:szCs w:val="24"/>
-          <w:lang w:eastAsia="ru-RU"/>
-        </w:rPr>
-        <w:t xml:space="preserve"> (НГТУ)</w:t>
+        <w:t>Новосибирский Государственный Технический Универститет (НГТУ)</w:t>
       </w:r>
       <w:r>
         <w:rPr>

</xml_diff>

<commit_message>
resume ver.1.5 add footer
</commit_message>
<xml_diff>
--- a/contents/e.golubtsov.docx
+++ b/contents/e.golubtsov.docx
@@ -82,7 +82,7 @@
                   <wp:extent cx="1905000" cy="1905000"/>
                   <wp:effectExtent l="19050" t="0" r="0" b="0"/>
                   <wp:docPr id="2" name="Рисунок 1" descr="https://github.com/golubtsoff/myresume/raw/master/contents/myphoto-200x200.jpg">
-                    <a:hlinkClick xmlns:a="http://schemas.openxmlformats.org/drawingml/2006/main" r:id="rId5" tgtFrame="&quot;_blank&quot;"/>
+                    <a:hlinkClick xmlns:a="http://schemas.openxmlformats.org/drawingml/2006/main" r:id="rId7" tgtFrame="&quot;_blank&quot;"/>
                   </wp:docPr>
                   <wp:cNvGraphicFramePr>
                     <a:graphicFrameLocks xmlns:a="http://schemas.openxmlformats.org/drawingml/2006/main" noChangeAspect="1"/>
@@ -92,14 +92,14 @@
                       <pic:pic xmlns:pic="http://schemas.openxmlformats.org/drawingml/2006/picture">
                         <pic:nvPicPr>
                           <pic:cNvPr id="0" name="Picture 1" descr="https://github.com/golubtsoff/myresume/raw/master/contents/myphoto-200x200.jpg">
-                            <a:hlinkClick r:id="rId5" tgtFrame="&quot;_blank&quot;"/>
+                            <a:hlinkClick r:id="rId7" tgtFrame="&quot;_blank&quot;"/>
                           </pic:cNvPr>
                           <pic:cNvPicPr>
                             <a:picLocks noChangeAspect="1" noChangeArrowheads="1"/>
                           </pic:cNvPicPr>
                         </pic:nvPicPr>
                         <pic:blipFill>
-                          <a:blip r:embed="rId6" cstate="print"/>
+                          <a:blip r:embed="rId8" cstate="print"/>
                           <a:srcRect/>
                           <a:stretch>
                             <a:fillRect/>
@@ -264,7 +264,7 @@
               </w:rPr>
               <w:t xml:space="preserve">e-mail: </w:t>
             </w:r>
-            <w:hyperlink r:id="rId7" w:history="1">
+            <w:hyperlink r:id="rId9" w:history="1">
               <w:r>
                 <w:rPr>
                   <w:rStyle w:val="a4"/>
@@ -291,6 +291,7 @@
                 <w:lang w:val="en-US" w:eastAsia="ru-RU"/>
               </w:rPr>
             </w:pPr>
+            <w:proofErr w:type="spellStart"/>
             <w:r>
               <w:rPr>
                 <w:rFonts w:ascii="Times New Roman" w:eastAsia="Times New Roman" w:hAnsi="Times New Roman" w:cs="Times New Roman"/>
@@ -298,9 +299,19 @@
                 <w:szCs w:val="24"/>
                 <w:lang w:val="en-US" w:eastAsia="ru-RU"/>
               </w:rPr>
-              <w:t xml:space="preserve">Github: </w:t>
+              <w:t>Github</w:t>
             </w:r>
-            <w:hyperlink r:id="rId8" w:history="1">
+            <w:proofErr w:type="spellEnd"/>
+            <w:r>
+              <w:rPr>
+                <w:rFonts w:ascii="Times New Roman" w:eastAsia="Times New Roman" w:hAnsi="Times New Roman" w:cs="Times New Roman"/>
+                <w:sz w:val="24"/>
+                <w:szCs w:val="24"/>
+                <w:lang w:val="en-US" w:eastAsia="ru-RU"/>
+              </w:rPr>
+              <w:t xml:space="preserve">: </w:t>
+            </w:r>
+            <w:hyperlink r:id="rId10" w:history="1">
               <w:r>
                 <w:rPr>
                   <w:rStyle w:val="a4"/>
@@ -309,8 +320,20 @@
                   <w:szCs w:val="24"/>
                   <w:lang w:val="en-US" w:eastAsia="ru-RU"/>
                 </w:rPr>
-                <w:t>github.com/golubtsoff</w:t>
+                <w:t>github.com/</w:t>
               </w:r>
+              <w:proofErr w:type="spellStart"/>
+              <w:r>
+                <w:rPr>
+                  <w:rStyle w:val="a4"/>
+                  <w:rFonts w:ascii="Times New Roman" w:eastAsia="Times New Roman" w:hAnsi="Times New Roman" w:cs="Times New Roman"/>
+                  <w:sz w:val="24"/>
+                  <w:szCs w:val="24"/>
+                  <w:lang w:val="en-US" w:eastAsia="ru-RU"/>
+                </w:rPr>
+                <w:t>golubtsoff</w:t>
+              </w:r>
+              <w:proofErr w:type="spellEnd"/>
             </w:hyperlink>
           </w:p>
           <w:p>
@@ -452,7 +475,107 @@
           <w:szCs w:val="24"/>
           <w:lang w:val="en-US" w:eastAsia="ru-RU"/>
         </w:rPr>
-        <w:t>Java, Git/Github, Apache Maven, Hibernate ORM, JUnit, Java Servlets, JSP, JSTL, MySQL, SQL, Apache Tomcat</w:t>
+        <w:t xml:space="preserve">Java, </w:t>
+      </w:r>
+      <w:proofErr w:type="spellStart"/>
+      <w:r>
+        <w:rPr>
+          <w:rFonts w:ascii="Times New Roman" w:eastAsia="Times New Roman" w:hAnsi="Times New Roman" w:cs="Times New Roman"/>
+          <w:sz w:val="24"/>
+          <w:szCs w:val="24"/>
+          <w:lang w:val="en-US" w:eastAsia="ru-RU"/>
+        </w:rPr>
+        <w:t>Git</w:t>
+      </w:r>
+      <w:proofErr w:type="spellEnd"/>
+      <w:r>
+        <w:rPr>
+          <w:rFonts w:ascii="Times New Roman" w:eastAsia="Times New Roman" w:hAnsi="Times New Roman" w:cs="Times New Roman"/>
+          <w:sz w:val="24"/>
+          <w:szCs w:val="24"/>
+          <w:lang w:val="en-US" w:eastAsia="ru-RU"/>
+        </w:rPr>
+        <w:t>/</w:t>
+      </w:r>
+      <w:proofErr w:type="spellStart"/>
+      <w:r>
+        <w:rPr>
+          <w:rFonts w:ascii="Times New Roman" w:eastAsia="Times New Roman" w:hAnsi="Times New Roman" w:cs="Times New Roman"/>
+          <w:sz w:val="24"/>
+          <w:szCs w:val="24"/>
+          <w:lang w:val="en-US" w:eastAsia="ru-RU"/>
+        </w:rPr>
+        <w:t>Github</w:t>
+      </w:r>
+      <w:proofErr w:type="spellEnd"/>
+      <w:r>
+        <w:rPr>
+          <w:rFonts w:ascii="Times New Roman" w:eastAsia="Times New Roman" w:hAnsi="Times New Roman" w:cs="Times New Roman"/>
+          <w:sz w:val="24"/>
+          <w:szCs w:val="24"/>
+          <w:lang w:val="en-US" w:eastAsia="ru-RU"/>
+        </w:rPr>
+        <w:t xml:space="preserve">, Apache Maven, Hibernate ORM, </w:t>
+      </w:r>
+      <w:proofErr w:type="spellStart"/>
+      <w:r>
+        <w:rPr>
+          <w:rFonts w:ascii="Times New Roman" w:eastAsia="Times New Roman" w:hAnsi="Times New Roman" w:cs="Times New Roman"/>
+          <w:sz w:val="24"/>
+          <w:szCs w:val="24"/>
+          <w:lang w:val="en-US" w:eastAsia="ru-RU"/>
+        </w:rPr>
+        <w:t>JUnit</w:t>
+      </w:r>
+      <w:proofErr w:type="spellEnd"/>
+      <w:r>
+        <w:rPr>
+          <w:rFonts w:ascii="Times New Roman" w:eastAsia="Times New Roman" w:hAnsi="Times New Roman" w:cs="Times New Roman"/>
+          <w:sz w:val="24"/>
+          <w:szCs w:val="24"/>
+          <w:lang w:val="en-US" w:eastAsia="ru-RU"/>
+        </w:rPr>
+        <w:t xml:space="preserve">, Java </w:t>
+      </w:r>
+      <w:proofErr w:type="spellStart"/>
+      <w:r>
+        <w:rPr>
+          <w:rFonts w:ascii="Times New Roman" w:eastAsia="Times New Roman" w:hAnsi="Times New Roman" w:cs="Times New Roman"/>
+          <w:sz w:val="24"/>
+          <w:szCs w:val="24"/>
+          <w:lang w:val="en-US" w:eastAsia="ru-RU"/>
+        </w:rPr>
+        <w:t>Servlets</w:t>
+      </w:r>
+      <w:proofErr w:type="spellEnd"/>
+      <w:r>
+        <w:rPr>
+          <w:rFonts w:ascii="Times New Roman" w:eastAsia="Times New Roman" w:hAnsi="Times New Roman" w:cs="Times New Roman"/>
+          <w:sz w:val="24"/>
+          <w:szCs w:val="24"/>
+          <w:lang w:val="en-US" w:eastAsia="ru-RU"/>
+        </w:rPr>
+        <w:t xml:space="preserve">, JSP, JSTL, </w:t>
+      </w:r>
+      <w:proofErr w:type="spellStart"/>
+      <w:r>
+        <w:rPr>
+          <w:rFonts w:ascii="Times New Roman" w:eastAsia="Times New Roman" w:hAnsi="Times New Roman" w:cs="Times New Roman"/>
+          <w:sz w:val="24"/>
+          <w:szCs w:val="24"/>
+          <w:lang w:val="en-US" w:eastAsia="ru-RU"/>
+        </w:rPr>
+        <w:t>MySQL</w:t>
+      </w:r>
+      <w:proofErr w:type="spellEnd"/>
+      <w:r>
+        <w:rPr>
+          <w:rFonts w:ascii="Times New Roman" w:eastAsia="Times New Roman" w:hAnsi="Times New Roman" w:cs="Times New Roman"/>
+          <w:sz w:val="24"/>
+          <w:szCs w:val="24"/>
+          <w:lang w:val="en-US" w:eastAsia="ru-RU"/>
+        </w:rPr>
+        <w:t>, SQL, Apache Tomcat</w:t>
       </w:r>
     </w:p>
     <w:p>
@@ -494,6 +617,7 @@
           <w:lang w:eastAsia="ru-RU"/>
         </w:rPr>
       </w:pPr>
+      <w:proofErr w:type="gramStart"/>
       <w:r>
         <w:rPr>
           <w:rFonts w:ascii="Times New Roman" w:eastAsia="Times New Roman" w:hAnsi="Times New Roman" w:cs="Times New Roman"/>
@@ -503,7 +627,8 @@
         </w:rPr>
         <w:t xml:space="preserve">Разработка </w:t>
       </w:r>
-      <w:hyperlink r:id="rId9" w:history="1">
+      <w:hyperlink r:id="rId11" w:history="1">
+        <w:proofErr w:type="spellStart"/>
         <w:r>
           <w:rPr>
             <w:rFonts w:ascii="Times New Roman" w:eastAsia="Times New Roman" w:hAnsi="Times New Roman" w:cs="Times New Roman"/>
@@ -513,19 +638,9 @@
             <w:u w:val="single"/>
             <w:lang w:eastAsia="ru-RU"/>
           </w:rPr>
-          <w:t>Web приложения "База данных резюме"</w:t>
+          <w:t>Web</w:t>
         </w:r>
-      </w:hyperlink>
-      <w:r>
-        <w:rPr>
-          <w:rFonts w:ascii="Times New Roman" w:eastAsia="Times New Roman" w:hAnsi="Times New Roman" w:cs="Times New Roman"/>
-          <w:sz w:val="24"/>
-          <w:szCs w:val="24"/>
-          <w:lang w:eastAsia="ru-RU"/>
-        </w:rPr>
-        <w:t xml:space="preserve"> (</w:t>
-      </w:r>
-      <w:hyperlink r:id="rId10" w:history="1">
+        <w:proofErr w:type="spellEnd"/>
         <w:r>
           <w:rPr>
             <w:rFonts w:ascii="Times New Roman" w:eastAsia="Times New Roman" w:hAnsi="Times New Roman" w:cs="Times New Roman"/>
@@ -535,7 +650,7 @@
             <w:u w:val="single"/>
             <w:lang w:eastAsia="ru-RU"/>
           </w:rPr>
-          <w:t>исходники на Github</w:t>
+          <w:t xml:space="preserve"> приложения "База данных резюме"</w:t>
         </w:r>
       </w:hyperlink>
       <w:r>
@@ -545,45 +660,218 @@
           <w:szCs w:val="24"/>
           <w:lang w:eastAsia="ru-RU"/>
         </w:rPr>
-        <w:t>; используемые технологии: Java 8, GitHib/Git, Сервлеты, JSP, JSTL, Tomcat, JUnit, PostgreSQL, GSON, JAXB)</w:t>
-      </w:r>
-    </w:p>
-    <w:p>
-      <w:pPr>
-        <w:numPr>
-          <w:ilvl w:val="0"/>
-          <w:numId w:val="2"/>
-        </w:numPr>
-        <w:spacing w:before="100" w:beforeAutospacing="1" w:after="100" w:afterAutospacing="1" w:line="240" w:lineRule="auto"/>
-        <w:rPr>
-          <w:rFonts w:ascii="Times New Roman" w:eastAsia="Times New Roman" w:hAnsi="Times New Roman" w:cs="Times New Roman"/>
-          <w:sz w:val="24"/>
-          <w:szCs w:val="24"/>
-          <w:lang w:eastAsia="ru-RU"/>
-        </w:rPr>
-      </w:pPr>
-      <w:hyperlink r:id="rId11" w:history="1">
-        <w:r>
-          <w:rPr>
-            <w:rFonts w:ascii="Times New Roman" w:eastAsia="Times New Roman" w:hAnsi="Times New Roman" w:cs="Times New Roman"/>
-            <w:color w:val="0000FF"/>
-            <w:sz w:val="24"/>
-            <w:szCs w:val="24"/>
-            <w:u w:val="single"/>
-            <w:lang w:eastAsia="ru-RU"/>
-          </w:rPr>
-          <w:t>Сертификат</w:t>
-        </w:r>
-      </w:hyperlink>
-      <w:r>
-        <w:rPr>
-          <w:rFonts w:ascii="Times New Roman" w:eastAsia="Times New Roman" w:hAnsi="Times New Roman" w:cs="Times New Roman"/>
-          <w:sz w:val="24"/>
-          <w:szCs w:val="24"/>
-          <w:lang w:eastAsia="ru-RU"/>
-        </w:rPr>
-        <w:t xml:space="preserve"> о выполнении проекта "Разработка Web приложения "База данных резюме" (javaops.ru)</w:t>
-      </w:r>
+        <w:t xml:space="preserve"> (</w:t>
+      </w:r>
+      <w:proofErr w:type="spellStart"/>
+      <w:r>
+        <w:fldChar w:fldCharType="begin"/>
+      </w:r>
+      <w:r>
+        <w:instrText>HYPERLINK "https://github.com/golubtsoff/basejava"</w:instrText>
+      </w:r>
+      <w:r>
+        <w:fldChar w:fldCharType="separate"/>
+      </w:r>
+      <w:r>
+        <w:rPr>
+          <w:rFonts w:ascii="Times New Roman" w:eastAsia="Times New Roman" w:hAnsi="Times New Roman" w:cs="Times New Roman"/>
+          <w:color w:val="0000FF"/>
+          <w:sz w:val="24"/>
+          <w:szCs w:val="24"/>
+          <w:u w:val="single"/>
+          <w:lang w:eastAsia="ru-RU"/>
+        </w:rPr>
+        <w:t>исходники</w:t>
+      </w:r>
+      <w:proofErr w:type="spellEnd"/>
+      <w:r>
+        <w:rPr>
+          <w:rFonts w:ascii="Times New Roman" w:eastAsia="Times New Roman" w:hAnsi="Times New Roman" w:cs="Times New Roman"/>
+          <w:color w:val="0000FF"/>
+          <w:sz w:val="24"/>
+          <w:szCs w:val="24"/>
+          <w:u w:val="single"/>
+          <w:lang w:eastAsia="ru-RU"/>
+        </w:rPr>
+        <w:t xml:space="preserve"> на </w:t>
+      </w:r>
+      <w:proofErr w:type="spellStart"/>
+      <w:r>
+        <w:rPr>
+          <w:rFonts w:ascii="Times New Roman" w:eastAsia="Times New Roman" w:hAnsi="Times New Roman" w:cs="Times New Roman"/>
+          <w:color w:val="0000FF"/>
+          <w:sz w:val="24"/>
+          <w:szCs w:val="24"/>
+          <w:u w:val="single"/>
+          <w:lang w:eastAsia="ru-RU"/>
+        </w:rPr>
+        <w:t>Github</w:t>
+      </w:r>
+      <w:proofErr w:type="spellEnd"/>
+      <w:r>
+        <w:fldChar w:fldCharType="end"/>
+      </w:r>
+      <w:r>
+        <w:rPr>
+          <w:rFonts w:ascii="Times New Roman" w:eastAsia="Times New Roman" w:hAnsi="Times New Roman" w:cs="Times New Roman"/>
+          <w:sz w:val="24"/>
+          <w:szCs w:val="24"/>
+          <w:lang w:eastAsia="ru-RU"/>
+        </w:rPr>
+        <w:t>; используемые технологии:</w:t>
+      </w:r>
+      <w:proofErr w:type="gramEnd"/>
+      <w:r>
+        <w:rPr>
+          <w:rFonts w:ascii="Times New Roman" w:eastAsia="Times New Roman" w:hAnsi="Times New Roman" w:cs="Times New Roman"/>
+          <w:sz w:val="24"/>
+          <w:szCs w:val="24"/>
+          <w:lang w:eastAsia="ru-RU"/>
+        </w:rPr>
+        <w:t xml:space="preserve"> </w:t>
+      </w:r>
+      <w:proofErr w:type="spellStart"/>
+      <w:proofErr w:type="gramStart"/>
+      <w:r>
+        <w:rPr>
+          <w:rFonts w:ascii="Times New Roman" w:eastAsia="Times New Roman" w:hAnsi="Times New Roman" w:cs="Times New Roman"/>
+          <w:sz w:val="24"/>
+          <w:szCs w:val="24"/>
+          <w:lang w:eastAsia="ru-RU"/>
+        </w:rPr>
+        <w:t>Java</w:t>
+      </w:r>
+      <w:proofErr w:type="spellEnd"/>
+      <w:r>
+        <w:rPr>
+          <w:rFonts w:ascii="Times New Roman" w:eastAsia="Times New Roman" w:hAnsi="Times New Roman" w:cs="Times New Roman"/>
+          <w:sz w:val="24"/>
+          <w:szCs w:val="24"/>
+          <w:lang w:eastAsia="ru-RU"/>
+        </w:rPr>
+        <w:t xml:space="preserve"> 8, </w:t>
+      </w:r>
+      <w:proofErr w:type="spellStart"/>
+      <w:r>
+        <w:rPr>
+          <w:rFonts w:ascii="Times New Roman" w:eastAsia="Times New Roman" w:hAnsi="Times New Roman" w:cs="Times New Roman"/>
+          <w:sz w:val="24"/>
+          <w:szCs w:val="24"/>
+          <w:lang w:eastAsia="ru-RU"/>
+        </w:rPr>
+        <w:t>GitHib</w:t>
+      </w:r>
+      <w:proofErr w:type="spellEnd"/>
+      <w:r>
+        <w:rPr>
+          <w:rFonts w:ascii="Times New Roman" w:eastAsia="Times New Roman" w:hAnsi="Times New Roman" w:cs="Times New Roman"/>
+          <w:sz w:val="24"/>
+          <w:szCs w:val="24"/>
+          <w:lang w:eastAsia="ru-RU"/>
+        </w:rPr>
+        <w:t>/</w:t>
+      </w:r>
+      <w:proofErr w:type="spellStart"/>
+      <w:r>
+        <w:rPr>
+          <w:rFonts w:ascii="Times New Roman" w:eastAsia="Times New Roman" w:hAnsi="Times New Roman" w:cs="Times New Roman"/>
+          <w:sz w:val="24"/>
+          <w:szCs w:val="24"/>
+          <w:lang w:eastAsia="ru-RU"/>
+        </w:rPr>
+        <w:t>Git</w:t>
+      </w:r>
+      <w:proofErr w:type="spellEnd"/>
+      <w:r>
+        <w:rPr>
+          <w:rFonts w:ascii="Times New Roman" w:eastAsia="Times New Roman" w:hAnsi="Times New Roman" w:cs="Times New Roman"/>
+          <w:sz w:val="24"/>
+          <w:szCs w:val="24"/>
+          <w:lang w:eastAsia="ru-RU"/>
+        </w:rPr>
+        <w:t xml:space="preserve">, </w:t>
+      </w:r>
+      <w:proofErr w:type="spellStart"/>
+      <w:r>
+        <w:rPr>
+          <w:rFonts w:ascii="Times New Roman" w:eastAsia="Times New Roman" w:hAnsi="Times New Roman" w:cs="Times New Roman"/>
+          <w:sz w:val="24"/>
+          <w:szCs w:val="24"/>
+          <w:lang w:eastAsia="ru-RU"/>
+        </w:rPr>
+        <w:t>Сервлеты</w:t>
+      </w:r>
+      <w:proofErr w:type="spellEnd"/>
+      <w:r>
+        <w:rPr>
+          <w:rFonts w:ascii="Times New Roman" w:eastAsia="Times New Roman" w:hAnsi="Times New Roman" w:cs="Times New Roman"/>
+          <w:sz w:val="24"/>
+          <w:szCs w:val="24"/>
+          <w:lang w:eastAsia="ru-RU"/>
+        </w:rPr>
+        <w:t xml:space="preserve">, JSP, JSTL, </w:t>
+      </w:r>
+      <w:proofErr w:type="spellStart"/>
+      <w:r>
+        <w:rPr>
+          <w:rFonts w:ascii="Times New Roman" w:eastAsia="Times New Roman" w:hAnsi="Times New Roman" w:cs="Times New Roman"/>
+          <w:sz w:val="24"/>
+          <w:szCs w:val="24"/>
+          <w:lang w:eastAsia="ru-RU"/>
+        </w:rPr>
+        <w:t>Tomcat</w:t>
+      </w:r>
+      <w:proofErr w:type="spellEnd"/>
+      <w:r>
+        <w:rPr>
+          <w:rFonts w:ascii="Times New Roman" w:eastAsia="Times New Roman" w:hAnsi="Times New Roman" w:cs="Times New Roman"/>
+          <w:sz w:val="24"/>
+          <w:szCs w:val="24"/>
+          <w:lang w:eastAsia="ru-RU"/>
+        </w:rPr>
+        <w:t xml:space="preserve">, </w:t>
+      </w:r>
+      <w:proofErr w:type="spellStart"/>
+      <w:r>
+        <w:rPr>
+          <w:rFonts w:ascii="Times New Roman" w:eastAsia="Times New Roman" w:hAnsi="Times New Roman" w:cs="Times New Roman"/>
+          <w:sz w:val="24"/>
+          <w:szCs w:val="24"/>
+          <w:lang w:eastAsia="ru-RU"/>
+        </w:rPr>
+        <w:t>JUnit</w:t>
+      </w:r>
+      <w:proofErr w:type="spellEnd"/>
+      <w:r>
+        <w:rPr>
+          <w:rFonts w:ascii="Times New Roman" w:eastAsia="Times New Roman" w:hAnsi="Times New Roman" w:cs="Times New Roman"/>
+          <w:sz w:val="24"/>
+          <w:szCs w:val="24"/>
+          <w:lang w:eastAsia="ru-RU"/>
+        </w:rPr>
+        <w:t xml:space="preserve">, </w:t>
+      </w:r>
+      <w:proofErr w:type="spellStart"/>
+      <w:r>
+        <w:rPr>
+          <w:rFonts w:ascii="Times New Roman" w:eastAsia="Times New Roman" w:hAnsi="Times New Roman" w:cs="Times New Roman"/>
+          <w:sz w:val="24"/>
+          <w:szCs w:val="24"/>
+          <w:lang w:eastAsia="ru-RU"/>
+        </w:rPr>
+        <w:t>PostgreSQL</w:t>
+      </w:r>
+      <w:proofErr w:type="spellEnd"/>
+      <w:r>
+        <w:rPr>
+          <w:rFonts w:ascii="Times New Roman" w:eastAsia="Times New Roman" w:hAnsi="Times New Roman" w:cs="Times New Roman"/>
+          <w:sz w:val="24"/>
+          <w:szCs w:val="24"/>
+          <w:lang w:eastAsia="ru-RU"/>
+        </w:rPr>
+        <w:t>, GSON, JAXB)</w:t>
+      </w:r>
+      <w:proofErr w:type="gramEnd"/>
     </w:p>
     <w:p>
       <w:pPr>
@@ -619,7 +907,47 @@
           <w:szCs w:val="24"/>
           <w:lang w:eastAsia="ru-RU"/>
         </w:rPr>
-        <w:t xml:space="preserve"> с отличием "Java. Базовый курс" (stepik.org)</w:t>
+        <w:t xml:space="preserve"> о выполнении проекта "Разработка </w:t>
+      </w:r>
+      <w:proofErr w:type="spellStart"/>
+      <w:r>
+        <w:rPr>
+          <w:rFonts w:ascii="Times New Roman" w:eastAsia="Times New Roman" w:hAnsi="Times New Roman" w:cs="Times New Roman"/>
+          <w:sz w:val="24"/>
+          <w:szCs w:val="24"/>
+          <w:lang w:eastAsia="ru-RU"/>
+        </w:rPr>
+        <w:t>Web</w:t>
+      </w:r>
+      <w:proofErr w:type="spellEnd"/>
+      <w:r>
+        <w:rPr>
+          <w:rFonts w:ascii="Times New Roman" w:eastAsia="Times New Roman" w:hAnsi="Times New Roman" w:cs="Times New Roman"/>
+          <w:sz w:val="24"/>
+          <w:szCs w:val="24"/>
+          <w:lang w:eastAsia="ru-RU"/>
+        </w:rPr>
+        <w:t xml:space="preserve"> приложения "База данных резюме" (</w:t>
+      </w:r>
+      <w:proofErr w:type="spellStart"/>
+      <w:r>
+        <w:rPr>
+          <w:rFonts w:ascii="Times New Roman" w:eastAsia="Times New Roman" w:hAnsi="Times New Roman" w:cs="Times New Roman"/>
+          <w:sz w:val="24"/>
+          <w:szCs w:val="24"/>
+          <w:lang w:eastAsia="ru-RU"/>
+        </w:rPr>
+        <w:t>javaops.ru</w:t>
+      </w:r>
+      <w:proofErr w:type="spellEnd"/>
+      <w:r>
+        <w:rPr>
+          <w:rFonts w:ascii="Times New Roman" w:eastAsia="Times New Roman" w:hAnsi="Times New Roman" w:cs="Times New Roman"/>
+          <w:sz w:val="24"/>
+          <w:szCs w:val="24"/>
+          <w:lang w:eastAsia="ru-RU"/>
+        </w:rPr>
+        <w:t>)</w:t>
       </w:r>
     </w:p>
     <w:p>
@@ -636,16 +964,113 @@
           <w:lang w:eastAsia="ru-RU"/>
         </w:rPr>
       </w:pPr>
-      <w:r>
-        <w:rPr>
-          <w:rFonts w:ascii="Times New Roman" w:eastAsia="Times New Roman" w:hAnsi="Times New Roman" w:cs="Times New Roman"/>
-          <w:sz w:val="24"/>
-          <w:szCs w:val="24"/>
-          <w:lang w:eastAsia="ru-RU"/>
-        </w:rPr>
-        <w:t>Сертификат с отличием «Разработка веб сервиса на Java (</w:t>
-      </w:r>
       <w:hyperlink r:id="rId13" w:history="1">
+        <w:r>
+          <w:rPr>
+            <w:rFonts w:ascii="Times New Roman" w:eastAsia="Times New Roman" w:hAnsi="Times New Roman" w:cs="Times New Roman"/>
+            <w:color w:val="0000FF"/>
+            <w:sz w:val="24"/>
+            <w:szCs w:val="24"/>
+            <w:u w:val="single"/>
+            <w:lang w:eastAsia="ru-RU"/>
+          </w:rPr>
+          <w:t>Сертификат</w:t>
+        </w:r>
+      </w:hyperlink>
+      <w:r>
+        <w:rPr>
+          <w:rFonts w:ascii="Times New Roman" w:eastAsia="Times New Roman" w:hAnsi="Times New Roman" w:cs="Times New Roman"/>
+          <w:sz w:val="24"/>
+          <w:szCs w:val="24"/>
+          <w:lang w:eastAsia="ru-RU"/>
+        </w:rPr>
+        <w:t xml:space="preserve"> с отличием "</w:t>
+      </w:r>
+      <w:proofErr w:type="spellStart"/>
+      <w:r>
+        <w:rPr>
+          <w:rFonts w:ascii="Times New Roman" w:eastAsia="Times New Roman" w:hAnsi="Times New Roman" w:cs="Times New Roman"/>
+          <w:sz w:val="24"/>
+          <w:szCs w:val="24"/>
+          <w:lang w:eastAsia="ru-RU"/>
+        </w:rPr>
+        <w:t>Java</w:t>
+      </w:r>
+      <w:proofErr w:type="spellEnd"/>
+      <w:r>
+        <w:rPr>
+          <w:rFonts w:ascii="Times New Roman" w:eastAsia="Times New Roman" w:hAnsi="Times New Roman" w:cs="Times New Roman"/>
+          <w:sz w:val="24"/>
+          <w:szCs w:val="24"/>
+          <w:lang w:eastAsia="ru-RU"/>
+        </w:rPr>
+        <w:t>. Базовый курс" (stepik.org)</w:t>
+      </w:r>
+    </w:p>
+    <w:p>
+      <w:pPr>
+        <w:numPr>
+          <w:ilvl w:val="0"/>
+          <w:numId w:val="2"/>
+        </w:numPr>
+        <w:spacing w:before="100" w:beforeAutospacing="1" w:after="100" w:afterAutospacing="1" w:line="240" w:lineRule="auto"/>
+        <w:rPr>
+          <w:rFonts w:ascii="Times New Roman" w:eastAsia="Times New Roman" w:hAnsi="Times New Roman" w:cs="Times New Roman"/>
+          <w:sz w:val="24"/>
+          <w:szCs w:val="24"/>
+          <w:lang w:eastAsia="ru-RU"/>
+        </w:rPr>
+      </w:pPr>
+      <w:r>
+        <w:rPr>
+          <w:rFonts w:ascii="Times New Roman" w:eastAsia="Times New Roman" w:hAnsi="Times New Roman" w:cs="Times New Roman"/>
+          <w:sz w:val="24"/>
+          <w:szCs w:val="24"/>
+          <w:lang w:eastAsia="ru-RU"/>
+        </w:rPr>
+        <w:t xml:space="preserve">Сертификат с отличием «Разработка </w:t>
+      </w:r>
+      <w:proofErr w:type="spellStart"/>
+      <w:r>
+        <w:rPr>
+          <w:rFonts w:ascii="Times New Roman" w:eastAsia="Times New Roman" w:hAnsi="Times New Roman" w:cs="Times New Roman"/>
+          <w:sz w:val="24"/>
+          <w:szCs w:val="24"/>
+          <w:lang w:eastAsia="ru-RU"/>
+        </w:rPr>
+        <w:t>веб</w:t>
+      </w:r>
+      <w:proofErr w:type="spellEnd"/>
+      <w:r>
+        <w:rPr>
+          <w:rFonts w:ascii="Times New Roman" w:eastAsia="Times New Roman" w:hAnsi="Times New Roman" w:cs="Times New Roman"/>
+          <w:sz w:val="24"/>
+          <w:szCs w:val="24"/>
+          <w:lang w:eastAsia="ru-RU"/>
+        </w:rPr>
+        <w:t xml:space="preserve"> сервиса на </w:t>
+      </w:r>
+      <w:proofErr w:type="spellStart"/>
+      <w:r>
+        <w:rPr>
+          <w:rFonts w:ascii="Times New Roman" w:eastAsia="Times New Roman" w:hAnsi="Times New Roman" w:cs="Times New Roman"/>
+          <w:sz w:val="24"/>
+          <w:szCs w:val="24"/>
+          <w:lang w:eastAsia="ru-RU"/>
+        </w:rPr>
+        <w:t>Java</w:t>
+      </w:r>
+      <w:proofErr w:type="spellEnd"/>
+      <w:r>
+        <w:rPr>
+          <w:rFonts w:ascii="Times New Roman" w:eastAsia="Times New Roman" w:hAnsi="Times New Roman" w:cs="Times New Roman"/>
+          <w:sz w:val="24"/>
+          <w:szCs w:val="24"/>
+          <w:lang w:eastAsia="ru-RU"/>
+        </w:rPr>
+        <w:t xml:space="preserve"> (</w:t>
+      </w:r>
+      <w:hyperlink r:id="rId14" w:history="1">
         <w:r>
           <w:rPr>
             <w:rFonts w:ascii="Times New Roman" w:eastAsia="Times New Roman" w:hAnsi="Times New Roman" w:cs="Times New Roman"/>
@@ -667,7 +1092,7 @@
         </w:rPr>
         <w:t xml:space="preserve">, </w:t>
       </w:r>
-      <w:hyperlink r:id="rId14" w:history="1">
+      <w:hyperlink r:id="rId15" w:history="1">
         <w:r>
           <w:rPr>
             <w:rFonts w:ascii="Times New Roman" w:eastAsia="Times New Roman" w:hAnsi="Times New Roman" w:cs="Times New Roman"/>
@@ -713,7 +1138,8 @@
         </w:rPr>
         <w:t xml:space="preserve">Выполнил все задания курса </w:t>
       </w:r>
-      <w:hyperlink r:id="rId15" w:history="1">
+      <w:hyperlink r:id="rId16" w:history="1">
+        <w:proofErr w:type="spellStart"/>
         <w:r>
           <w:rPr>
             <w:rFonts w:ascii="Times New Roman" w:eastAsia="Times New Roman" w:hAnsi="Times New Roman" w:cs="Times New Roman"/>
@@ -723,34 +1149,9 @@
             <w:u w:val="single"/>
             <w:lang w:eastAsia="ru-RU"/>
           </w:rPr>
-          <w:t>Stepik Contest. Java</w:t>
+          <w:t>Stepik</w:t>
         </w:r>
-      </w:hyperlink>
-      <w:r>
-        <w:rPr>
-          <w:rFonts w:ascii="Times New Roman" w:eastAsia="Times New Roman" w:hAnsi="Times New Roman" w:cs="Times New Roman"/>
-          <w:sz w:val="24"/>
-          <w:szCs w:val="24"/>
-          <w:lang w:eastAsia="ru-RU"/>
-        </w:rPr>
-        <w:t xml:space="preserve"> (stepik.org, english)</w:t>
-      </w:r>
-    </w:p>
-    <w:p>
-      <w:pPr>
-        <w:numPr>
-          <w:ilvl w:val="0"/>
-          <w:numId w:val="2"/>
-        </w:numPr>
-        <w:spacing w:before="100" w:beforeAutospacing="1" w:after="100" w:afterAutospacing="1" w:line="240" w:lineRule="auto"/>
-        <w:rPr>
-          <w:rFonts w:ascii="Times New Roman" w:eastAsia="Times New Roman" w:hAnsi="Times New Roman" w:cs="Times New Roman"/>
-          <w:sz w:val="24"/>
-          <w:szCs w:val="24"/>
-          <w:lang w:eastAsia="ru-RU"/>
-        </w:rPr>
-      </w:pPr>
-      <w:hyperlink r:id="rId16" w:history="1">
+        <w:proofErr w:type="spellEnd"/>
         <w:r>
           <w:rPr>
             <w:rFonts w:ascii="Times New Roman" w:eastAsia="Times New Roman" w:hAnsi="Times New Roman" w:cs="Times New Roman"/>
@@ -760,8 +1161,45 @@
             <w:u w:val="single"/>
             <w:lang w:eastAsia="ru-RU"/>
           </w:rPr>
-          <w:t>Сертификат</w:t>
+          <w:t xml:space="preserve"> </w:t>
         </w:r>
+        <w:proofErr w:type="spellStart"/>
+        <w:r>
+          <w:rPr>
+            <w:rFonts w:ascii="Times New Roman" w:eastAsia="Times New Roman" w:hAnsi="Times New Roman" w:cs="Times New Roman"/>
+            <w:color w:val="0000FF"/>
+            <w:sz w:val="24"/>
+            <w:szCs w:val="24"/>
+            <w:u w:val="single"/>
+            <w:lang w:eastAsia="ru-RU"/>
+          </w:rPr>
+          <w:t>Contest</w:t>
+        </w:r>
+        <w:proofErr w:type="spellEnd"/>
+        <w:r>
+          <w:rPr>
+            <w:rFonts w:ascii="Times New Roman" w:eastAsia="Times New Roman" w:hAnsi="Times New Roman" w:cs="Times New Roman"/>
+            <w:color w:val="0000FF"/>
+            <w:sz w:val="24"/>
+            <w:szCs w:val="24"/>
+            <w:u w:val="single"/>
+            <w:lang w:eastAsia="ru-RU"/>
+          </w:rPr>
+          <w:t xml:space="preserve">. </w:t>
+        </w:r>
+        <w:proofErr w:type="spellStart"/>
+        <w:r>
+          <w:rPr>
+            <w:rFonts w:ascii="Times New Roman" w:eastAsia="Times New Roman" w:hAnsi="Times New Roman" w:cs="Times New Roman"/>
+            <w:color w:val="0000FF"/>
+            <w:sz w:val="24"/>
+            <w:szCs w:val="24"/>
+            <w:u w:val="single"/>
+            <w:lang w:eastAsia="ru-RU"/>
+          </w:rPr>
+          <w:t>Java</w:t>
+        </w:r>
+        <w:proofErr w:type="spellEnd"/>
       </w:hyperlink>
       <w:r>
         <w:rPr>
@@ -770,7 +1208,27 @@
           <w:szCs w:val="24"/>
           <w:lang w:eastAsia="ru-RU"/>
         </w:rPr>
-        <w:t xml:space="preserve"> с отличием "Введение в базы данных" (stepik.org)</w:t>
+        <w:t xml:space="preserve"> (stepik.org, </w:t>
+      </w:r>
+      <w:proofErr w:type="spellStart"/>
+      <w:r>
+        <w:rPr>
+          <w:rFonts w:ascii="Times New Roman" w:eastAsia="Times New Roman" w:hAnsi="Times New Roman" w:cs="Times New Roman"/>
+          <w:sz w:val="24"/>
+          <w:szCs w:val="24"/>
+          <w:lang w:eastAsia="ru-RU"/>
+        </w:rPr>
+        <w:t>english</w:t>
+      </w:r>
+      <w:proofErr w:type="spellEnd"/>
+      <w:r>
+        <w:rPr>
+          <w:rFonts w:ascii="Times New Roman" w:eastAsia="Times New Roman" w:hAnsi="Times New Roman" w:cs="Times New Roman"/>
+          <w:sz w:val="24"/>
+          <w:szCs w:val="24"/>
+          <w:lang w:eastAsia="ru-RU"/>
+        </w:rPr>
+        <w:t>)</w:t>
       </w:r>
     </w:p>
     <w:p>
@@ -807,7 +1265,7 @@
           <w:szCs w:val="24"/>
           <w:lang w:eastAsia="ru-RU"/>
         </w:rPr>
-        <w:t xml:space="preserve"> «Git. Быстрый старт. Инструмент командной разработки» (geekbrains.ru)</w:t>
+        <w:t xml:space="preserve"> с отличием "Введение в базы данных" (stepik.org)</w:t>
       </w:r>
     </w:p>
     <w:p>
@@ -844,9 +1302,106 @@
           <w:szCs w:val="24"/>
           <w:lang w:eastAsia="ru-RU"/>
         </w:rPr>
-        <w:t xml:space="preserve"> о прохождении тестирования "Java Тестирование" с результатом 71% (</w:t>
-      </w:r>
+        <w:t xml:space="preserve"> «</w:t>
+      </w:r>
+      <w:proofErr w:type="spellStart"/>
+      <w:r>
+        <w:rPr>
+          <w:rFonts w:ascii="Times New Roman" w:eastAsia="Times New Roman" w:hAnsi="Times New Roman" w:cs="Times New Roman"/>
+          <w:sz w:val="24"/>
+          <w:szCs w:val="24"/>
+          <w:lang w:eastAsia="ru-RU"/>
+        </w:rPr>
+        <w:t>Git</w:t>
+      </w:r>
+      <w:proofErr w:type="spellEnd"/>
+      <w:r>
+        <w:rPr>
+          <w:rFonts w:ascii="Times New Roman" w:eastAsia="Times New Roman" w:hAnsi="Times New Roman" w:cs="Times New Roman"/>
+          <w:sz w:val="24"/>
+          <w:szCs w:val="24"/>
+          <w:lang w:eastAsia="ru-RU"/>
+        </w:rPr>
+        <w:t>. Быстрый старт. Инструмент командной разработки» (</w:t>
+      </w:r>
+      <w:proofErr w:type="spellStart"/>
+      <w:r>
+        <w:rPr>
+          <w:rFonts w:ascii="Times New Roman" w:eastAsia="Times New Roman" w:hAnsi="Times New Roman" w:cs="Times New Roman"/>
+          <w:sz w:val="24"/>
+          <w:szCs w:val="24"/>
+          <w:lang w:eastAsia="ru-RU"/>
+        </w:rPr>
+        <w:t>geekbrains.ru</w:t>
+      </w:r>
+      <w:proofErr w:type="spellEnd"/>
+      <w:r>
+        <w:rPr>
+          <w:rFonts w:ascii="Times New Roman" w:eastAsia="Times New Roman" w:hAnsi="Times New Roman" w:cs="Times New Roman"/>
+          <w:sz w:val="24"/>
+          <w:szCs w:val="24"/>
+          <w:lang w:eastAsia="ru-RU"/>
+        </w:rPr>
+        <w:t>)</w:t>
+      </w:r>
+    </w:p>
+    <w:p>
+      <w:pPr>
+        <w:numPr>
+          <w:ilvl w:val="0"/>
+          <w:numId w:val="2"/>
+        </w:numPr>
+        <w:spacing w:before="100" w:beforeAutospacing="1" w:after="100" w:afterAutospacing="1" w:line="240" w:lineRule="auto"/>
+        <w:rPr>
+          <w:rFonts w:ascii="Times New Roman" w:eastAsia="Times New Roman" w:hAnsi="Times New Roman" w:cs="Times New Roman"/>
+          <w:sz w:val="24"/>
+          <w:szCs w:val="24"/>
+          <w:lang w:eastAsia="ru-RU"/>
+        </w:rPr>
+      </w:pPr>
       <w:hyperlink r:id="rId19" w:history="1">
+        <w:r>
+          <w:rPr>
+            <w:rFonts w:ascii="Times New Roman" w:eastAsia="Times New Roman" w:hAnsi="Times New Roman" w:cs="Times New Roman"/>
+            <w:color w:val="0000FF"/>
+            <w:sz w:val="24"/>
+            <w:szCs w:val="24"/>
+            <w:u w:val="single"/>
+            <w:lang w:eastAsia="ru-RU"/>
+          </w:rPr>
+          <w:t>Сертификат</w:t>
+        </w:r>
+      </w:hyperlink>
+      <w:r>
+        <w:rPr>
+          <w:rFonts w:ascii="Times New Roman" w:eastAsia="Times New Roman" w:hAnsi="Times New Roman" w:cs="Times New Roman"/>
+          <w:sz w:val="24"/>
+          <w:szCs w:val="24"/>
+          <w:lang w:eastAsia="ru-RU"/>
+        </w:rPr>
+        <w:t xml:space="preserve"> о прохождении тестирования "</w:t>
+      </w:r>
+      <w:proofErr w:type="spellStart"/>
+      <w:r>
+        <w:rPr>
+          <w:rFonts w:ascii="Times New Roman" w:eastAsia="Times New Roman" w:hAnsi="Times New Roman" w:cs="Times New Roman"/>
+          <w:sz w:val="24"/>
+          <w:szCs w:val="24"/>
+          <w:lang w:eastAsia="ru-RU"/>
+        </w:rPr>
+        <w:t>Java</w:t>
+      </w:r>
+      <w:proofErr w:type="spellEnd"/>
+      <w:r>
+        <w:rPr>
+          <w:rFonts w:ascii="Times New Roman" w:eastAsia="Times New Roman" w:hAnsi="Times New Roman" w:cs="Times New Roman"/>
+          <w:sz w:val="24"/>
+          <w:szCs w:val="24"/>
+          <w:lang w:eastAsia="ru-RU"/>
+        </w:rPr>
+        <w:t xml:space="preserve"> Тестирование" с результатом 71% (</w:t>
+      </w:r>
+      <w:hyperlink r:id="rId20" w:history="1">
         <w:r>
           <w:rPr>
             <w:rFonts w:ascii="Times New Roman" w:eastAsia="Times New Roman" w:hAnsi="Times New Roman" w:cs="Times New Roman"/>
@@ -867,43 +1422,6 @@
           <w:lang w:eastAsia="ru-RU"/>
         </w:rPr>
         <w:t>)</w:t>
-      </w:r>
-    </w:p>
-    <w:p>
-      <w:pPr>
-        <w:numPr>
-          <w:ilvl w:val="0"/>
-          <w:numId w:val="2"/>
-        </w:numPr>
-        <w:spacing w:before="100" w:beforeAutospacing="1" w:after="100" w:afterAutospacing="1" w:line="240" w:lineRule="auto"/>
-        <w:rPr>
-          <w:rFonts w:ascii="Times New Roman" w:eastAsia="Times New Roman" w:hAnsi="Times New Roman" w:cs="Times New Roman"/>
-          <w:sz w:val="24"/>
-          <w:szCs w:val="24"/>
-          <w:lang w:eastAsia="ru-RU"/>
-        </w:rPr>
-      </w:pPr>
-      <w:hyperlink r:id="rId20" w:history="1">
-        <w:r>
-          <w:rPr>
-            <w:rFonts w:ascii="Times New Roman" w:eastAsia="Times New Roman" w:hAnsi="Times New Roman" w:cs="Times New Roman"/>
-            <w:color w:val="0000FF"/>
-            <w:sz w:val="24"/>
-            <w:szCs w:val="24"/>
-            <w:u w:val="single"/>
-            <w:lang w:eastAsia="ru-RU"/>
-          </w:rPr>
-          <w:t>Сертификат</w:t>
-        </w:r>
-      </w:hyperlink>
-      <w:r>
-        <w:rPr>
-          <w:rFonts w:ascii="Times New Roman" w:eastAsia="Times New Roman" w:hAnsi="Times New Roman" w:cs="Times New Roman"/>
-          <w:sz w:val="24"/>
-          <w:szCs w:val="24"/>
-          <w:lang w:eastAsia="ru-RU"/>
-        </w:rPr>
-        <w:t xml:space="preserve"> об успешном прохождении тестирования "Java. Сложный уровень" (geekbrains.ru)</w:t>
       </w:r>
     </w:p>
     <w:p>
@@ -940,7 +1458,47 @@
           <w:szCs w:val="24"/>
           <w:lang w:eastAsia="ru-RU"/>
         </w:rPr>
-        <w:t xml:space="preserve"> «Программирование на языке C++» (stepik.org)</w:t>
+        <w:t xml:space="preserve"> об успешном прохождении тестирования "</w:t>
+      </w:r>
+      <w:proofErr w:type="spellStart"/>
+      <w:r>
+        <w:rPr>
+          <w:rFonts w:ascii="Times New Roman" w:eastAsia="Times New Roman" w:hAnsi="Times New Roman" w:cs="Times New Roman"/>
+          <w:sz w:val="24"/>
+          <w:szCs w:val="24"/>
+          <w:lang w:eastAsia="ru-RU"/>
+        </w:rPr>
+        <w:t>Java</w:t>
+      </w:r>
+      <w:proofErr w:type="spellEnd"/>
+      <w:r>
+        <w:rPr>
+          <w:rFonts w:ascii="Times New Roman" w:eastAsia="Times New Roman" w:hAnsi="Times New Roman" w:cs="Times New Roman"/>
+          <w:sz w:val="24"/>
+          <w:szCs w:val="24"/>
+          <w:lang w:eastAsia="ru-RU"/>
+        </w:rPr>
+        <w:t>. Сложный уровень" (</w:t>
+      </w:r>
+      <w:proofErr w:type="spellStart"/>
+      <w:r>
+        <w:rPr>
+          <w:rFonts w:ascii="Times New Roman" w:eastAsia="Times New Roman" w:hAnsi="Times New Roman" w:cs="Times New Roman"/>
+          <w:sz w:val="24"/>
+          <w:szCs w:val="24"/>
+          <w:lang w:eastAsia="ru-RU"/>
+        </w:rPr>
+        <w:t>geekbrains.ru</w:t>
+      </w:r>
+      <w:proofErr w:type="spellEnd"/>
+      <w:r>
+        <w:rPr>
+          <w:rFonts w:ascii="Times New Roman" w:eastAsia="Times New Roman" w:hAnsi="Times New Roman" w:cs="Times New Roman"/>
+          <w:sz w:val="24"/>
+          <w:szCs w:val="24"/>
+          <w:lang w:eastAsia="ru-RU"/>
+        </w:rPr>
+        <w:t>)</w:t>
       </w:r>
     </w:p>
     <w:p>
@@ -957,6 +1515,43 @@
           <w:lang w:eastAsia="ru-RU"/>
         </w:rPr>
       </w:pPr>
+      <w:hyperlink r:id="rId22" w:history="1">
+        <w:r>
+          <w:rPr>
+            <w:rFonts w:ascii="Times New Roman" w:eastAsia="Times New Roman" w:hAnsi="Times New Roman" w:cs="Times New Roman"/>
+            <w:color w:val="0000FF"/>
+            <w:sz w:val="24"/>
+            <w:szCs w:val="24"/>
+            <w:u w:val="single"/>
+            <w:lang w:eastAsia="ru-RU"/>
+          </w:rPr>
+          <w:t>Сертификат</w:t>
+        </w:r>
+      </w:hyperlink>
+      <w:r>
+        <w:rPr>
+          <w:rFonts w:ascii="Times New Roman" w:eastAsia="Times New Roman" w:hAnsi="Times New Roman" w:cs="Times New Roman"/>
+          <w:sz w:val="24"/>
+          <w:szCs w:val="24"/>
+          <w:lang w:eastAsia="ru-RU"/>
+        </w:rPr>
+        <w:t xml:space="preserve"> «Программирование на языке C++» (stepik.org)</w:t>
+      </w:r>
+    </w:p>
+    <w:p>
+      <w:pPr>
+        <w:numPr>
+          <w:ilvl w:val="0"/>
+          <w:numId w:val="2"/>
+        </w:numPr>
+        <w:spacing w:before="100" w:beforeAutospacing="1" w:after="100" w:afterAutospacing="1" w:line="240" w:lineRule="auto"/>
+        <w:rPr>
+          <w:rFonts w:ascii="Times New Roman" w:eastAsia="Times New Roman" w:hAnsi="Times New Roman" w:cs="Times New Roman"/>
+          <w:sz w:val="24"/>
+          <w:szCs w:val="24"/>
+          <w:lang w:eastAsia="ru-RU"/>
+        </w:rPr>
+      </w:pPr>
       <w:r>
         <w:rPr>
           <w:rFonts w:ascii="Times New Roman" w:eastAsia="Times New Roman" w:hAnsi="Times New Roman" w:cs="Times New Roman"/>
@@ -966,7 +1561,7 @@
         </w:rPr>
         <w:t>Разработка программного обеспечения для электротехнических расчётов (</w:t>
       </w:r>
-      <w:hyperlink r:id="rId22" w:history="1">
+      <w:hyperlink r:id="rId23" w:history="1">
         <w:r>
           <w:rPr>
             <w:rFonts w:ascii="Times New Roman" w:eastAsia="Times New Roman" w:hAnsi="Times New Roman" w:cs="Times New Roman"/>
@@ -986,7 +1581,87 @@
           <w:szCs w:val="24"/>
           <w:lang w:eastAsia="ru-RU"/>
         </w:rPr>
-        <w:t>) – Delphi/Lazarus, MS Access, MySQL, PHP</w:t>
+        <w:t xml:space="preserve">) – </w:t>
+      </w:r>
+      <w:proofErr w:type="spellStart"/>
+      <w:r>
+        <w:rPr>
+          <w:rFonts w:ascii="Times New Roman" w:eastAsia="Times New Roman" w:hAnsi="Times New Roman" w:cs="Times New Roman"/>
+          <w:sz w:val="24"/>
+          <w:szCs w:val="24"/>
+          <w:lang w:eastAsia="ru-RU"/>
+        </w:rPr>
+        <w:t>Delphi</w:t>
+      </w:r>
+      <w:proofErr w:type="spellEnd"/>
+      <w:r>
+        <w:rPr>
+          <w:rFonts w:ascii="Times New Roman" w:eastAsia="Times New Roman" w:hAnsi="Times New Roman" w:cs="Times New Roman"/>
+          <w:sz w:val="24"/>
+          <w:szCs w:val="24"/>
+          <w:lang w:eastAsia="ru-RU"/>
+        </w:rPr>
+        <w:t>/</w:t>
+      </w:r>
+      <w:proofErr w:type="spellStart"/>
+      <w:r>
+        <w:rPr>
+          <w:rFonts w:ascii="Times New Roman" w:eastAsia="Times New Roman" w:hAnsi="Times New Roman" w:cs="Times New Roman"/>
+          <w:sz w:val="24"/>
+          <w:szCs w:val="24"/>
+          <w:lang w:eastAsia="ru-RU"/>
+        </w:rPr>
+        <w:t>Lazarus</w:t>
+      </w:r>
+      <w:proofErr w:type="spellEnd"/>
+      <w:r>
+        <w:rPr>
+          <w:rFonts w:ascii="Times New Roman" w:eastAsia="Times New Roman" w:hAnsi="Times New Roman" w:cs="Times New Roman"/>
+          <w:sz w:val="24"/>
+          <w:szCs w:val="24"/>
+          <w:lang w:eastAsia="ru-RU"/>
+        </w:rPr>
+        <w:t xml:space="preserve">, MS </w:t>
+      </w:r>
+      <w:proofErr w:type="spellStart"/>
+      <w:r>
+        <w:rPr>
+          <w:rFonts w:ascii="Times New Roman" w:eastAsia="Times New Roman" w:hAnsi="Times New Roman" w:cs="Times New Roman"/>
+          <w:sz w:val="24"/>
+          <w:szCs w:val="24"/>
+          <w:lang w:eastAsia="ru-RU"/>
+        </w:rPr>
+        <w:t>Access</w:t>
+      </w:r>
+      <w:proofErr w:type="spellEnd"/>
+      <w:r>
+        <w:rPr>
+          <w:rFonts w:ascii="Times New Roman" w:eastAsia="Times New Roman" w:hAnsi="Times New Roman" w:cs="Times New Roman"/>
+          <w:sz w:val="24"/>
+          <w:szCs w:val="24"/>
+          <w:lang w:eastAsia="ru-RU"/>
+        </w:rPr>
+        <w:t xml:space="preserve">, </w:t>
+      </w:r>
+      <w:proofErr w:type="spellStart"/>
+      <w:r>
+        <w:rPr>
+          <w:rFonts w:ascii="Times New Roman" w:eastAsia="Times New Roman" w:hAnsi="Times New Roman" w:cs="Times New Roman"/>
+          <w:sz w:val="24"/>
+          <w:szCs w:val="24"/>
+          <w:lang w:eastAsia="ru-RU"/>
+        </w:rPr>
+        <w:t>MySQL</w:t>
+      </w:r>
+      <w:proofErr w:type="spellEnd"/>
+      <w:r>
+        <w:rPr>
+          <w:rFonts w:ascii="Times New Roman" w:eastAsia="Times New Roman" w:hAnsi="Times New Roman" w:cs="Times New Roman"/>
+          <w:sz w:val="24"/>
+          <w:szCs w:val="24"/>
+          <w:lang w:eastAsia="ru-RU"/>
+        </w:rPr>
+        <w:t>, PHP</w:t>
       </w:r>
     </w:p>
     <w:p>
@@ -1010,7 +1685,67 @@
           <w:szCs w:val="24"/>
           <w:lang w:eastAsia="ru-RU"/>
         </w:rPr>
-        <w:t>Разработка системы ротации баннеров и ведения статистики показов в рамках разработки программного обеспечения для электротехнических расчётов (Delphi/Lazarus, PHP, MySQL)</w:t>
+        <w:t>Разработка системы ротации баннеров и ведения статистики показов в рамках разработки программного обеспечения для электротехнических расчётов (</w:t>
+      </w:r>
+      <w:proofErr w:type="spellStart"/>
+      <w:r>
+        <w:rPr>
+          <w:rFonts w:ascii="Times New Roman" w:eastAsia="Times New Roman" w:hAnsi="Times New Roman" w:cs="Times New Roman"/>
+          <w:sz w:val="24"/>
+          <w:szCs w:val="24"/>
+          <w:lang w:eastAsia="ru-RU"/>
+        </w:rPr>
+        <w:t>Delphi</w:t>
+      </w:r>
+      <w:proofErr w:type="spellEnd"/>
+      <w:r>
+        <w:rPr>
+          <w:rFonts w:ascii="Times New Roman" w:eastAsia="Times New Roman" w:hAnsi="Times New Roman" w:cs="Times New Roman"/>
+          <w:sz w:val="24"/>
+          <w:szCs w:val="24"/>
+          <w:lang w:eastAsia="ru-RU"/>
+        </w:rPr>
+        <w:t>/</w:t>
+      </w:r>
+      <w:proofErr w:type="spellStart"/>
+      <w:r>
+        <w:rPr>
+          <w:rFonts w:ascii="Times New Roman" w:eastAsia="Times New Roman" w:hAnsi="Times New Roman" w:cs="Times New Roman"/>
+          <w:sz w:val="24"/>
+          <w:szCs w:val="24"/>
+          <w:lang w:eastAsia="ru-RU"/>
+        </w:rPr>
+        <w:t>Lazarus</w:t>
+      </w:r>
+      <w:proofErr w:type="spellEnd"/>
+      <w:r>
+        <w:rPr>
+          <w:rFonts w:ascii="Times New Roman" w:eastAsia="Times New Roman" w:hAnsi="Times New Roman" w:cs="Times New Roman"/>
+          <w:sz w:val="24"/>
+          <w:szCs w:val="24"/>
+          <w:lang w:eastAsia="ru-RU"/>
+        </w:rPr>
+        <w:t xml:space="preserve">, PHP, </w:t>
+      </w:r>
+      <w:proofErr w:type="spellStart"/>
+      <w:r>
+        <w:rPr>
+          <w:rFonts w:ascii="Times New Roman" w:eastAsia="Times New Roman" w:hAnsi="Times New Roman" w:cs="Times New Roman"/>
+          <w:sz w:val="24"/>
+          <w:szCs w:val="24"/>
+          <w:lang w:eastAsia="ru-RU"/>
+        </w:rPr>
+        <w:t>MySQL</w:t>
+      </w:r>
+      <w:proofErr w:type="spellEnd"/>
+      <w:r>
+        <w:rPr>
+          <w:rFonts w:ascii="Times New Roman" w:eastAsia="Times New Roman" w:hAnsi="Times New Roman" w:cs="Times New Roman"/>
+          <w:sz w:val="24"/>
+          <w:szCs w:val="24"/>
+          <w:lang w:eastAsia="ru-RU"/>
+        </w:rPr>
+        <w:t>)</w:t>
       </w:r>
     </w:p>
     <w:p>
@@ -1034,9 +1769,29 @@
           <w:szCs w:val="24"/>
           <w:lang w:eastAsia="ru-RU"/>
         </w:rPr>
-        <w:t xml:space="preserve">Веду блог о проектировании </w:t>
-      </w:r>
-      <w:hyperlink r:id="rId23" w:history="1">
+        <w:t xml:space="preserve">Веду </w:t>
+      </w:r>
+      <w:proofErr w:type="spellStart"/>
+      <w:r>
+        <w:rPr>
+          <w:rFonts w:ascii="Times New Roman" w:eastAsia="Times New Roman" w:hAnsi="Times New Roman" w:cs="Times New Roman"/>
+          <w:sz w:val="24"/>
+          <w:szCs w:val="24"/>
+          <w:lang w:eastAsia="ru-RU"/>
+        </w:rPr>
+        <w:t>блог</w:t>
+      </w:r>
+      <w:proofErr w:type="spellEnd"/>
+      <w:r>
+        <w:rPr>
+          <w:rFonts w:ascii="Times New Roman" w:eastAsia="Times New Roman" w:hAnsi="Times New Roman" w:cs="Times New Roman"/>
+          <w:sz w:val="24"/>
+          <w:szCs w:val="24"/>
+          <w:lang w:eastAsia="ru-RU"/>
+        </w:rPr>
+        <w:t xml:space="preserve"> о проектировании </w:t>
+      </w:r>
+      <w:hyperlink r:id="rId24" w:history="1">
         <w:r>
           <w:rPr>
             <w:rFonts w:ascii="Times New Roman" w:eastAsia="Times New Roman" w:hAnsi="Times New Roman" w:cs="Times New Roman"/>
@@ -1108,28 +1863,6 @@
         <w:br/>
         <w:t xml:space="preserve">Участие в проекте </w:t>
       </w:r>
-      <w:hyperlink r:id="rId24" w:history="1">
-        <w:r>
-          <w:rPr>
-            <w:rFonts w:ascii="Times New Roman" w:eastAsia="Times New Roman" w:hAnsi="Times New Roman" w:cs="Times New Roman"/>
-            <w:color w:val="0000FF"/>
-            <w:sz w:val="24"/>
-            <w:szCs w:val="24"/>
-            <w:u w:val="single"/>
-            <w:lang w:eastAsia="ru-RU"/>
-          </w:rPr>
-          <w:t>Разработка Web приложения "База данных резюме"</w:t>
-        </w:r>
-      </w:hyperlink>
-      <w:r>
-        <w:rPr>
-          <w:rFonts w:ascii="Times New Roman" w:eastAsia="Times New Roman" w:hAnsi="Times New Roman" w:cs="Times New Roman"/>
-          <w:sz w:val="24"/>
-          <w:szCs w:val="24"/>
-          <w:lang w:eastAsia="ru-RU"/>
-        </w:rPr>
-        <w:t>(</w:t>
-      </w:r>
       <w:hyperlink r:id="rId25" w:history="1">
         <w:r>
           <w:rPr>
@@ -1140,9 +1873,91 @@
             <w:u w:val="single"/>
             <w:lang w:eastAsia="ru-RU"/>
           </w:rPr>
-          <w:t>исходники на Github</w:t>
+          <w:t xml:space="preserve">Разработка </w:t>
+        </w:r>
+        <w:proofErr w:type="spellStart"/>
+        <w:r>
+          <w:rPr>
+            <w:rFonts w:ascii="Times New Roman" w:eastAsia="Times New Roman" w:hAnsi="Times New Roman" w:cs="Times New Roman"/>
+            <w:color w:val="0000FF"/>
+            <w:sz w:val="24"/>
+            <w:szCs w:val="24"/>
+            <w:u w:val="single"/>
+            <w:lang w:eastAsia="ru-RU"/>
+          </w:rPr>
+          <w:t>Web</w:t>
+        </w:r>
+        <w:proofErr w:type="spellEnd"/>
+        <w:r>
+          <w:rPr>
+            <w:rFonts w:ascii="Times New Roman" w:eastAsia="Times New Roman" w:hAnsi="Times New Roman" w:cs="Times New Roman"/>
+            <w:color w:val="0000FF"/>
+            <w:sz w:val="24"/>
+            <w:szCs w:val="24"/>
+            <w:u w:val="single"/>
+            <w:lang w:eastAsia="ru-RU"/>
+          </w:rPr>
+          <w:t xml:space="preserve"> приложения "База данных резюме"</w:t>
         </w:r>
       </w:hyperlink>
+      <w:r>
+        <w:rPr>
+          <w:rFonts w:ascii="Times New Roman" w:eastAsia="Times New Roman" w:hAnsi="Times New Roman" w:cs="Times New Roman"/>
+          <w:sz w:val="24"/>
+          <w:szCs w:val="24"/>
+          <w:lang w:eastAsia="ru-RU"/>
+        </w:rPr>
+        <w:t>(</w:t>
+      </w:r>
+      <w:proofErr w:type="spellStart"/>
+      <w:r>
+        <w:fldChar w:fldCharType="begin"/>
+      </w:r>
+      <w:r>
+        <w:instrText>HYPERLINK "https://github.com/golubtsoff/basejava"</w:instrText>
+      </w:r>
+      <w:r>
+        <w:fldChar w:fldCharType="separate"/>
+      </w:r>
+      <w:r>
+        <w:rPr>
+          <w:rFonts w:ascii="Times New Roman" w:eastAsia="Times New Roman" w:hAnsi="Times New Roman" w:cs="Times New Roman"/>
+          <w:color w:val="0000FF"/>
+          <w:sz w:val="24"/>
+          <w:szCs w:val="24"/>
+          <w:u w:val="single"/>
+          <w:lang w:eastAsia="ru-RU"/>
+        </w:rPr>
+        <w:t>исходники</w:t>
+      </w:r>
+      <w:proofErr w:type="spellEnd"/>
+      <w:r>
+        <w:rPr>
+          <w:rFonts w:ascii="Times New Roman" w:eastAsia="Times New Roman" w:hAnsi="Times New Roman" w:cs="Times New Roman"/>
+          <w:color w:val="0000FF"/>
+          <w:sz w:val="24"/>
+          <w:szCs w:val="24"/>
+          <w:u w:val="single"/>
+          <w:lang w:eastAsia="ru-RU"/>
+        </w:rPr>
+        <w:t xml:space="preserve"> на </w:t>
+      </w:r>
+      <w:proofErr w:type="spellStart"/>
+      <w:r>
+        <w:rPr>
+          <w:rFonts w:ascii="Times New Roman" w:eastAsia="Times New Roman" w:hAnsi="Times New Roman" w:cs="Times New Roman"/>
+          <w:color w:val="0000FF"/>
+          <w:sz w:val="24"/>
+          <w:szCs w:val="24"/>
+          <w:u w:val="single"/>
+          <w:lang w:eastAsia="ru-RU"/>
+        </w:rPr>
+        <w:t>Github</w:t>
+      </w:r>
+      <w:proofErr w:type="spellEnd"/>
+      <w:r>
+        <w:fldChar w:fldCharType="end"/>
+      </w:r>
       <w:r>
         <w:rPr>
           <w:rFonts w:ascii="Times New Roman" w:eastAsia="Times New Roman" w:hAnsi="Times New Roman" w:cs="Times New Roman"/>
@@ -1190,7 +2005,147 @@
           <w:szCs w:val="24"/>
           <w:lang w:eastAsia="ru-RU"/>
         </w:rPr>
-        <w:t>: Java 8, GitHib/Git, Сервлеты, JSP, JSTL, Tomcat, JUnit, PostgreSQL, GSON, JAXB</w:t>
+        <w:t xml:space="preserve">: </w:t>
+      </w:r>
+      <w:proofErr w:type="spellStart"/>
+      <w:r>
+        <w:rPr>
+          <w:rFonts w:ascii="Times New Roman" w:eastAsia="Times New Roman" w:hAnsi="Times New Roman" w:cs="Times New Roman"/>
+          <w:sz w:val="24"/>
+          <w:szCs w:val="24"/>
+          <w:lang w:eastAsia="ru-RU"/>
+        </w:rPr>
+        <w:t>Java</w:t>
+      </w:r>
+      <w:proofErr w:type="spellEnd"/>
+      <w:r>
+        <w:rPr>
+          <w:rFonts w:ascii="Times New Roman" w:eastAsia="Times New Roman" w:hAnsi="Times New Roman" w:cs="Times New Roman"/>
+          <w:sz w:val="24"/>
+          <w:szCs w:val="24"/>
+          <w:lang w:eastAsia="ru-RU"/>
+        </w:rPr>
+        <w:t xml:space="preserve"> 8, </w:t>
+      </w:r>
+      <w:proofErr w:type="spellStart"/>
+      <w:r>
+        <w:rPr>
+          <w:rFonts w:ascii="Times New Roman" w:eastAsia="Times New Roman" w:hAnsi="Times New Roman" w:cs="Times New Roman"/>
+          <w:sz w:val="24"/>
+          <w:szCs w:val="24"/>
+          <w:lang w:eastAsia="ru-RU"/>
+        </w:rPr>
+        <w:t>GitHib</w:t>
+      </w:r>
+      <w:proofErr w:type="spellEnd"/>
+      <w:r>
+        <w:rPr>
+          <w:rFonts w:ascii="Times New Roman" w:eastAsia="Times New Roman" w:hAnsi="Times New Roman" w:cs="Times New Roman"/>
+          <w:sz w:val="24"/>
+          <w:szCs w:val="24"/>
+          <w:lang w:eastAsia="ru-RU"/>
+        </w:rPr>
+        <w:t>/</w:t>
+      </w:r>
+      <w:proofErr w:type="spellStart"/>
+      <w:r>
+        <w:rPr>
+          <w:rFonts w:ascii="Times New Roman" w:eastAsia="Times New Roman" w:hAnsi="Times New Roman" w:cs="Times New Roman"/>
+          <w:sz w:val="24"/>
+          <w:szCs w:val="24"/>
+          <w:lang w:eastAsia="ru-RU"/>
+        </w:rPr>
+        <w:t>Git</w:t>
+      </w:r>
+      <w:proofErr w:type="spellEnd"/>
+      <w:r>
+        <w:rPr>
+          <w:rFonts w:ascii="Times New Roman" w:eastAsia="Times New Roman" w:hAnsi="Times New Roman" w:cs="Times New Roman"/>
+          <w:sz w:val="24"/>
+          <w:szCs w:val="24"/>
+          <w:lang w:eastAsia="ru-RU"/>
+        </w:rPr>
+        <w:t xml:space="preserve">, </w:t>
+      </w:r>
+      <w:proofErr w:type="spellStart"/>
+      <w:r>
+        <w:rPr>
+          <w:rFonts w:ascii="Times New Roman" w:eastAsia="Times New Roman" w:hAnsi="Times New Roman" w:cs="Times New Roman"/>
+          <w:sz w:val="24"/>
+          <w:szCs w:val="24"/>
+          <w:lang w:eastAsia="ru-RU"/>
+        </w:rPr>
+        <w:t>Сервлеты</w:t>
+      </w:r>
+      <w:proofErr w:type="spellEnd"/>
+      <w:r>
+        <w:rPr>
+          <w:rFonts w:ascii="Times New Roman" w:eastAsia="Times New Roman" w:hAnsi="Times New Roman" w:cs="Times New Roman"/>
+          <w:sz w:val="24"/>
+          <w:szCs w:val="24"/>
+          <w:lang w:eastAsia="ru-RU"/>
+        </w:rPr>
+        <w:t xml:space="preserve">, JSP, JSTL, </w:t>
+      </w:r>
+      <w:proofErr w:type="spellStart"/>
+      <w:r>
+        <w:rPr>
+          <w:rFonts w:ascii="Times New Roman" w:eastAsia="Times New Roman" w:hAnsi="Times New Roman" w:cs="Times New Roman"/>
+          <w:sz w:val="24"/>
+          <w:szCs w:val="24"/>
+          <w:lang w:eastAsia="ru-RU"/>
+        </w:rPr>
+        <w:t>Tomcat</w:t>
+      </w:r>
+      <w:proofErr w:type="spellEnd"/>
+      <w:r>
+        <w:rPr>
+          <w:rFonts w:ascii="Times New Roman" w:eastAsia="Times New Roman" w:hAnsi="Times New Roman" w:cs="Times New Roman"/>
+          <w:sz w:val="24"/>
+          <w:szCs w:val="24"/>
+          <w:lang w:eastAsia="ru-RU"/>
+        </w:rPr>
+        <w:t xml:space="preserve">, </w:t>
+      </w:r>
+      <w:proofErr w:type="spellStart"/>
+      <w:r>
+        <w:rPr>
+          <w:rFonts w:ascii="Times New Roman" w:eastAsia="Times New Roman" w:hAnsi="Times New Roman" w:cs="Times New Roman"/>
+          <w:sz w:val="24"/>
+          <w:szCs w:val="24"/>
+          <w:lang w:eastAsia="ru-RU"/>
+        </w:rPr>
+        <w:t>JUnit</w:t>
+      </w:r>
+      <w:proofErr w:type="spellEnd"/>
+      <w:r>
+        <w:rPr>
+          <w:rFonts w:ascii="Times New Roman" w:eastAsia="Times New Roman" w:hAnsi="Times New Roman" w:cs="Times New Roman"/>
+          <w:sz w:val="24"/>
+          <w:szCs w:val="24"/>
+          <w:lang w:eastAsia="ru-RU"/>
+        </w:rPr>
+        <w:t xml:space="preserve">, </w:t>
+      </w:r>
+      <w:proofErr w:type="spellStart"/>
+      <w:r>
+        <w:rPr>
+          <w:rFonts w:ascii="Times New Roman" w:eastAsia="Times New Roman" w:hAnsi="Times New Roman" w:cs="Times New Roman"/>
+          <w:sz w:val="24"/>
+          <w:szCs w:val="24"/>
+          <w:lang w:eastAsia="ru-RU"/>
+        </w:rPr>
+        <w:t>PostgreSQL</w:t>
+      </w:r>
+      <w:proofErr w:type="spellEnd"/>
+      <w:r>
+        <w:rPr>
+          <w:rFonts w:ascii="Times New Roman" w:eastAsia="Times New Roman" w:hAnsi="Times New Roman" w:cs="Times New Roman"/>
+          <w:sz w:val="24"/>
+          <w:szCs w:val="24"/>
+          <w:lang w:eastAsia="ru-RU"/>
+        </w:rPr>
+        <w:t>, GSON, JAXB</w:t>
       </w:r>
     </w:p>
     <w:p>
@@ -1259,7 +2214,27 @@
           <w:szCs w:val="24"/>
           <w:lang w:eastAsia="ru-RU"/>
         </w:rPr>
-        <w:t>в памяти на основе массива, отсортированного массива, списка и ассоциированного массива (Map)</w:t>
+        <w:t>в памяти на основе массива, отсортированного массива, списка и ассоциированного массива (</w:t>
+      </w:r>
+      <w:proofErr w:type="spellStart"/>
+      <w:r>
+        <w:rPr>
+          <w:rFonts w:ascii="Times New Roman" w:eastAsia="Times New Roman" w:hAnsi="Times New Roman" w:cs="Times New Roman"/>
+          <w:sz w:val="24"/>
+          <w:szCs w:val="24"/>
+          <w:lang w:eastAsia="ru-RU"/>
+        </w:rPr>
+        <w:t>Map</w:t>
+      </w:r>
+      <w:proofErr w:type="spellEnd"/>
+      <w:r>
+        <w:rPr>
+          <w:rFonts w:ascii="Times New Roman" w:eastAsia="Times New Roman" w:hAnsi="Times New Roman" w:cs="Times New Roman"/>
+          <w:sz w:val="24"/>
+          <w:szCs w:val="24"/>
+          <w:lang w:eastAsia="ru-RU"/>
+        </w:rPr>
+        <w:t>)</w:t>
       </w:r>
     </w:p>
     <w:p>
@@ -1288,7 +2263,67 @@
           <w:szCs w:val="24"/>
           <w:lang w:eastAsia="ru-RU"/>
         </w:rPr>
-        <w:t xml:space="preserve">в файловой системе (File API и Java 7 NIO File API) </w:t>
+        <w:t>в файловой системе (</w:t>
+      </w:r>
+      <w:proofErr w:type="spellStart"/>
+      <w:r>
+        <w:rPr>
+          <w:rFonts w:ascii="Times New Roman" w:eastAsia="Times New Roman" w:hAnsi="Times New Roman" w:cs="Times New Roman"/>
+          <w:sz w:val="24"/>
+          <w:szCs w:val="24"/>
+          <w:lang w:eastAsia="ru-RU"/>
+        </w:rPr>
+        <w:t>File</w:t>
+      </w:r>
+      <w:proofErr w:type="spellEnd"/>
+      <w:r>
+        <w:rPr>
+          <w:rFonts w:ascii="Times New Roman" w:eastAsia="Times New Roman" w:hAnsi="Times New Roman" w:cs="Times New Roman"/>
+          <w:sz w:val="24"/>
+          <w:szCs w:val="24"/>
+          <w:lang w:eastAsia="ru-RU"/>
+        </w:rPr>
+        <w:t xml:space="preserve"> API и </w:t>
+      </w:r>
+      <w:proofErr w:type="spellStart"/>
+      <w:r>
+        <w:rPr>
+          <w:rFonts w:ascii="Times New Roman" w:eastAsia="Times New Roman" w:hAnsi="Times New Roman" w:cs="Times New Roman"/>
+          <w:sz w:val="24"/>
+          <w:szCs w:val="24"/>
+          <w:lang w:eastAsia="ru-RU"/>
+        </w:rPr>
+        <w:t>Java</w:t>
+      </w:r>
+      <w:proofErr w:type="spellEnd"/>
+      <w:r>
+        <w:rPr>
+          <w:rFonts w:ascii="Times New Roman" w:eastAsia="Times New Roman" w:hAnsi="Times New Roman" w:cs="Times New Roman"/>
+          <w:sz w:val="24"/>
+          <w:szCs w:val="24"/>
+          <w:lang w:eastAsia="ru-RU"/>
+        </w:rPr>
+        <w:t xml:space="preserve"> 7 NIO </w:t>
+      </w:r>
+      <w:proofErr w:type="spellStart"/>
+      <w:r>
+        <w:rPr>
+          <w:rFonts w:ascii="Times New Roman" w:eastAsia="Times New Roman" w:hAnsi="Times New Roman" w:cs="Times New Roman"/>
+          <w:sz w:val="24"/>
+          <w:szCs w:val="24"/>
+          <w:lang w:eastAsia="ru-RU"/>
+        </w:rPr>
+        <w:t>File</w:t>
+      </w:r>
+      <w:proofErr w:type="spellEnd"/>
+      <w:r>
+        <w:rPr>
+          <w:rFonts w:ascii="Times New Roman" w:eastAsia="Times New Roman" w:hAnsi="Times New Roman" w:cs="Times New Roman"/>
+          <w:sz w:val="24"/>
+          <w:szCs w:val="24"/>
+          <w:lang w:eastAsia="ru-RU"/>
+        </w:rPr>
+        <w:t xml:space="preserve"> API) </w:t>
       </w:r>
     </w:p>
     <w:p>
@@ -1317,8 +2352,59 @@
           <w:szCs w:val="24"/>
           <w:lang w:eastAsia="ru-RU"/>
         </w:rPr>
-        <w:t>в стандартной и кастомной сериализации Java</w:t>
-      </w:r>
+        <w:t xml:space="preserve">в стандартной и </w:t>
+      </w:r>
+      <w:proofErr w:type="spellStart"/>
+      <w:r>
+        <w:rPr>
+          <w:rFonts w:ascii="Times New Roman" w:eastAsia="Times New Roman" w:hAnsi="Times New Roman" w:cs="Times New Roman"/>
+          <w:sz w:val="24"/>
+          <w:szCs w:val="24"/>
+          <w:lang w:eastAsia="ru-RU"/>
+        </w:rPr>
+        <w:t>кастомной</w:t>
+      </w:r>
+      <w:proofErr w:type="spellEnd"/>
+      <w:r>
+        <w:rPr>
+          <w:rFonts w:ascii="Times New Roman" w:eastAsia="Times New Roman" w:hAnsi="Times New Roman" w:cs="Times New Roman"/>
+          <w:sz w:val="24"/>
+          <w:szCs w:val="24"/>
+          <w:lang w:eastAsia="ru-RU"/>
+        </w:rPr>
+        <w:t xml:space="preserve"> </w:t>
+      </w:r>
+      <w:proofErr w:type="spellStart"/>
+      <w:r>
+        <w:rPr>
+          <w:rFonts w:ascii="Times New Roman" w:eastAsia="Times New Roman" w:hAnsi="Times New Roman" w:cs="Times New Roman"/>
+          <w:sz w:val="24"/>
+          <w:szCs w:val="24"/>
+          <w:lang w:eastAsia="ru-RU"/>
+        </w:rPr>
+        <w:t>сериализации</w:t>
+      </w:r>
+      <w:proofErr w:type="spellEnd"/>
+      <w:r>
+        <w:rPr>
+          <w:rFonts w:ascii="Times New Roman" w:eastAsia="Times New Roman" w:hAnsi="Times New Roman" w:cs="Times New Roman"/>
+          <w:sz w:val="24"/>
+          <w:szCs w:val="24"/>
+          <w:lang w:eastAsia="ru-RU"/>
+        </w:rPr>
+        <w:t xml:space="preserve"> </w:t>
+      </w:r>
+      <w:proofErr w:type="spellStart"/>
+      <w:r>
+        <w:rPr>
+          <w:rFonts w:ascii="Times New Roman" w:eastAsia="Times New Roman" w:hAnsi="Times New Roman" w:cs="Times New Roman"/>
+          <w:sz w:val="24"/>
+          <w:szCs w:val="24"/>
+          <w:lang w:eastAsia="ru-RU"/>
+        </w:rPr>
+        <w:t>Java</w:t>
+      </w:r>
+      <w:proofErr w:type="spellEnd"/>
     </w:p>
     <w:p>
       <w:pPr>
@@ -1346,7 +2432,47 @@
           <w:szCs w:val="24"/>
           <w:lang w:eastAsia="ru-RU"/>
         </w:rPr>
-        <w:t>в формате JSON (Google Gson)</w:t>
+        <w:t>в формате JSON (</w:t>
+      </w:r>
+      <w:proofErr w:type="spellStart"/>
+      <w:r>
+        <w:rPr>
+          <w:rFonts w:ascii="Times New Roman" w:eastAsia="Times New Roman" w:hAnsi="Times New Roman" w:cs="Times New Roman"/>
+          <w:sz w:val="24"/>
+          <w:szCs w:val="24"/>
+          <w:lang w:eastAsia="ru-RU"/>
+        </w:rPr>
+        <w:t>Google</w:t>
+      </w:r>
+      <w:proofErr w:type="spellEnd"/>
+      <w:r>
+        <w:rPr>
+          <w:rFonts w:ascii="Times New Roman" w:eastAsia="Times New Roman" w:hAnsi="Times New Roman" w:cs="Times New Roman"/>
+          <w:sz w:val="24"/>
+          <w:szCs w:val="24"/>
+          <w:lang w:eastAsia="ru-RU"/>
+        </w:rPr>
+        <w:t xml:space="preserve"> </w:t>
+      </w:r>
+      <w:proofErr w:type="spellStart"/>
+      <w:r>
+        <w:rPr>
+          <w:rFonts w:ascii="Times New Roman" w:eastAsia="Times New Roman" w:hAnsi="Times New Roman" w:cs="Times New Roman"/>
+          <w:sz w:val="24"/>
+          <w:szCs w:val="24"/>
+          <w:lang w:eastAsia="ru-RU"/>
+        </w:rPr>
+        <w:t>Gson</w:t>
+      </w:r>
+      <w:proofErr w:type="spellEnd"/>
+      <w:r>
+        <w:rPr>
+          <w:rFonts w:ascii="Times New Roman" w:eastAsia="Times New Roman" w:hAnsi="Times New Roman" w:cs="Times New Roman"/>
+          <w:sz w:val="24"/>
+          <w:szCs w:val="24"/>
+          <w:lang w:eastAsia="ru-RU"/>
+        </w:rPr>
+        <w:t>)</w:t>
       </w:r>
     </w:p>
     <w:p>
@@ -1404,8 +2530,19 @@
           <w:szCs w:val="24"/>
           <w:lang w:eastAsia="ru-RU"/>
         </w:rPr>
-        <w:t>в реляционной базе PostgreSQL</w:t>
-      </w:r>
+        <w:t xml:space="preserve">в реляционной базе </w:t>
+      </w:r>
+      <w:proofErr w:type="spellStart"/>
+      <w:r>
+        <w:rPr>
+          <w:rFonts w:ascii="Times New Roman" w:eastAsia="Times New Roman" w:hAnsi="Times New Roman" w:cs="Times New Roman"/>
+          <w:sz w:val="24"/>
+          <w:szCs w:val="24"/>
+          <w:lang w:eastAsia="ru-RU"/>
+        </w:rPr>
+        <w:t>PostgreSQL</w:t>
+      </w:r>
+      <w:proofErr w:type="spellEnd"/>
     </w:p>
     <w:p>
       <w:pPr>
@@ -1426,6 +2563,7 @@
           <w:lang w:eastAsia="ru-RU"/>
         </w:rPr>
       </w:pPr>
+      <w:proofErr w:type="spellStart"/>
       <w:r>
         <w:rPr>
           <w:rFonts w:ascii="Times New Roman" w:eastAsia="Times New Roman" w:hAnsi="Times New Roman" w:cs="Times New Roman"/>
@@ -1435,8 +2573,33 @@
           <w:szCs w:val="24"/>
           <w:lang w:eastAsia="ru-RU"/>
         </w:rPr>
-        <w:t>Деплой веб-приложения</w:t>
-      </w:r>
+        <w:t>Деплой</w:t>
+      </w:r>
+      <w:proofErr w:type="spellEnd"/>
+      <w:r>
+        <w:rPr>
+          <w:rFonts w:ascii="Times New Roman" w:eastAsia="Times New Roman" w:hAnsi="Times New Roman" w:cs="Times New Roman"/>
+          <w:b/>
+          <w:bCs/>
+          <w:sz w:val="24"/>
+          <w:szCs w:val="24"/>
+          <w:lang w:eastAsia="ru-RU"/>
+        </w:rPr>
+        <w:t xml:space="preserve"> </w:t>
+      </w:r>
+      <w:proofErr w:type="spellStart"/>
+      <w:r>
+        <w:rPr>
+          <w:rFonts w:ascii="Times New Roman" w:eastAsia="Times New Roman" w:hAnsi="Times New Roman" w:cs="Times New Roman"/>
+          <w:b/>
+          <w:bCs/>
+          <w:sz w:val="24"/>
+          <w:szCs w:val="24"/>
+          <w:lang w:eastAsia="ru-RU"/>
+        </w:rPr>
+        <w:t>веб-приложения</w:t>
+      </w:r>
+      <w:proofErr w:type="spellEnd"/>
       <w:r>
         <w:rPr>
           <w:rFonts w:ascii="Times New Roman" w:eastAsia="Times New Roman" w:hAnsi="Times New Roman" w:cs="Times New Roman"/>
@@ -1473,9 +2636,30 @@
           <w:szCs w:val="24"/>
           <w:lang w:eastAsia="ru-RU"/>
         </w:rPr>
-        <w:t xml:space="preserve">в контейнер сервлетов </w:t>
+        <w:t xml:space="preserve">в контейнер </w:t>
+      </w:r>
+      <w:proofErr w:type="spellStart"/>
+      <w:r>
+        <w:rPr>
+          <w:rFonts w:ascii="Times New Roman" w:eastAsia="Times New Roman" w:hAnsi="Times New Roman" w:cs="Times New Roman"/>
+          <w:sz w:val="24"/>
+          <w:szCs w:val="24"/>
+          <w:lang w:eastAsia="ru-RU"/>
+        </w:rPr>
+        <w:t>сервлетов</w:t>
+      </w:r>
+      <w:proofErr w:type="spellEnd"/>
+      <w:r>
+        <w:rPr>
+          <w:rFonts w:ascii="Times New Roman" w:eastAsia="Times New Roman" w:hAnsi="Times New Roman" w:cs="Times New Roman"/>
+          <w:sz w:val="24"/>
+          <w:szCs w:val="24"/>
+          <w:lang w:eastAsia="ru-RU"/>
+        </w:rPr>
+        <w:t xml:space="preserve"> </w:t>
       </w:r>
       <w:hyperlink r:id="rId26" w:history="1">
+        <w:proofErr w:type="spellStart"/>
         <w:r>
           <w:rPr>
             <w:rFonts w:ascii="Times New Roman" w:eastAsia="Times New Roman" w:hAnsi="Times New Roman" w:cs="Times New Roman"/>
@@ -1487,6 +2671,7 @@
           </w:rPr>
           <w:t>Tomcat</w:t>
         </w:r>
+        <w:proofErr w:type="spellEnd"/>
       </w:hyperlink>
     </w:p>
     <w:p>
@@ -1518,6 +2703,7 @@
         <w:t xml:space="preserve">в облачный сервис </w:t>
       </w:r>
       <w:hyperlink r:id="rId27" w:history="1">
+        <w:proofErr w:type="spellStart"/>
         <w:r>
           <w:rPr>
             <w:rFonts w:ascii="Times New Roman" w:eastAsia="Times New Roman" w:hAnsi="Times New Roman" w:cs="Times New Roman"/>
@@ -1529,6 +2715,7 @@
           </w:rPr>
           <w:t>Heroku</w:t>
         </w:r>
+        <w:proofErr w:type="spellEnd"/>
       </w:hyperlink>
     </w:p>
     <w:p>
@@ -1623,7 +2810,31 @@
           <w:szCs w:val="24"/>
           <w:lang w:eastAsia="ru-RU"/>
         </w:rPr>
-        <w:t>АО "Сибинвестпроект"</w:t>
+        <w:t>АО "</w:t>
+      </w:r>
+      <w:proofErr w:type="spellStart"/>
+      <w:r>
+        <w:rPr>
+          <w:rFonts w:ascii="Times New Roman" w:eastAsia="Times New Roman" w:hAnsi="Times New Roman" w:cs="Times New Roman"/>
+          <w:b/>
+          <w:bCs/>
+          <w:sz w:val="24"/>
+          <w:szCs w:val="24"/>
+          <w:lang w:eastAsia="ru-RU"/>
+        </w:rPr>
+        <w:t>Сибинвестпроект</w:t>
+      </w:r>
+      <w:proofErr w:type="spellEnd"/>
+      <w:r>
+        <w:rPr>
+          <w:rFonts w:ascii="Times New Roman" w:eastAsia="Times New Roman" w:hAnsi="Times New Roman" w:cs="Times New Roman"/>
+          <w:b/>
+          <w:bCs/>
+          <w:sz w:val="24"/>
+          <w:szCs w:val="24"/>
+          <w:lang w:eastAsia="ru-RU"/>
+        </w:rPr>
+        <w:t>"</w:t>
       </w:r>
       <w:r>
         <w:rPr>
@@ -1712,7 +2923,31 @@
           <w:szCs w:val="24"/>
           <w:lang w:eastAsia="ru-RU"/>
         </w:rPr>
-        <w:t>Новосибирский Государственный Технический Универститет (НГТУ)</w:t>
+        <w:t xml:space="preserve">Новосибирский Государственный Технический </w:t>
+      </w:r>
+      <w:proofErr w:type="spellStart"/>
+      <w:r>
+        <w:rPr>
+          <w:rFonts w:ascii="Times New Roman" w:eastAsia="Times New Roman" w:hAnsi="Times New Roman" w:cs="Times New Roman"/>
+          <w:b/>
+          <w:bCs/>
+          <w:sz w:val="24"/>
+          <w:szCs w:val="24"/>
+          <w:lang w:eastAsia="ru-RU"/>
+        </w:rPr>
+        <w:t>Универститет</w:t>
+      </w:r>
+      <w:proofErr w:type="spellEnd"/>
+      <w:r>
+        <w:rPr>
+          <w:rFonts w:ascii="Times New Roman" w:eastAsia="Times New Roman" w:hAnsi="Times New Roman" w:cs="Times New Roman"/>
+          <w:b/>
+          <w:bCs/>
+          <w:sz w:val="24"/>
+          <w:szCs w:val="24"/>
+          <w:lang w:eastAsia="ru-RU"/>
+        </w:rPr>
+        <w:t xml:space="preserve"> (НГТУ)</w:t>
       </w:r>
       <w:r>
         <w:rPr>
@@ -1783,6 +3018,7 @@
     </w:p>
     <w:p/>
     <w:sectPr>
+      <w:footerReference w:type="default" r:id="rId28"/>
       <w:pgSz w:w="11906" w:h="16838"/>
       <w:pgMar w:top="1134" w:right="850" w:bottom="1134" w:left="1701" w:header="708" w:footer="708" w:gutter="0"/>
       <w:cols w:space="708"/>
@@ -1790,6 +3026,119 @@
     </w:sectPr>
   </w:body>
 </w:document>
+</file>
+
+<file path=word/endnotes.xml><?xml version="1.0" encoding="utf-8"?>
+<w:endnotes xmlns:ve="http://schemas.openxmlformats.org/markup-compatibility/2006" xmlns:o="urn:schemas-microsoft-com:office:office" xmlns:r="http://schemas.openxmlformats.org/officeDocument/2006/relationships" xmlns:m="http://schemas.openxmlformats.org/officeDocument/2006/math" xmlns:v="urn:schemas-microsoft-com:vml" xmlns:wp="http://schemas.openxmlformats.org/drawingml/2006/wordprocessingDrawing" xmlns:w10="urn:schemas-microsoft-com:office:word" xmlns:w="http://schemas.openxmlformats.org/wordprocessingml/2006/main" xmlns:wne="http://schemas.microsoft.com/office/word/2006/wordml">
+  <w:endnote w:type="separator" w:id="-1">
+    <w:p>
+      <w:pPr>
+        <w:spacing w:after="0" w:line="240" w:lineRule="auto"/>
+      </w:pPr>
+      <w:r>
+        <w:separator/>
+      </w:r>
+    </w:p>
+  </w:endnote>
+  <w:endnote w:type="continuationSeparator" w:id="0">
+    <w:p>
+      <w:pPr>
+        <w:spacing w:after="0" w:line="240" w:lineRule="auto"/>
+      </w:pPr>
+      <w:r>
+        <w:continuationSeparator/>
+      </w:r>
+    </w:p>
+  </w:endnote>
+</w:endnotes>
+</file>
+
+<file path=word/footer1.xml><?xml version="1.0" encoding="utf-8"?>
+<w:ftr xmlns:ve="http://schemas.openxmlformats.org/markup-compatibility/2006" xmlns:o="urn:schemas-microsoft-com:office:office" xmlns:r="http://schemas.openxmlformats.org/officeDocument/2006/relationships" xmlns:m="http://schemas.openxmlformats.org/officeDocument/2006/math" xmlns:v="urn:schemas-microsoft-com:vml" xmlns:wp="http://schemas.openxmlformats.org/drawingml/2006/wordprocessingDrawing" xmlns:w10="urn:schemas-microsoft-com:office:word" xmlns:w="http://schemas.openxmlformats.org/wordprocessingml/2006/main" xmlns:wne="http://schemas.microsoft.com/office/word/2006/wordml">
+  <w:tbl>
+    <w:tblPr>
+      <w:tblW w:w="5000" w:type="pct"/>
+      <w:tblBorders>
+        <w:top w:val="single" w:sz="4" w:space="0" w:color="8064A2" w:themeColor="accent4"/>
+      </w:tblBorders>
+      <w:tblLook w:val="04A0"/>
+    </w:tblPr>
+    <w:tblGrid>
+      <w:gridCol w:w="6700"/>
+      <w:gridCol w:w="2871"/>
+    </w:tblGrid>
+    <w:tr>
+      <w:trPr>
+        <w:trHeight w:val="360"/>
+      </w:trPr>
+      <w:tc>
+        <w:tcPr>
+          <w:tcW w:w="3500" w:type="pct"/>
+        </w:tcPr>
+        <w:p>
+          <w:pPr>
+            <w:pStyle w:val="ad"/>
+            <w:jc w:val="right"/>
+          </w:pPr>
+        </w:p>
+      </w:tc>
+      <w:tc>
+        <w:tcPr>
+          <w:tcW w:w="1500" w:type="pct"/>
+          <w:shd w:val="clear" w:color="auto" w:fill="8064A2" w:themeFill="accent4"/>
+        </w:tcPr>
+        <w:p>
+          <w:pPr>
+            <w:pStyle w:val="ad"/>
+            <w:jc w:val="right"/>
+            <w:rPr>
+              <w:color w:val="FFFFFF" w:themeColor="background1"/>
+            </w:rPr>
+          </w:pPr>
+          <w:fldSimple w:instr=" PAGE    \* MERGEFORMAT ">
+            <w:r>
+              <w:rPr>
+                <w:noProof/>
+                <w:color w:val="FFFFFF" w:themeColor="background1"/>
+              </w:rPr>
+              <w:t>2</w:t>
+            </w:r>
+          </w:fldSimple>
+        </w:p>
+      </w:tc>
+    </w:tr>
+  </w:tbl>
+  <w:p>
+    <w:pPr>
+      <w:pStyle w:val="ad"/>
+    </w:pPr>
+  </w:p>
+</w:ftr>
+</file>
+
+<file path=word/footnotes.xml><?xml version="1.0" encoding="utf-8"?>
+<w:footnotes xmlns:ve="http://schemas.openxmlformats.org/markup-compatibility/2006" xmlns:o="urn:schemas-microsoft-com:office:office" xmlns:r="http://schemas.openxmlformats.org/officeDocument/2006/relationships" xmlns:m="http://schemas.openxmlformats.org/officeDocument/2006/math" xmlns:v="urn:schemas-microsoft-com:vml" xmlns:wp="http://schemas.openxmlformats.org/drawingml/2006/wordprocessingDrawing" xmlns:w10="urn:schemas-microsoft-com:office:word" xmlns:w="http://schemas.openxmlformats.org/wordprocessingml/2006/main" xmlns:wne="http://schemas.microsoft.com/office/word/2006/wordml">
+  <w:footnote w:type="separator" w:id="-1">
+    <w:p>
+      <w:pPr>
+        <w:spacing w:after="0" w:line="240" w:lineRule="auto"/>
+      </w:pPr>
+      <w:r>
+        <w:separator/>
+      </w:r>
+    </w:p>
+  </w:footnote>
+  <w:footnote w:type="continuationSeparator" w:id="0">
+    <w:p>
+      <w:pPr>
+        <w:spacing w:after="0" w:line="240" w:lineRule="auto"/>
+      </w:pPr>
+      <w:r>
+        <w:continuationSeparator/>
+      </w:r>
+    </w:p>
+  </w:footnote>
+</w:footnotes>
 </file>
 
 <file path=word/numbering.xml><?xml version="1.0" encoding="utf-8"?>
@@ -2667,6 +4016,73 @@
       <w:u w:val="single"/>
     </w:rPr>
   </w:style>
+  <w:style w:type="paragraph" w:styleId="ab">
+    <w:name w:val="header"/>
+    <w:basedOn w:val="a"/>
+    <w:link w:val="ac"/>
+    <w:uiPriority w:val="99"/>
+    <w:unhideWhenUsed/>
+    <w:rsid w:val="00820E56"/>
+    <w:pPr>
+      <w:tabs>
+        <w:tab w:val="center" w:pos="4677"/>
+        <w:tab w:val="right" w:pos="9355"/>
+      </w:tabs>
+      <w:spacing w:after="0" w:line="240" w:lineRule="auto"/>
+    </w:pPr>
+  </w:style>
+  <w:style w:type="character" w:customStyle="1" w:styleId="ac">
+    <w:name w:val="Верхний колонтитул Знак"/>
+    <w:basedOn w:val="a0"/>
+    <w:link w:val="ab"/>
+    <w:uiPriority w:val="99"/>
+    <w:rsid w:val="00820E56"/>
+  </w:style>
+  <w:style w:type="paragraph" w:styleId="ad">
+    <w:name w:val="footer"/>
+    <w:basedOn w:val="a"/>
+    <w:link w:val="ae"/>
+    <w:uiPriority w:val="99"/>
+    <w:unhideWhenUsed/>
+    <w:rsid w:val="00820E56"/>
+    <w:pPr>
+      <w:tabs>
+        <w:tab w:val="center" w:pos="4677"/>
+        <w:tab w:val="right" w:pos="9355"/>
+      </w:tabs>
+      <w:spacing w:after="0" w:line="240" w:lineRule="auto"/>
+    </w:pPr>
+  </w:style>
+  <w:style w:type="character" w:customStyle="1" w:styleId="ae">
+    <w:name w:val="Нижний колонтитул Знак"/>
+    <w:basedOn w:val="a0"/>
+    <w:link w:val="ad"/>
+    <w:uiPriority w:val="99"/>
+    <w:rsid w:val="00820E56"/>
+  </w:style>
+  <w:style w:type="paragraph" w:styleId="af">
+    <w:name w:val="No Spacing"/>
+    <w:link w:val="af0"/>
+    <w:uiPriority w:val="1"/>
+    <w:qFormat/>
+    <w:rsid w:val="00820E56"/>
+    <w:pPr>
+      <w:spacing w:after="0" w:line="240" w:lineRule="auto"/>
+    </w:pPr>
+    <w:rPr>
+      <w:rFonts w:eastAsiaTheme="minorEastAsia"/>
+    </w:rPr>
+  </w:style>
+  <w:style w:type="character" w:customStyle="1" w:styleId="af0">
+    <w:name w:val="Без интервала Знак"/>
+    <w:basedOn w:val="a0"/>
+    <w:link w:val="af"/>
+    <w:uiPriority w:val="1"/>
+    <w:rsid w:val="00820E56"/>
+    <w:rPr>
+      <w:rFonts w:eastAsiaTheme="minorEastAsia"/>
+    </w:rPr>
+  </w:style>
 </w:styles>
 </file>
 

</xml_diff>

<commit_message>
ver.1.6 add silver certificate by mail.ru in files
</commit_message>
<xml_diff>
--- a/contents/e.golubtsov.docx
+++ b/contents/e.golubtsov.docx
@@ -1,6 +1,6 @@
 
 <file path=word/document.xml><?xml version="1.0" encoding="utf-8"?>
-<w:document xmlns:ve="http://schemas.openxmlformats.org/markup-compatibility/2006" xmlns:o="urn:schemas-microsoft-com:office:office" xmlns:r="http://schemas.openxmlformats.org/officeDocument/2006/relationships" xmlns:m="http://schemas.openxmlformats.org/officeDocument/2006/math" xmlns:v="urn:schemas-microsoft-com:vml" xmlns:wp="http://schemas.openxmlformats.org/drawingml/2006/wordprocessingDrawing" xmlns:w10="urn:schemas-microsoft-com:office:word" xmlns:w="http://schemas.openxmlformats.org/wordprocessingml/2006/main" xmlns:wne="http://schemas.microsoft.com/office/word/2006/wordml">
+<w:document xmlns:wpc="http://schemas.microsoft.com/office/word/2010/wordprocessingCanvas" xmlns:mc="http://schemas.openxmlformats.org/markup-compatibility/2006" xmlns:o="urn:schemas-microsoft-com:office:office" xmlns:r="http://schemas.openxmlformats.org/officeDocument/2006/relationships" xmlns:m="http://schemas.openxmlformats.org/officeDocument/2006/math" xmlns:v="urn:schemas-microsoft-com:vml" xmlns:wp14="http://schemas.microsoft.com/office/word/2010/wordprocessingDrawing" xmlns:wp="http://schemas.openxmlformats.org/drawingml/2006/wordprocessingDrawing" xmlns:w10="urn:schemas-microsoft-com:office:word" xmlns:w="http://schemas.openxmlformats.org/wordprocessingml/2006/main" xmlns:w14="http://schemas.microsoft.com/office/word/2010/wordml" xmlns:wpg="http://schemas.microsoft.com/office/word/2010/wordprocessingGroup" xmlns:wpi="http://schemas.microsoft.com/office/word/2010/wordprocessingInk" xmlns:wne="http://schemas.microsoft.com/office/word/2006/wordml" xmlns:wps="http://schemas.microsoft.com/office/word/2010/wordprocessingShape" mc:Ignorable="w14 wp14">
   <w:body>
     <w:p>
       <w:pPr>
@@ -41,7 +41,7 @@
           <w:insideH w:val="none" w:sz="0" w:space="0" w:color="auto"/>
           <w:insideV w:val="none" w:sz="0" w:space="0" w:color="auto"/>
         </w:tblBorders>
-        <w:tblLook w:val="04A0"/>
+        <w:tblLook w:val="04A0" w:firstRow="1" w:lastRow="0" w:firstColumn="1" w:lastColumn="0" w:noHBand="0" w:noVBand="1"/>
       </w:tblPr>
       <w:tblGrid>
         <w:gridCol w:w="4785"/>
@@ -82,7 +82,7 @@
                   <wp:extent cx="1905000" cy="1905000"/>
                   <wp:effectExtent l="19050" t="0" r="0" b="0"/>
                   <wp:docPr id="2" name="Рисунок 1" descr="https://github.com/golubtsoff/myresume/raw/master/contents/myphoto-200x200.jpg">
-                    <a:hlinkClick xmlns:a="http://schemas.openxmlformats.org/drawingml/2006/main" r:id="rId7" tgtFrame="&quot;_blank&quot;"/>
+                    <a:hlinkClick xmlns:a="http://schemas.openxmlformats.org/drawingml/2006/main" r:id="rId8" tgtFrame="&quot;_blank&quot;"/>
                   </wp:docPr>
                   <wp:cNvGraphicFramePr>
                     <a:graphicFrameLocks xmlns:a="http://schemas.openxmlformats.org/drawingml/2006/main" noChangeAspect="1"/>
@@ -92,14 +92,14 @@
                       <pic:pic xmlns:pic="http://schemas.openxmlformats.org/drawingml/2006/picture">
                         <pic:nvPicPr>
                           <pic:cNvPr id="0" name="Picture 1" descr="https://github.com/golubtsoff/myresume/raw/master/contents/myphoto-200x200.jpg">
-                            <a:hlinkClick r:id="rId7" tgtFrame="&quot;_blank&quot;"/>
+                            <a:hlinkClick r:id="rId8" tgtFrame="&quot;_blank&quot;"/>
                           </pic:cNvPr>
                           <pic:cNvPicPr>
                             <a:picLocks noChangeAspect="1" noChangeArrowheads="1"/>
                           </pic:cNvPicPr>
                         </pic:nvPicPr>
                         <pic:blipFill>
-                          <a:blip r:embed="rId8" cstate="print"/>
+                          <a:blip r:embed="rId9" cstate="print"/>
                           <a:srcRect/>
                           <a:stretch>
                             <a:fillRect/>
@@ -264,7 +264,7 @@
               </w:rPr>
               <w:t xml:space="preserve">e-mail: </w:t>
             </w:r>
-            <w:hyperlink r:id="rId9" w:history="1">
+            <w:hyperlink r:id="rId10" w:history="1">
               <w:r>
                 <w:rPr>
                   <w:rStyle w:val="a4"/>
@@ -311,7 +311,7 @@
               </w:rPr>
               <w:t xml:space="preserve">: </w:t>
             </w:r>
-            <w:hyperlink r:id="rId10" w:history="1">
+            <w:hyperlink r:id="rId11" w:history="1">
               <w:r>
                 <w:rPr>
                   <w:rStyle w:val="a4"/>
@@ -535,47 +535,7 @@
           <w:szCs w:val="24"/>
           <w:lang w:val="en-US" w:eastAsia="ru-RU"/>
         </w:rPr>
-        <w:t xml:space="preserve">, Java </w:t>
-      </w:r>
-      <w:proofErr w:type="spellStart"/>
-      <w:r>
-        <w:rPr>
-          <w:rFonts w:ascii="Times New Roman" w:eastAsia="Times New Roman" w:hAnsi="Times New Roman" w:cs="Times New Roman"/>
-          <w:sz w:val="24"/>
-          <w:szCs w:val="24"/>
-          <w:lang w:val="en-US" w:eastAsia="ru-RU"/>
-        </w:rPr>
-        <w:t>Servlets</w:t>
-      </w:r>
-      <w:proofErr w:type="spellEnd"/>
-      <w:r>
-        <w:rPr>
-          <w:rFonts w:ascii="Times New Roman" w:eastAsia="Times New Roman" w:hAnsi="Times New Roman" w:cs="Times New Roman"/>
-          <w:sz w:val="24"/>
-          <w:szCs w:val="24"/>
-          <w:lang w:val="en-US" w:eastAsia="ru-RU"/>
-        </w:rPr>
-        <w:t xml:space="preserve">, JSP, JSTL, </w:t>
-      </w:r>
-      <w:proofErr w:type="spellStart"/>
-      <w:r>
-        <w:rPr>
-          <w:rFonts w:ascii="Times New Roman" w:eastAsia="Times New Roman" w:hAnsi="Times New Roman" w:cs="Times New Roman"/>
-          <w:sz w:val="24"/>
-          <w:szCs w:val="24"/>
-          <w:lang w:val="en-US" w:eastAsia="ru-RU"/>
-        </w:rPr>
-        <w:t>MySQL</w:t>
-      </w:r>
-      <w:proofErr w:type="spellEnd"/>
-      <w:r>
-        <w:rPr>
-          <w:rFonts w:ascii="Times New Roman" w:eastAsia="Times New Roman" w:hAnsi="Times New Roman" w:cs="Times New Roman"/>
-          <w:sz w:val="24"/>
-          <w:szCs w:val="24"/>
-          <w:lang w:val="en-US" w:eastAsia="ru-RU"/>
-        </w:rPr>
-        <w:t>, SQL, Apache Tomcat</w:t>
+        <w:t>, Java Servlets, JSP, JSTL, MySQL, SQL, Apache Tomcat</w:t>
       </w:r>
     </w:p>
     <w:p>
@@ -627,7 +587,7 @@
         </w:rPr>
         <w:t xml:space="preserve">Разработка </w:t>
       </w:r>
-      <w:hyperlink r:id="rId11" w:history="1">
+      <w:hyperlink r:id="rId12" w:history="1">
         <w:proofErr w:type="spellStart"/>
         <w:r>
           <w:rPr>
@@ -662,55 +622,32 @@
         </w:rPr>
         <w:t xml:space="preserve"> (</w:t>
       </w:r>
-      <w:proofErr w:type="spellStart"/>
-      <w:r>
-        <w:fldChar w:fldCharType="begin"/>
-      </w:r>
-      <w:r>
-        <w:instrText>HYPERLINK "https://github.com/golubtsoff/basejava"</w:instrText>
-      </w:r>
-      <w:r>
-        <w:fldChar w:fldCharType="separate"/>
-      </w:r>
-      <w:r>
-        <w:rPr>
-          <w:rFonts w:ascii="Times New Roman" w:eastAsia="Times New Roman" w:hAnsi="Times New Roman" w:cs="Times New Roman"/>
-          <w:color w:val="0000FF"/>
-          <w:sz w:val="24"/>
-          <w:szCs w:val="24"/>
-          <w:u w:val="single"/>
-          <w:lang w:eastAsia="ru-RU"/>
-        </w:rPr>
-        <w:t>исходники</w:t>
-      </w:r>
-      <w:proofErr w:type="spellEnd"/>
-      <w:r>
-        <w:rPr>
-          <w:rFonts w:ascii="Times New Roman" w:eastAsia="Times New Roman" w:hAnsi="Times New Roman" w:cs="Times New Roman"/>
-          <w:color w:val="0000FF"/>
-          <w:sz w:val="24"/>
-          <w:szCs w:val="24"/>
-          <w:u w:val="single"/>
-          <w:lang w:eastAsia="ru-RU"/>
-        </w:rPr>
-        <w:t xml:space="preserve"> на </w:t>
-      </w:r>
-      <w:proofErr w:type="spellStart"/>
-      <w:r>
-        <w:rPr>
-          <w:rFonts w:ascii="Times New Roman" w:eastAsia="Times New Roman" w:hAnsi="Times New Roman" w:cs="Times New Roman"/>
-          <w:color w:val="0000FF"/>
-          <w:sz w:val="24"/>
-          <w:szCs w:val="24"/>
-          <w:u w:val="single"/>
-          <w:lang w:eastAsia="ru-RU"/>
-        </w:rPr>
-        <w:t>Github</w:t>
-      </w:r>
-      <w:proofErr w:type="spellEnd"/>
-      <w:r>
-        <w:fldChar w:fldCharType="end"/>
-      </w:r>
+      <w:hyperlink r:id="rId13" w:history="1">
+        <w:r>
+          <w:rPr>
+            <w:rFonts w:ascii="Times New Roman" w:eastAsia="Times New Roman" w:hAnsi="Times New Roman" w:cs="Times New Roman"/>
+            <w:color w:val="0000FF"/>
+            <w:sz w:val="24"/>
+            <w:szCs w:val="24"/>
+            <w:u w:val="single"/>
+            <w:lang w:eastAsia="ru-RU"/>
+          </w:rPr>
+          <w:t xml:space="preserve">исходники на </w:t>
+        </w:r>
+        <w:proofErr w:type="spellStart"/>
+        <w:r>
+          <w:rPr>
+            <w:rFonts w:ascii="Times New Roman" w:eastAsia="Times New Roman" w:hAnsi="Times New Roman" w:cs="Times New Roman"/>
+            <w:color w:val="0000FF"/>
+            <w:sz w:val="24"/>
+            <w:szCs w:val="24"/>
+            <w:u w:val="single"/>
+            <w:lang w:eastAsia="ru-RU"/>
+          </w:rPr>
+          <w:t>Github</w:t>
+        </w:r>
+        <w:proofErr w:type="spellEnd"/>
+      </w:hyperlink>
       <w:r>
         <w:rPr>
           <w:rFonts w:ascii="Times New Roman" w:eastAsia="Times New Roman" w:hAnsi="Times New Roman" w:cs="Times New Roman"/>
@@ -887,7 +824,7 @@
           <w:lang w:eastAsia="ru-RU"/>
         </w:rPr>
       </w:pPr>
-      <w:hyperlink r:id="rId12" w:history="1">
+      <w:hyperlink r:id="rId14" w:history="1">
         <w:r>
           <w:rPr>
             <w:rFonts w:ascii="Times New Roman" w:eastAsia="Times New Roman" w:hAnsi="Times New Roman" w:cs="Times New Roman"/>
@@ -927,27 +864,7 @@
           <w:szCs w:val="24"/>
           <w:lang w:eastAsia="ru-RU"/>
         </w:rPr>
-        <w:t xml:space="preserve"> приложения "База данных резюме" (</w:t>
-      </w:r>
-      <w:proofErr w:type="spellStart"/>
-      <w:r>
-        <w:rPr>
-          <w:rFonts w:ascii="Times New Roman" w:eastAsia="Times New Roman" w:hAnsi="Times New Roman" w:cs="Times New Roman"/>
-          <w:sz w:val="24"/>
-          <w:szCs w:val="24"/>
-          <w:lang w:eastAsia="ru-RU"/>
-        </w:rPr>
-        <w:t>javaops.ru</w:t>
-      </w:r>
-      <w:proofErr w:type="spellEnd"/>
-      <w:r>
-        <w:rPr>
-          <w:rFonts w:ascii="Times New Roman" w:eastAsia="Times New Roman" w:hAnsi="Times New Roman" w:cs="Times New Roman"/>
-          <w:sz w:val="24"/>
-          <w:szCs w:val="24"/>
-          <w:lang w:eastAsia="ru-RU"/>
-        </w:rPr>
-        <w:t>)</w:t>
+        <w:t xml:space="preserve"> приложения "База данных резюме" (javaops.ru)</w:t>
       </w:r>
     </w:p>
     <w:p>
@@ -964,7 +881,7 @@
           <w:lang w:eastAsia="ru-RU"/>
         </w:rPr>
       </w:pPr>
-      <w:hyperlink r:id="rId13" w:history="1">
+      <w:hyperlink r:id="rId15" w:history="1">
         <w:r>
           <w:rPr>
             <w:rFonts w:ascii="Times New Roman" w:eastAsia="Times New Roman" w:hAnsi="Times New Roman" w:cs="Times New Roman"/>
@@ -1028,7 +945,7 @@
           <w:szCs w:val="24"/>
           <w:lang w:eastAsia="ru-RU"/>
         </w:rPr>
-        <w:t xml:space="preserve">Сертификат с отличием «Разработка </w:t>
+        <w:t xml:space="preserve">Сертификат с отличием «Разработка веб сервиса на </w:t>
       </w:r>
       <w:proofErr w:type="spellStart"/>
       <w:r>
@@ -1038,7 +955,7 @@
           <w:szCs w:val="24"/>
           <w:lang w:eastAsia="ru-RU"/>
         </w:rPr>
-        <w:t>веб</w:t>
+        <w:t>Java</w:t>
       </w:r>
       <w:proofErr w:type="spellEnd"/>
       <w:r>
@@ -1048,29 +965,9 @@
           <w:szCs w:val="24"/>
           <w:lang w:eastAsia="ru-RU"/>
         </w:rPr>
-        <w:t xml:space="preserve"> сервиса на </w:t>
-      </w:r>
-      <w:proofErr w:type="spellStart"/>
-      <w:r>
-        <w:rPr>
-          <w:rFonts w:ascii="Times New Roman" w:eastAsia="Times New Roman" w:hAnsi="Times New Roman" w:cs="Times New Roman"/>
-          <w:sz w:val="24"/>
-          <w:szCs w:val="24"/>
-          <w:lang w:eastAsia="ru-RU"/>
-        </w:rPr>
-        <w:t>Java</w:t>
-      </w:r>
-      <w:proofErr w:type="spellEnd"/>
-      <w:r>
-        <w:rPr>
-          <w:rFonts w:ascii="Times New Roman" w:eastAsia="Times New Roman" w:hAnsi="Times New Roman" w:cs="Times New Roman"/>
-          <w:sz w:val="24"/>
-          <w:szCs w:val="24"/>
-          <w:lang w:eastAsia="ru-RU"/>
-        </w:rPr>
         <w:t xml:space="preserve"> (</w:t>
       </w:r>
-      <w:hyperlink r:id="rId14" w:history="1">
+      <w:hyperlink r:id="rId16" w:history="1">
         <w:r>
           <w:rPr>
             <w:rFonts w:ascii="Times New Roman" w:eastAsia="Times New Roman" w:hAnsi="Times New Roman" w:cs="Times New Roman"/>
@@ -1092,7 +989,7 @@
         </w:rPr>
         <w:t xml:space="preserve">, </w:t>
       </w:r>
-      <w:hyperlink r:id="rId15" w:history="1">
+      <w:hyperlink r:id="rId17" w:history="1">
         <w:r>
           <w:rPr>
             <w:rFonts w:ascii="Times New Roman" w:eastAsia="Times New Roman" w:hAnsi="Times New Roman" w:cs="Times New Roman"/>
@@ -1138,7 +1035,7 @@
         </w:rPr>
         <w:t xml:space="preserve">Выполнил все задания курса </w:t>
       </w:r>
-      <w:hyperlink r:id="rId16" w:history="1">
+      <w:hyperlink r:id="rId18" w:history="1">
         <w:proofErr w:type="spellStart"/>
         <w:r>
           <w:rPr>
@@ -1245,120 +1142,6 @@
           <w:lang w:eastAsia="ru-RU"/>
         </w:rPr>
       </w:pPr>
-      <w:hyperlink r:id="rId17" w:history="1">
-        <w:r>
-          <w:rPr>
-            <w:rFonts w:ascii="Times New Roman" w:eastAsia="Times New Roman" w:hAnsi="Times New Roman" w:cs="Times New Roman"/>
-            <w:color w:val="0000FF"/>
-            <w:sz w:val="24"/>
-            <w:szCs w:val="24"/>
-            <w:u w:val="single"/>
-            <w:lang w:eastAsia="ru-RU"/>
-          </w:rPr>
-          <w:t>Сертификат</w:t>
-        </w:r>
-      </w:hyperlink>
-      <w:r>
-        <w:rPr>
-          <w:rFonts w:ascii="Times New Roman" w:eastAsia="Times New Roman" w:hAnsi="Times New Roman" w:cs="Times New Roman"/>
-          <w:sz w:val="24"/>
-          <w:szCs w:val="24"/>
-          <w:lang w:eastAsia="ru-RU"/>
-        </w:rPr>
-        <w:t xml:space="preserve"> с отличием "Введение в базы данных" (stepik.org)</w:t>
-      </w:r>
-    </w:p>
-    <w:p>
-      <w:pPr>
-        <w:numPr>
-          <w:ilvl w:val="0"/>
-          <w:numId w:val="2"/>
-        </w:numPr>
-        <w:spacing w:before="100" w:beforeAutospacing="1" w:after="100" w:afterAutospacing="1" w:line="240" w:lineRule="auto"/>
-        <w:rPr>
-          <w:rFonts w:ascii="Times New Roman" w:eastAsia="Times New Roman" w:hAnsi="Times New Roman" w:cs="Times New Roman"/>
-          <w:sz w:val="24"/>
-          <w:szCs w:val="24"/>
-          <w:lang w:eastAsia="ru-RU"/>
-        </w:rPr>
-      </w:pPr>
-      <w:hyperlink r:id="rId18" w:history="1">
-        <w:r>
-          <w:rPr>
-            <w:rFonts w:ascii="Times New Roman" w:eastAsia="Times New Roman" w:hAnsi="Times New Roman" w:cs="Times New Roman"/>
-            <w:color w:val="0000FF"/>
-            <w:sz w:val="24"/>
-            <w:szCs w:val="24"/>
-            <w:u w:val="single"/>
-            <w:lang w:eastAsia="ru-RU"/>
-          </w:rPr>
-          <w:t>Сертификат</w:t>
-        </w:r>
-      </w:hyperlink>
-      <w:r>
-        <w:rPr>
-          <w:rFonts w:ascii="Times New Roman" w:eastAsia="Times New Roman" w:hAnsi="Times New Roman" w:cs="Times New Roman"/>
-          <w:sz w:val="24"/>
-          <w:szCs w:val="24"/>
-          <w:lang w:eastAsia="ru-RU"/>
-        </w:rPr>
-        <w:t xml:space="preserve"> «</w:t>
-      </w:r>
-      <w:proofErr w:type="spellStart"/>
-      <w:r>
-        <w:rPr>
-          <w:rFonts w:ascii="Times New Roman" w:eastAsia="Times New Roman" w:hAnsi="Times New Roman" w:cs="Times New Roman"/>
-          <w:sz w:val="24"/>
-          <w:szCs w:val="24"/>
-          <w:lang w:eastAsia="ru-RU"/>
-        </w:rPr>
-        <w:t>Git</w:t>
-      </w:r>
-      <w:proofErr w:type="spellEnd"/>
-      <w:r>
-        <w:rPr>
-          <w:rFonts w:ascii="Times New Roman" w:eastAsia="Times New Roman" w:hAnsi="Times New Roman" w:cs="Times New Roman"/>
-          <w:sz w:val="24"/>
-          <w:szCs w:val="24"/>
-          <w:lang w:eastAsia="ru-RU"/>
-        </w:rPr>
-        <w:t>. Быстрый старт. Инструмент командной разработки» (</w:t>
-      </w:r>
-      <w:proofErr w:type="spellStart"/>
-      <w:r>
-        <w:rPr>
-          <w:rFonts w:ascii="Times New Roman" w:eastAsia="Times New Roman" w:hAnsi="Times New Roman" w:cs="Times New Roman"/>
-          <w:sz w:val="24"/>
-          <w:szCs w:val="24"/>
-          <w:lang w:eastAsia="ru-RU"/>
-        </w:rPr>
-        <w:t>geekbrains.ru</w:t>
-      </w:r>
-      <w:proofErr w:type="spellEnd"/>
-      <w:r>
-        <w:rPr>
-          <w:rFonts w:ascii="Times New Roman" w:eastAsia="Times New Roman" w:hAnsi="Times New Roman" w:cs="Times New Roman"/>
-          <w:sz w:val="24"/>
-          <w:szCs w:val="24"/>
-          <w:lang w:eastAsia="ru-RU"/>
-        </w:rPr>
-        <w:t>)</w:t>
-      </w:r>
-    </w:p>
-    <w:p>
-      <w:pPr>
-        <w:numPr>
-          <w:ilvl w:val="0"/>
-          <w:numId w:val="2"/>
-        </w:numPr>
-        <w:spacing w:before="100" w:beforeAutospacing="1" w:after="100" w:afterAutospacing="1" w:line="240" w:lineRule="auto"/>
-        <w:rPr>
-          <w:rFonts w:ascii="Times New Roman" w:eastAsia="Times New Roman" w:hAnsi="Times New Roman" w:cs="Times New Roman"/>
-          <w:sz w:val="24"/>
-          <w:szCs w:val="24"/>
-          <w:lang w:eastAsia="ru-RU"/>
-        </w:rPr>
-      </w:pPr>
       <w:hyperlink r:id="rId19" w:history="1">
         <w:r>
           <w:rPr>
@@ -1379,6 +1162,124 @@
           <w:szCs w:val="24"/>
           <w:lang w:eastAsia="ru-RU"/>
         </w:rPr>
+        <w:t xml:space="preserve"> с отличием "Введение в базы данных" (stepik.org)</w:t>
+      </w:r>
+    </w:p>
+    <w:p>
+      <w:pPr>
+        <w:numPr>
+          <w:ilvl w:val="0"/>
+          <w:numId w:val="2"/>
+        </w:numPr>
+        <w:spacing w:before="100" w:beforeAutospacing="1" w:after="100" w:afterAutospacing="1" w:line="240" w:lineRule="auto"/>
+        <w:rPr>
+          <w:rFonts w:ascii="Times New Roman" w:eastAsia="Times New Roman" w:hAnsi="Times New Roman" w:cs="Times New Roman"/>
+          <w:sz w:val="24"/>
+          <w:szCs w:val="24"/>
+          <w:lang w:eastAsia="ru-RU"/>
+        </w:rPr>
+      </w:pPr>
+      <w:hyperlink r:id="rId20" w:history="1">
+        <w:r>
+          <w:rPr>
+            <w:rFonts w:ascii="Times New Roman" w:eastAsia="Times New Roman" w:hAnsi="Times New Roman" w:cs="Times New Roman"/>
+            <w:color w:val="0000FF"/>
+            <w:sz w:val="24"/>
+            <w:szCs w:val="24"/>
+            <w:u w:val="single"/>
+            <w:lang w:eastAsia="ru-RU"/>
+          </w:rPr>
+          <w:t>Сертификат</w:t>
+        </w:r>
+      </w:hyperlink>
+      <w:r>
+        <w:rPr>
+          <w:rFonts w:ascii="Times New Roman" w:eastAsia="Times New Roman" w:hAnsi="Times New Roman" w:cs="Times New Roman"/>
+          <w:sz w:val="24"/>
+          <w:szCs w:val="24"/>
+          <w:lang w:eastAsia="ru-RU"/>
+        </w:rPr>
+        <w:t xml:space="preserve"> «</w:t>
+      </w:r>
+      <w:proofErr w:type="spellStart"/>
+      <w:r>
+        <w:rPr>
+          <w:rFonts w:ascii="Times New Roman" w:eastAsia="Times New Roman" w:hAnsi="Times New Roman" w:cs="Times New Roman"/>
+          <w:sz w:val="24"/>
+          <w:szCs w:val="24"/>
+          <w:lang w:eastAsia="ru-RU"/>
+        </w:rPr>
+        <w:t>Git</w:t>
+      </w:r>
+      <w:proofErr w:type="spellEnd"/>
+      <w:r>
+        <w:rPr>
+          <w:rFonts w:ascii="Times New Roman" w:eastAsia="Times New Roman" w:hAnsi="Times New Roman" w:cs="Times New Roman"/>
+          <w:sz w:val="24"/>
+          <w:szCs w:val="24"/>
+          <w:lang w:eastAsia="ru-RU"/>
+        </w:rPr>
+        <w:t>. Быстрый старт. Инструмент командной разработки» (geekbrains.ru)</w:t>
+      </w:r>
+    </w:p>
+    <w:p>
+      <w:pPr>
+        <w:numPr>
+          <w:ilvl w:val="0"/>
+          <w:numId w:val="2"/>
+        </w:numPr>
+        <w:spacing w:before="100" w:beforeAutospacing="1" w:after="100" w:afterAutospacing="1" w:line="240" w:lineRule="auto"/>
+        <w:rPr>
+          <w:rFonts w:ascii="Times New Roman" w:eastAsia="Times New Roman" w:hAnsi="Times New Roman" w:cs="Times New Roman"/>
+          <w:sz w:val="24"/>
+          <w:szCs w:val="24"/>
+          <w:lang w:eastAsia="ru-RU"/>
+        </w:rPr>
+      </w:pPr>
+      <w:hyperlink r:id="rId21" w:history="1">
+        <w:r>
+          <w:rPr>
+            <w:rFonts w:ascii="Times New Roman" w:eastAsia="Times New Roman" w:hAnsi="Times New Roman" w:cs="Times New Roman"/>
+            <w:color w:val="0000FF"/>
+            <w:sz w:val="24"/>
+            <w:szCs w:val="24"/>
+            <w:u w:val="single"/>
+            <w:lang w:eastAsia="ru-RU"/>
+          </w:rPr>
+          <w:t>Сертиф</w:t>
+        </w:r>
+        <w:bookmarkStart w:id="0" w:name="_GoBack"/>
+        <w:bookmarkEnd w:id="0"/>
+        <w:r>
+          <w:rPr>
+            <w:rFonts w:ascii="Times New Roman" w:eastAsia="Times New Roman" w:hAnsi="Times New Roman" w:cs="Times New Roman"/>
+            <w:color w:val="0000FF"/>
+            <w:sz w:val="24"/>
+            <w:szCs w:val="24"/>
+            <w:u w:val="single"/>
+            <w:lang w:eastAsia="ru-RU"/>
+          </w:rPr>
+          <w:t>и</w:t>
+        </w:r>
+        <w:r>
+          <w:rPr>
+            <w:rFonts w:ascii="Times New Roman" w:eastAsia="Times New Roman" w:hAnsi="Times New Roman" w:cs="Times New Roman"/>
+            <w:color w:val="0000FF"/>
+            <w:sz w:val="24"/>
+            <w:szCs w:val="24"/>
+            <w:u w:val="single"/>
+            <w:lang w:eastAsia="ru-RU"/>
+          </w:rPr>
+          <w:t>кат</w:t>
+        </w:r>
+      </w:hyperlink>
+      <w:r>
+        <w:rPr>
+          <w:rFonts w:ascii="Times New Roman" w:eastAsia="Times New Roman" w:hAnsi="Times New Roman" w:cs="Times New Roman"/>
+          <w:sz w:val="24"/>
+          <w:szCs w:val="24"/>
+          <w:lang w:eastAsia="ru-RU"/>
+        </w:rPr>
         <w:t xml:space="preserve"> о прохождении тестирования "</w:t>
       </w:r>
       <w:proofErr w:type="spellStart"/>
@@ -1389,7 +1290,16 @@
           <w:szCs w:val="24"/>
           <w:lang w:eastAsia="ru-RU"/>
         </w:rPr>
-        <w:t>Java</w:t>
+        <w:t>Jav</w:t>
+      </w:r>
+      <w:r>
+        <w:rPr>
+          <w:rFonts w:ascii="Times New Roman" w:eastAsia="Times New Roman" w:hAnsi="Times New Roman" w:cs="Times New Roman"/>
+          <w:sz w:val="24"/>
+          <w:szCs w:val="24"/>
+          <w:lang w:eastAsia="ru-RU"/>
+        </w:rPr>
+        <w:t>a</w:t>
       </w:r>
       <w:proofErr w:type="spellEnd"/>
       <w:r>
@@ -1399,9 +1309,27 @@
           <w:szCs w:val="24"/>
           <w:lang w:eastAsia="ru-RU"/>
         </w:rPr>
-        <w:t xml:space="preserve"> Тестирование" с результатом 71% (</w:t>
-      </w:r>
-      <w:hyperlink r:id="rId20" w:history="1">
+        <w:t xml:space="preserve"> Тестирование" с результатом </w:t>
+      </w:r>
+      <w:r>
+        <w:rPr>
+          <w:rFonts w:ascii="Times New Roman" w:eastAsia="Times New Roman" w:hAnsi="Times New Roman" w:cs="Times New Roman"/>
+          <w:sz w:val="24"/>
+          <w:szCs w:val="24"/>
+          <w:lang w:eastAsia="ru-RU"/>
+        </w:rPr>
+        <w:t>80</w:t>
+      </w:r>
+      <w:r>
+        <w:rPr>
+          <w:rFonts w:ascii="Times New Roman" w:eastAsia="Times New Roman" w:hAnsi="Times New Roman" w:cs="Times New Roman"/>
+          <w:sz w:val="24"/>
+          <w:szCs w:val="24"/>
+          <w:lang w:eastAsia="ru-RU"/>
+        </w:rPr>
+        <w:t>% (</w:t>
+      </w:r>
+      <w:hyperlink r:id="rId22" w:history="1">
         <w:r>
           <w:rPr>
             <w:rFonts w:ascii="Times New Roman" w:eastAsia="Times New Roman" w:hAnsi="Times New Roman" w:cs="Times New Roman"/>
@@ -1438,7 +1366,7 @@
           <w:lang w:eastAsia="ru-RU"/>
         </w:rPr>
       </w:pPr>
-      <w:hyperlink r:id="rId21" w:history="1">
+      <w:hyperlink r:id="rId23" w:history="1">
         <w:r>
           <w:rPr>
             <w:rFonts w:ascii="Times New Roman" w:eastAsia="Times New Roman" w:hAnsi="Times New Roman" w:cs="Times New Roman"/>
@@ -1478,27 +1406,7 @@
           <w:szCs w:val="24"/>
           <w:lang w:eastAsia="ru-RU"/>
         </w:rPr>
-        <w:t>. Сложный уровень" (</w:t>
-      </w:r>
-      <w:proofErr w:type="spellStart"/>
-      <w:r>
-        <w:rPr>
-          <w:rFonts w:ascii="Times New Roman" w:eastAsia="Times New Roman" w:hAnsi="Times New Roman" w:cs="Times New Roman"/>
-          <w:sz w:val="24"/>
-          <w:szCs w:val="24"/>
-          <w:lang w:eastAsia="ru-RU"/>
-        </w:rPr>
-        <w:t>geekbrains.ru</w:t>
-      </w:r>
-      <w:proofErr w:type="spellEnd"/>
-      <w:r>
-        <w:rPr>
-          <w:rFonts w:ascii="Times New Roman" w:eastAsia="Times New Roman" w:hAnsi="Times New Roman" w:cs="Times New Roman"/>
-          <w:sz w:val="24"/>
-          <w:szCs w:val="24"/>
-          <w:lang w:eastAsia="ru-RU"/>
-        </w:rPr>
-        <w:t>)</w:t>
+        <w:t>. Сложный уровень" (geekbrains.ru)</w:t>
       </w:r>
     </w:p>
     <w:p>
@@ -1515,7 +1423,7 @@
           <w:lang w:eastAsia="ru-RU"/>
         </w:rPr>
       </w:pPr>
-      <w:hyperlink r:id="rId22" w:history="1">
+      <w:hyperlink r:id="rId24" w:history="1">
         <w:r>
           <w:rPr>
             <w:rFonts w:ascii="Times New Roman" w:eastAsia="Times New Roman" w:hAnsi="Times New Roman" w:cs="Times New Roman"/>
@@ -1561,7 +1469,7 @@
         </w:rPr>
         <w:t>Разработка программного обеспечения для электротехнических расчётов (</w:t>
       </w:r>
-      <w:hyperlink r:id="rId23" w:history="1">
+      <w:hyperlink r:id="rId25" w:history="1">
         <w:r>
           <w:rPr>
             <w:rFonts w:ascii="Times New Roman" w:eastAsia="Times New Roman" w:hAnsi="Times New Roman" w:cs="Times New Roman"/>
@@ -1769,29 +1677,9 @@
           <w:szCs w:val="24"/>
           <w:lang w:eastAsia="ru-RU"/>
         </w:rPr>
-        <w:t xml:space="preserve">Веду </w:t>
-      </w:r>
-      <w:proofErr w:type="spellStart"/>
-      <w:r>
-        <w:rPr>
-          <w:rFonts w:ascii="Times New Roman" w:eastAsia="Times New Roman" w:hAnsi="Times New Roman" w:cs="Times New Roman"/>
-          <w:sz w:val="24"/>
-          <w:szCs w:val="24"/>
-          <w:lang w:eastAsia="ru-RU"/>
-        </w:rPr>
-        <w:t>блог</w:t>
-      </w:r>
-      <w:proofErr w:type="spellEnd"/>
-      <w:r>
-        <w:rPr>
-          <w:rFonts w:ascii="Times New Roman" w:eastAsia="Times New Roman" w:hAnsi="Times New Roman" w:cs="Times New Roman"/>
-          <w:sz w:val="24"/>
-          <w:szCs w:val="24"/>
-          <w:lang w:eastAsia="ru-RU"/>
-        </w:rPr>
-        <w:t xml:space="preserve"> о проектировании </w:t>
-      </w:r>
-      <w:hyperlink r:id="rId24" w:history="1">
+        <w:t xml:space="preserve">Веду блог о проектировании </w:t>
+      </w:r>
+      <w:hyperlink r:id="rId26" w:history="1">
         <w:r>
           <w:rPr>
             <w:rFonts w:ascii="Times New Roman" w:eastAsia="Times New Roman" w:hAnsi="Times New Roman" w:cs="Times New Roman"/>
@@ -1863,7 +1751,7 @@
         <w:br/>
         <w:t xml:space="preserve">Участие в проекте </w:t>
       </w:r>
-      <w:hyperlink r:id="rId25" w:history="1">
+      <w:hyperlink r:id="rId27" w:history="1">
         <w:r>
           <w:rPr>
             <w:rFonts w:ascii="Times New Roman" w:eastAsia="Times New Roman" w:hAnsi="Times New Roman" w:cs="Times New Roman"/>
@@ -1909,55 +1797,32 @@
         </w:rPr>
         <w:t>(</w:t>
       </w:r>
-      <w:proofErr w:type="spellStart"/>
-      <w:r>
-        <w:fldChar w:fldCharType="begin"/>
-      </w:r>
-      <w:r>
-        <w:instrText>HYPERLINK "https://github.com/golubtsoff/basejava"</w:instrText>
-      </w:r>
-      <w:r>
-        <w:fldChar w:fldCharType="separate"/>
-      </w:r>
-      <w:r>
-        <w:rPr>
-          <w:rFonts w:ascii="Times New Roman" w:eastAsia="Times New Roman" w:hAnsi="Times New Roman" w:cs="Times New Roman"/>
-          <w:color w:val="0000FF"/>
-          <w:sz w:val="24"/>
-          <w:szCs w:val="24"/>
-          <w:u w:val="single"/>
-          <w:lang w:eastAsia="ru-RU"/>
-        </w:rPr>
-        <w:t>исходники</w:t>
-      </w:r>
-      <w:proofErr w:type="spellEnd"/>
-      <w:r>
-        <w:rPr>
-          <w:rFonts w:ascii="Times New Roman" w:eastAsia="Times New Roman" w:hAnsi="Times New Roman" w:cs="Times New Roman"/>
-          <w:color w:val="0000FF"/>
-          <w:sz w:val="24"/>
-          <w:szCs w:val="24"/>
-          <w:u w:val="single"/>
-          <w:lang w:eastAsia="ru-RU"/>
-        </w:rPr>
-        <w:t xml:space="preserve"> на </w:t>
-      </w:r>
-      <w:proofErr w:type="spellStart"/>
-      <w:r>
-        <w:rPr>
-          <w:rFonts w:ascii="Times New Roman" w:eastAsia="Times New Roman" w:hAnsi="Times New Roman" w:cs="Times New Roman"/>
-          <w:color w:val="0000FF"/>
-          <w:sz w:val="24"/>
-          <w:szCs w:val="24"/>
-          <w:u w:val="single"/>
-          <w:lang w:eastAsia="ru-RU"/>
-        </w:rPr>
-        <w:t>Github</w:t>
-      </w:r>
-      <w:proofErr w:type="spellEnd"/>
-      <w:r>
-        <w:fldChar w:fldCharType="end"/>
-      </w:r>
+      <w:hyperlink r:id="rId28" w:history="1">
+        <w:r>
+          <w:rPr>
+            <w:rFonts w:ascii="Times New Roman" w:eastAsia="Times New Roman" w:hAnsi="Times New Roman" w:cs="Times New Roman"/>
+            <w:color w:val="0000FF"/>
+            <w:sz w:val="24"/>
+            <w:szCs w:val="24"/>
+            <w:u w:val="single"/>
+            <w:lang w:eastAsia="ru-RU"/>
+          </w:rPr>
+          <w:t xml:space="preserve">исходники на </w:t>
+        </w:r>
+        <w:proofErr w:type="spellStart"/>
+        <w:r>
+          <w:rPr>
+            <w:rFonts w:ascii="Times New Roman" w:eastAsia="Times New Roman" w:hAnsi="Times New Roman" w:cs="Times New Roman"/>
+            <w:color w:val="0000FF"/>
+            <w:sz w:val="24"/>
+            <w:szCs w:val="24"/>
+            <w:u w:val="single"/>
+            <w:lang w:eastAsia="ru-RU"/>
+          </w:rPr>
+          <w:t>Github</w:t>
+        </w:r>
+        <w:proofErr w:type="spellEnd"/>
+      </w:hyperlink>
       <w:r>
         <w:rPr>
           <w:rFonts w:ascii="Times New Roman" w:eastAsia="Times New Roman" w:hAnsi="Times New Roman" w:cs="Times New Roman"/>
@@ -2585,21 +2450,8 @@
           <w:szCs w:val="24"/>
           <w:lang w:eastAsia="ru-RU"/>
         </w:rPr>
-        <w:t xml:space="preserve"> </w:t>
-      </w:r>
-      <w:proofErr w:type="spellStart"/>
-      <w:r>
-        <w:rPr>
-          <w:rFonts w:ascii="Times New Roman" w:eastAsia="Times New Roman" w:hAnsi="Times New Roman" w:cs="Times New Roman"/>
-          <w:b/>
-          <w:bCs/>
-          <w:sz w:val="24"/>
-          <w:szCs w:val="24"/>
-          <w:lang w:eastAsia="ru-RU"/>
-        </w:rPr>
-        <w:t>веб-приложения</w:t>
-      </w:r>
-      <w:proofErr w:type="spellEnd"/>
+        <w:t xml:space="preserve"> веб-приложения</w:t>
+      </w:r>
       <w:r>
         <w:rPr>
           <w:rFonts w:ascii="Times New Roman" w:eastAsia="Times New Roman" w:hAnsi="Times New Roman" w:cs="Times New Roman"/>
@@ -2658,7 +2510,7 @@
         </w:rPr>
         <w:t xml:space="preserve"> </w:t>
       </w:r>
-      <w:hyperlink r:id="rId26" w:history="1">
+      <w:hyperlink r:id="rId29" w:history="1">
         <w:proofErr w:type="spellStart"/>
         <w:r>
           <w:rPr>
@@ -2702,7 +2554,7 @@
         </w:rPr>
         <w:t xml:space="preserve">в облачный сервис </w:t>
       </w:r>
-      <w:hyperlink r:id="rId27" w:history="1">
+      <w:hyperlink r:id="rId30" w:history="1">
         <w:proofErr w:type="spellStart"/>
         <w:r>
           <w:rPr>
@@ -3018,7 +2870,7 @@
     </w:p>
     <w:p/>
     <w:sectPr>
-      <w:footerReference w:type="default" r:id="rId28"/>
+      <w:footerReference w:type="default" r:id="rId31"/>
       <w:pgSz w:w="11906" w:h="16838"/>
       <w:pgMar w:top="1134" w:right="850" w:bottom="1134" w:left="1701" w:header="708" w:footer="708" w:gutter="0"/>
       <w:cols w:space="708"/>
@@ -3029,7 +2881,7 @@
 </file>
 
 <file path=word/endnotes.xml><?xml version="1.0" encoding="utf-8"?>
-<w:endnotes xmlns:ve="http://schemas.openxmlformats.org/markup-compatibility/2006" xmlns:o="urn:schemas-microsoft-com:office:office" xmlns:r="http://schemas.openxmlformats.org/officeDocument/2006/relationships" xmlns:m="http://schemas.openxmlformats.org/officeDocument/2006/math" xmlns:v="urn:schemas-microsoft-com:vml" xmlns:wp="http://schemas.openxmlformats.org/drawingml/2006/wordprocessingDrawing" xmlns:w10="urn:schemas-microsoft-com:office:word" xmlns:w="http://schemas.openxmlformats.org/wordprocessingml/2006/main" xmlns:wne="http://schemas.microsoft.com/office/word/2006/wordml">
+<w:endnotes xmlns:wpc="http://schemas.microsoft.com/office/word/2010/wordprocessingCanvas" xmlns:mc="http://schemas.openxmlformats.org/markup-compatibility/2006" xmlns:o="urn:schemas-microsoft-com:office:office" xmlns:r="http://schemas.openxmlformats.org/officeDocument/2006/relationships" xmlns:m="http://schemas.openxmlformats.org/officeDocument/2006/math" xmlns:v="urn:schemas-microsoft-com:vml" xmlns:wp14="http://schemas.microsoft.com/office/word/2010/wordprocessingDrawing" xmlns:wp="http://schemas.openxmlformats.org/drawingml/2006/wordprocessingDrawing" xmlns:w10="urn:schemas-microsoft-com:office:word" xmlns:w="http://schemas.openxmlformats.org/wordprocessingml/2006/main" xmlns:w14="http://schemas.microsoft.com/office/word/2010/wordml" xmlns:wpg="http://schemas.microsoft.com/office/word/2010/wordprocessingGroup" xmlns:wpi="http://schemas.microsoft.com/office/word/2010/wordprocessingInk" xmlns:wne="http://schemas.microsoft.com/office/word/2006/wordml" xmlns:wps="http://schemas.microsoft.com/office/word/2010/wordprocessingShape" mc:Ignorable="w14 wp14">
   <w:endnote w:type="separator" w:id="-1">
     <w:p>
       <w:pPr>
@@ -3054,14 +2906,14 @@
 </file>
 
 <file path=word/footer1.xml><?xml version="1.0" encoding="utf-8"?>
-<w:ftr xmlns:ve="http://schemas.openxmlformats.org/markup-compatibility/2006" xmlns:o="urn:schemas-microsoft-com:office:office" xmlns:r="http://schemas.openxmlformats.org/officeDocument/2006/relationships" xmlns:m="http://schemas.openxmlformats.org/officeDocument/2006/math" xmlns:v="urn:schemas-microsoft-com:vml" xmlns:wp="http://schemas.openxmlformats.org/drawingml/2006/wordprocessingDrawing" xmlns:w10="urn:schemas-microsoft-com:office:word" xmlns:w="http://schemas.openxmlformats.org/wordprocessingml/2006/main" xmlns:wne="http://schemas.microsoft.com/office/word/2006/wordml">
+<w:ftr xmlns:wpc="http://schemas.microsoft.com/office/word/2010/wordprocessingCanvas" xmlns:mc="http://schemas.openxmlformats.org/markup-compatibility/2006" xmlns:o="urn:schemas-microsoft-com:office:office" xmlns:r="http://schemas.openxmlformats.org/officeDocument/2006/relationships" xmlns:m="http://schemas.openxmlformats.org/officeDocument/2006/math" xmlns:v="urn:schemas-microsoft-com:vml" xmlns:wp14="http://schemas.microsoft.com/office/word/2010/wordprocessingDrawing" xmlns:wp="http://schemas.openxmlformats.org/drawingml/2006/wordprocessingDrawing" xmlns:w10="urn:schemas-microsoft-com:office:word" xmlns:w="http://schemas.openxmlformats.org/wordprocessingml/2006/main" xmlns:w14="http://schemas.microsoft.com/office/word/2010/wordml" xmlns:wpg="http://schemas.microsoft.com/office/word/2010/wordprocessingGroup" xmlns:wpi="http://schemas.microsoft.com/office/word/2010/wordprocessingInk" xmlns:wne="http://schemas.microsoft.com/office/word/2006/wordml" xmlns:wps="http://schemas.microsoft.com/office/word/2010/wordprocessingShape" mc:Ignorable="w14 wp14">
   <w:tbl>
     <w:tblPr>
       <w:tblW w:w="5000" w:type="pct"/>
       <w:tblBorders>
         <w:top w:val="single" w:sz="4" w:space="0" w:color="8064A2" w:themeColor="accent4"/>
       </w:tblBorders>
-      <w:tblLook w:val="04A0"/>
+      <w:tblLook w:val="04A0" w:firstRow="1" w:lastRow="0" w:firstColumn="1" w:lastColumn="0" w:noHBand="0" w:noVBand="1"/>
     </w:tblPr>
     <w:tblGrid>
       <w:gridCol w:w="6700"/>
@@ -3095,15 +2947,29 @@
               <w:color w:val="FFFFFF" w:themeColor="background1"/>
             </w:rPr>
           </w:pPr>
-          <w:fldSimple w:instr=" PAGE    \* MERGEFORMAT ">
-            <w:r>
-              <w:rPr>
-                <w:noProof/>
-                <w:color w:val="FFFFFF" w:themeColor="background1"/>
-              </w:rPr>
-              <w:t>2</w:t>
-            </w:r>
-          </w:fldSimple>
+          <w:r>
+            <w:fldChar w:fldCharType="begin"/>
+          </w:r>
+          <w:r>
+            <w:instrText xml:space="preserve"> PAGE    \* MERGEFORMAT </w:instrText>
+          </w:r>
+          <w:r>
+            <w:fldChar w:fldCharType="separate"/>
+          </w:r>
+          <w:r>
+            <w:rPr>
+              <w:noProof/>
+              <w:color w:val="FFFFFF" w:themeColor="background1"/>
+            </w:rPr>
+            <w:t>1</w:t>
+          </w:r>
+          <w:r>
+            <w:rPr>
+              <w:noProof/>
+              <w:color w:val="FFFFFF" w:themeColor="background1"/>
+            </w:rPr>
+            <w:fldChar w:fldCharType="end"/>
+          </w:r>
         </w:p>
       </w:tc>
     </w:tr>
@@ -3117,7 +2983,7 @@
 </file>
 
 <file path=word/footnotes.xml><?xml version="1.0" encoding="utf-8"?>
-<w:footnotes xmlns:ve="http://schemas.openxmlformats.org/markup-compatibility/2006" xmlns:o="urn:schemas-microsoft-com:office:office" xmlns:r="http://schemas.openxmlformats.org/officeDocument/2006/relationships" xmlns:m="http://schemas.openxmlformats.org/officeDocument/2006/math" xmlns:v="urn:schemas-microsoft-com:vml" xmlns:wp="http://schemas.openxmlformats.org/drawingml/2006/wordprocessingDrawing" xmlns:w10="urn:schemas-microsoft-com:office:word" xmlns:w="http://schemas.openxmlformats.org/wordprocessingml/2006/main" xmlns:wne="http://schemas.microsoft.com/office/word/2006/wordml">
+<w:footnotes xmlns:wpc="http://schemas.microsoft.com/office/word/2010/wordprocessingCanvas" xmlns:mc="http://schemas.openxmlformats.org/markup-compatibility/2006" xmlns:o="urn:schemas-microsoft-com:office:office" xmlns:r="http://schemas.openxmlformats.org/officeDocument/2006/relationships" xmlns:m="http://schemas.openxmlformats.org/officeDocument/2006/math" xmlns:v="urn:schemas-microsoft-com:vml" xmlns:wp14="http://schemas.microsoft.com/office/word/2010/wordprocessingDrawing" xmlns:wp="http://schemas.openxmlformats.org/drawingml/2006/wordprocessingDrawing" xmlns:w10="urn:schemas-microsoft-com:office:word" xmlns:w="http://schemas.openxmlformats.org/wordprocessingml/2006/main" xmlns:w14="http://schemas.microsoft.com/office/word/2010/wordml" xmlns:wpg="http://schemas.microsoft.com/office/word/2010/wordprocessingGroup" xmlns:wpi="http://schemas.microsoft.com/office/word/2010/wordprocessingInk" xmlns:wne="http://schemas.microsoft.com/office/word/2006/wordml" xmlns:wps="http://schemas.microsoft.com/office/word/2010/wordprocessingShape" mc:Ignorable="w14 wp14">
   <w:footnote w:type="separator" w:id="-1">
     <w:p>
       <w:pPr>
@@ -3142,7 +3008,7 @@
 </file>
 
 <file path=word/numbering.xml><?xml version="1.0" encoding="utf-8"?>
-<w:numbering xmlns:ve="http://schemas.openxmlformats.org/markup-compatibility/2006" xmlns:o="urn:schemas-microsoft-com:office:office" xmlns:r="http://schemas.openxmlformats.org/officeDocument/2006/relationships" xmlns:m="http://schemas.openxmlformats.org/officeDocument/2006/math" xmlns:v="urn:schemas-microsoft-com:vml" xmlns:wp="http://schemas.openxmlformats.org/drawingml/2006/wordprocessingDrawing" xmlns:w10="urn:schemas-microsoft-com:office:word" xmlns:w="http://schemas.openxmlformats.org/wordprocessingml/2006/main" xmlns:wne="http://schemas.microsoft.com/office/word/2006/wordml">
+<w:numbering xmlns:wpc="http://schemas.microsoft.com/office/word/2010/wordprocessingCanvas" xmlns:mc="http://schemas.openxmlformats.org/markup-compatibility/2006" xmlns:o="urn:schemas-microsoft-com:office:office" xmlns:r="http://schemas.openxmlformats.org/officeDocument/2006/relationships" xmlns:m="http://schemas.openxmlformats.org/officeDocument/2006/math" xmlns:v="urn:schemas-microsoft-com:vml" xmlns:wp14="http://schemas.microsoft.com/office/word/2010/wordprocessingDrawing" xmlns:wp="http://schemas.openxmlformats.org/drawingml/2006/wordprocessingDrawing" xmlns:w10="urn:schemas-microsoft-com:office:word" xmlns:w="http://schemas.openxmlformats.org/wordprocessingml/2006/main" xmlns:w14="http://schemas.microsoft.com/office/word/2010/wordml" xmlns:wpg="http://schemas.microsoft.com/office/word/2010/wordprocessingGroup" xmlns:wpi="http://schemas.microsoft.com/office/word/2010/wordprocessingInk" xmlns:wne="http://schemas.microsoft.com/office/word/2006/wordml" xmlns:wps="http://schemas.microsoft.com/office/word/2010/wordprocessingShape" mc:Ignorable="w14 wp14">
   <w:abstractNum w:abstractNumId="0">
     <w:nsid w:val="2006421C"/>
     <w:multiLevelType w:val="multilevel"/>
@@ -3603,7 +3469,7 @@
 </file>
 
 <file path=word/styles.xml><?xml version="1.0" encoding="utf-8"?>
-<w:styles xmlns:r="http://schemas.openxmlformats.org/officeDocument/2006/relationships" xmlns:w="http://schemas.openxmlformats.org/wordprocessingml/2006/main">
+<w:styles xmlns:mc="http://schemas.openxmlformats.org/markup-compatibility/2006" xmlns:r="http://schemas.openxmlformats.org/officeDocument/2006/relationships" xmlns:w="http://schemas.openxmlformats.org/wordprocessingml/2006/main" xmlns:w14="http://schemas.microsoft.com/office/word/2010/wordml" mc:Ignorable="w14">
   <w:docDefaults>
     <w:rPrDefault>
       <w:rPr>
@@ -3835,7 +3701,6 @@
     <w:uiPriority w:val="99"/>
     <w:semiHidden/>
     <w:unhideWhenUsed/>
-    <w:qFormat/>
     <w:tblPr>
       <w:tblInd w:w="0" w:type="dxa"/>
       <w:tblCellMar>
@@ -4082,6 +3947,196 @@
     <w:rPr>
       <w:rFonts w:eastAsiaTheme="minorEastAsia"/>
     </w:rPr>
+  </w:style>
+</w:styles>
+</file>
+
+<file path=word/stylesWithEffects.xml><?xml version="1.0" encoding="utf-8"?>
+<w:styles xmlns:wpc="http://schemas.microsoft.com/office/word/2010/wordprocessingCanvas" xmlns:mc="http://schemas.openxmlformats.org/markup-compatibility/2006" xmlns:o="urn:schemas-microsoft-com:office:office" xmlns:r="http://schemas.openxmlformats.org/officeDocument/2006/relationships" xmlns:m="http://schemas.openxmlformats.org/officeDocument/2006/math" xmlns:v="urn:schemas-microsoft-com:vml" xmlns:wp14="http://schemas.microsoft.com/office/word/2010/wordprocessingDrawing" xmlns:wp="http://schemas.openxmlformats.org/drawingml/2006/wordprocessingDrawing" xmlns:w10="urn:schemas-microsoft-com:office:word" xmlns:w="http://schemas.openxmlformats.org/wordprocessingml/2006/main" xmlns:w14="http://schemas.microsoft.com/office/word/2010/wordml" xmlns:wpg="http://schemas.microsoft.com/office/word/2010/wordprocessingGroup" xmlns:wpi="http://schemas.microsoft.com/office/word/2010/wordprocessingInk" xmlns:wne="http://schemas.microsoft.com/office/word/2006/wordml" xmlns:wps="http://schemas.microsoft.com/office/word/2010/wordprocessingShape" mc:Ignorable="w14 wp14">
+  <w:docDefaults>
+    <w:rPrDefault>
+      <w:rPr>
+        <w:rFonts w:asciiTheme="minorHAnsi" w:eastAsiaTheme="minorEastAsia" w:hAnsiTheme="minorHAnsi" w:cstheme="minorBidi"/>
+        <w:sz w:val="22"/>
+        <w:szCs w:val="22"/>
+        <w:lang w:val="ru-RU" w:eastAsia="ru-RU" w:bidi="ar-SA"/>
+      </w:rPr>
+    </w:rPrDefault>
+    <w:pPrDefault>
+      <w:pPr>
+        <w:spacing w:after="200" w:line="276" w:lineRule="auto"/>
+      </w:pPr>
+    </w:pPrDefault>
+  </w:docDefaults>
+  <w:latentStyles w:defLockedState="0" w:defUIPriority="99" w:defSemiHidden="1" w:defUnhideWhenUsed="1" w:defQFormat="0" w:count="267">
+    <w:lsdException w:name="Normal" w:semiHidden="0" w:uiPriority="0" w:unhideWhenUsed="0" w:qFormat="1"/>
+    <w:lsdException w:name="heading 1" w:semiHidden="0" w:uiPriority="9" w:unhideWhenUsed="0" w:qFormat="1"/>
+    <w:lsdException w:name="heading 2" w:uiPriority="9" w:qFormat="1"/>
+    <w:lsdException w:name="heading 3" w:uiPriority="9" w:qFormat="1"/>
+    <w:lsdException w:name="heading 4" w:uiPriority="9" w:qFormat="1"/>
+    <w:lsdException w:name="heading 5" w:uiPriority="9" w:qFormat="1"/>
+    <w:lsdException w:name="heading 6" w:uiPriority="9" w:qFormat="1"/>
+    <w:lsdException w:name="heading 7" w:uiPriority="9" w:qFormat="1"/>
+    <w:lsdException w:name="heading 8" w:uiPriority="9" w:qFormat="1"/>
+    <w:lsdException w:name="heading 9" w:uiPriority="9" w:qFormat="1"/>
+    <w:lsdException w:name="toc 1" w:uiPriority="39"/>
+    <w:lsdException w:name="toc 2" w:uiPriority="39"/>
+    <w:lsdException w:name="toc 3" w:uiPriority="39"/>
+    <w:lsdException w:name="toc 4" w:uiPriority="39"/>
+    <w:lsdException w:name="toc 5" w:uiPriority="39"/>
+    <w:lsdException w:name="toc 6" w:uiPriority="39"/>
+    <w:lsdException w:name="toc 7" w:uiPriority="39"/>
+    <w:lsdException w:name="toc 8" w:uiPriority="39"/>
+    <w:lsdException w:name="toc 9" w:uiPriority="39"/>
+    <w:lsdException w:name="caption" w:uiPriority="35" w:qFormat="1"/>
+    <w:lsdException w:name="Title" w:semiHidden="0" w:uiPriority="10" w:unhideWhenUsed="0" w:qFormat="1"/>
+    <w:lsdException w:name="Default Paragraph Font" w:uiPriority="1"/>
+    <w:lsdException w:name="Subtitle" w:semiHidden="0" w:uiPriority="11" w:unhideWhenUsed="0" w:qFormat="1"/>
+    <w:lsdException w:name="Strong" w:semiHidden="0" w:uiPriority="22" w:unhideWhenUsed="0" w:qFormat="1"/>
+    <w:lsdException w:name="Emphasis" w:semiHidden="0" w:uiPriority="20" w:unhideWhenUsed="0" w:qFormat="1"/>
+    <w:lsdException w:name="Table Grid" w:semiHidden="0" w:uiPriority="59" w:unhideWhenUsed="0"/>
+    <w:lsdException w:name="Placeholder Text" w:unhideWhenUsed="0"/>
+    <w:lsdException w:name="No Spacing" w:semiHidden="0" w:uiPriority="1" w:unhideWhenUsed="0" w:qFormat="1"/>
+    <w:lsdException w:name="Light Shading" w:semiHidden="0" w:uiPriority="60" w:unhideWhenUsed="0"/>
+    <w:lsdException w:name="Light List" w:semiHidden="0" w:uiPriority="61" w:unhideWhenUsed="0"/>
+    <w:lsdException w:name="Light Grid" w:semiHidden="0" w:uiPriority="62" w:unhideWhenUsed="0"/>
+    <w:lsdException w:name="Medium Shading 1" w:semiHidden="0" w:uiPriority="63" w:unhideWhenUsed="0"/>
+    <w:lsdException w:name="Medium Shading 2" w:semiHidden="0" w:uiPriority="64" w:unhideWhenUsed="0"/>
+    <w:lsdException w:name="Medium List 1" w:semiHidden="0" w:uiPriority="65" w:unhideWhenUsed="0"/>
+    <w:lsdException w:name="Medium List 2" w:semiHidden="0" w:uiPriority="66" w:unhideWhenUsed="0"/>
+    <w:lsdException w:name="Medium Grid 1" w:semiHidden="0" w:uiPriority="67" w:unhideWhenUsed="0"/>
+    <w:lsdException w:name="Medium Grid 2" w:semiHidden="0" w:uiPriority="68" w:unhideWhenUsed="0"/>
+    <w:lsdException w:name="Medium Grid 3" w:semiHidden="0" w:uiPriority="69" w:unhideWhenUsed="0"/>
+    <w:lsdException w:name="Dark List" w:semiHidden="0" w:uiPriority="70" w:unhideWhenUsed="0"/>
+    <w:lsdException w:name="Colorful Shading" w:semiHidden="0" w:uiPriority="71" w:unhideWhenUsed="0"/>
+    <w:lsdException w:name="Colorful List" w:semiHidden="0" w:uiPriority="72" w:unhideWhenUsed="0"/>
+    <w:lsdException w:name="Colorful Grid" w:semiHidden="0" w:uiPriority="73" w:unhideWhenUsed="0"/>
+    <w:lsdException w:name="Light Shading Accent 1" w:semiHidden="0" w:uiPriority="60" w:unhideWhenUsed="0"/>
+    <w:lsdException w:name="Light List Accent 1" w:semiHidden="0" w:uiPriority="61" w:unhideWhenUsed="0"/>
+    <w:lsdException w:name="Light Grid Accent 1" w:semiHidden="0" w:uiPriority="62" w:unhideWhenUsed="0"/>
+    <w:lsdException w:name="Medium Shading 1 Accent 1" w:semiHidden="0" w:uiPriority="63" w:unhideWhenUsed="0"/>
+    <w:lsdException w:name="Medium Shading 2 Accent 1" w:semiHidden="0" w:uiPriority="64" w:unhideWhenUsed="0"/>
+    <w:lsdException w:name="Medium List 1 Accent 1" w:semiHidden="0" w:uiPriority="65" w:unhideWhenUsed="0"/>
+    <w:lsdException w:name="Revision" w:unhideWhenUsed="0"/>
+    <w:lsdException w:name="List Paragraph" w:semiHidden="0" w:uiPriority="34" w:unhideWhenUsed="0" w:qFormat="1"/>
+    <w:lsdException w:name="Quote" w:semiHidden="0" w:uiPriority="29" w:unhideWhenUsed="0" w:qFormat="1"/>
+    <w:lsdException w:name="Intense Quote" w:semiHidden="0" w:uiPriority="30" w:unhideWhenUsed="0" w:qFormat="1"/>
+    <w:lsdException w:name="Medium List 2 Accent 1" w:semiHidden="0" w:uiPriority="66" w:unhideWhenUsed="0"/>
+    <w:lsdException w:name="Medium Grid 1 Accent 1" w:semiHidden="0" w:uiPriority="67" w:unhideWhenUsed="0"/>
+    <w:lsdException w:name="Medium Grid 2 Accent 1" w:semiHidden="0" w:uiPriority="68" w:unhideWhenUsed="0"/>
+    <w:lsdException w:name="Medium Grid 3 Accent 1" w:semiHidden="0" w:uiPriority="69" w:unhideWhenUsed="0"/>
+    <w:lsdException w:name="Dark List Accent 1" w:semiHidden="0" w:uiPriority="70" w:unhideWhenUsed="0"/>
+    <w:lsdException w:name="Colorful Shading Accent 1" w:semiHidden="0" w:uiPriority="71" w:unhideWhenUsed="0"/>
+    <w:lsdException w:name="Colorful List Accent 1" w:semiHidden="0" w:uiPriority="72" w:unhideWhenUsed="0"/>
+    <w:lsdException w:name="Colorful Grid Accent 1" w:semiHidden="0" w:uiPriority="73" w:unhideWhenUsed="0"/>
+    <w:lsdException w:name="Light Shading Accent 2" w:semiHidden="0" w:uiPriority="60" w:unhideWhenUsed="0"/>
+    <w:lsdException w:name="Light List Accent 2" w:semiHidden="0" w:uiPriority="61" w:unhideWhenUsed="0"/>
+    <w:lsdException w:name="Light Grid Accent 2" w:semiHidden="0" w:uiPriority="62" w:unhideWhenUsed="0"/>
+    <w:lsdException w:name="Medium Shading 1 Accent 2" w:semiHidden="0" w:uiPriority="63" w:unhideWhenUsed="0"/>
+    <w:lsdException w:name="Medium Shading 2 Accent 2" w:semiHidden="0" w:uiPriority="64" w:unhideWhenUsed="0"/>
+    <w:lsdException w:name="Medium List 1 Accent 2" w:semiHidden="0" w:uiPriority="65" w:unhideWhenUsed="0"/>
+    <w:lsdException w:name="Medium List 2 Accent 2" w:semiHidden="0" w:uiPriority="66" w:unhideWhenUsed="0"/>
+    <w:lsdException w:name="Medium Grid 1 Accent 2" w:semiHidden="0" w:uiPriority="67" w:unhideWhenUsed="0"/>
+    <w:lsdException w:name="Medium Grid 2 Accent 2" w:semiHidden="0" w:uiPriority="68" w:unhideWhenUsed="0"/>
+    <w:lsdException w:name="Medium Grid 3 Accent 2" w:semiHidden="0" w:uiPriority="69" w:unhideWhenUsed="0"/>
+    <w:lsdException w:name="Dark List Accent 2" w:semiHidden="0" w:uiPriority="70" w:unhideWhenUsed="0"/>
+    <w:lsdException w:name="Colorful Shading Accent 2" w:semiHidden="0" w:uiPriority="71" w:unhideWhenUsed="0"/>
+    <w:lsdException w:name="Colorful List Accent 2" w:semiHidden="0" w:uiPriority="72" w:unhideWhenUsed="0"/>
+    <w:lsdException w:name="Colorful Grid Accent 2" w:semiHidden="0" w:uiPriority="73" w:unhideWhenUsed="0"/>
+    <w:lsdException w:name="Light Shading Accent 3" w:semiHidden="0" w:uiPriority="60" w:unhideWhenUsed="0"/>
+    <w:lsdException w:name="Light List Accent 3" w:semiHidden="0" w:uiPriority="61" w:unhideWhenUsed="0"/>
+    <w:lsdException w:name="Light Grid Accent 3" w:semiHidden="0" w:uiPriority="62" w:unhideWhenUsed="0"/>
+    <w:lsdException w:name="Medium Shading 1 Accent 3" w:semiHidden="0" w:uiPriority="63" w:unhideWhenUsed="0"/>
+    <w:lsdException w:name="Medium Shading 2 Accent 3" w:semiHidden="0" w:uiPriority="64" w:unhideWhenUsed="0"/>
+    <w:lsdException w:name="Medium List 1 Accent 3" w:semiHidden="0" w:uiPriority="65" w:unhideWhenUsed="0"/>
+    <w:lsdException w:name="Medium List 2 Accent 3" w:semiHidden="0" w:uiPriority="66" w:unhideWhenUsed="0"/>
+    <w:lsdException w:name="Medium Grid 1 Accent 3" w:semiHidden="0" w:uiPriority="67" w:unhideWhenUsed="0"/>
+    <w:lsdException w:name="Medium Grid 2 Accent 3" w:semiHidden="0" w:uiPriority="68" w:unhideWhenUsed="0"/>
+    <w:lsdException w:name="Medium Grid 3 Accent 3" w:semiHidden="0" w:uiPriority="69" w:unhideWhenUsed="0"/>
+    <w:lsdException w:name="Dark List Accent 3" w:semiHidden="0" w:uiPriority="70" w:unhideWhenUsed="0"/>
+    <w:lsdException w:name="Colorful Shading Accent 3" w:semiHidden="0" w:uiPriority="71" w:unhideWhenUsed="0"/>
+    <w:lsdException w:name="Colorful List Accent 3" w:semiHidden="0" w:uiPriority="72" w:unhideWhenUsed="0"/>
+    <w:lsdException w:name="Colorful Grid Accent 3" w:semiHidden="0" w:uiPriority="73" w:unhideWhenUsed="0"/>
+    <w:lsdException w:name="Light Shading Accent 4" w:semiHidden="0" w:uiPriority="60" w:unhideWhenUsed="0"/>
+    <w:lsdException w:name="Light List Accent 4" w:semiHidden="0" w:uiPriority="61" w:unhideWhenUsed="0"/>
+    <w:lsdException w:name="Light Grid Accent 4" w:semiHidden="0" w:uiPriority="62" w:unhideWhenUsed="0"/>
+    <w:lsdException w:name="Medium Shading 1 Accent 4" w:semiHidden="0" w:uiPriority="63" w:unhideWhenUsed="0"/>
+    <w:lsdException w:name="Medium Shading 2 Accent 4" w:semiHidden="0" w:uiPriority="64" w:unhideWhenUsed="0"/>
+    <w:lsdException w:name="Medium List 1 Accent 4" w:semiHidden="0" w:uiPriority="65" w:unhideWhenUsed="0"/>
+    <w:lsdException w:name="Medium List 2 Accent 4" w:semiHidden="0" w:uiPriority="66" w:unhideWhenUsed="0"/>
+    <w:lsdException w:name="Medium Grid 1 Accent 4" w:semiHidden="0" w:uiPriority="67" w:unhideWhenUsed="0"/>
+    <w:lsdException w:name="Medium Grid 2 Accent 4" w:semiHidden="0" w:uiPriority="68" w:unhideWhenUsed="0"/>
+    <w:lsdException w:name="Medium Grid 3 Accent 4" w:semiHidden="0" w:uiPriority="69" w:unhideWhenUsed="0"/>
+    <w:lsdException w:name="Dark List Accent 4" w:semiHidden="0" w:uiPriority="70" w:unhideWhenUsed="0"/>
+    <w:lsdException w:name="Colorful Shading Accent 4" w:semiHidden="0" w:uiPriority="71" w:unhideWhenUsed="0"/>
+    <w:lsdException w:name="Colorful List Accent 4" w:semiHidden="0" w:uiPriority="72" w:unhideWhenUsed="0"/>
+    <w:lsdException w:name="Colorful Grid Accent 4" w:semiHidden="0" w:uiPriority="73" w:unhideWhenUsed="0"/>
+    <w:lsdException w:name="Light Shading Accent 5" w:semiHidden="0" w:uiPriority="60" w:unhideWhenUsed="0"/>
+    <w:lsdException w:name="Light List Accent 5" w:semiHidden="0" w:uiPriority="61" w:unhideWhenUsed="0"/>
+    <w:lsdException w:name="Light Grid Accent 5" w:semiHidden="0" w:uiPriority="62" w:unhideWhenUsed="0"/>
+    <w:lsdException w:name="Medium Shading 1 Accent 5" w:semiHidden="0" w:uiPriority="63" w:unhideWhenUsed="0"/>
+    <w:lsdException w:name="Medium Shading 2 Accent 5" w:semiHidden="0" w:uiPriority="64" w:unhideWhenUsed="0"/>
+    <w:lsdException w:name="Medium List 1 Accent 5" w:semiHidden="0" w:uiPriority="65" w:unhideWhenUsed="0"/>
+    <w:lsdException w:name="Medium List 2 Accent 5" w:semiHidden="0" w:uiPriority="66" w:unhideWhenUsed="0"/>
+    <w:lsdException w:name="Medium Grid 1 Accent 5" w:semiHidden="0" w:uiPriority="67" w:unhideWhenUsed="0"/>
+    <w:lsdException w:name="Medium Grid 2 Accent 5" w:semiHidden="0" w:uiPriority="68" w:unhideWhenUsed="0"/>
+    <w:lsdException w:name="Medium Grid 3 Accent 5" w:semiHidden="0" w:uiPriority="69" w:unhideWhenUsed="0"/>
+    <w:lsdException w:name="Dark List Accent 5" w:semiHidden="0" w:uiPriority="70" w:unhideWhenUsed="0"/>
+    <w:lsdException w:name="Colorful Shading Accent 5" w:semiHidden="0" w:uiPriority="71" w:unhideWhenUsed="0"/>
+    <w:lsdException w:name="Colorful List Accent 5" w:semiHidden="0" w:uiPriority="72" w:unhideWhenUsed="0"/>
+    <w:lsdException w:name="Colorful Grid Accent 5" w:semiHidden="0" w:uiPriority="73" w:unhideWhenUsed="0"/>
+    <w:lsdException w:name="Light Shading Accent 6" w:semiHidden="0" w:uiPriority="60" w:unhideWhenUsed="0"/>
+    <w:lsdException w:name="Light List Accent 6" w:semiHidden="0" w:uiPriority="61" w:unhideWhenUsed="0"/>
+    <w:lsdException w:name="Light Grid Accent 6" w:semiHidden="0" w:uiPriority="62" w:unhideWhenUsed="0"/>
+    <w:lsdException w:name="Medium Shading 1 Accent 6" w:semiHidden="0" w:uiPriority="63" w:unhideWhenUsed="0"/>
+    <w:lsdException w:name="Medium Shading 2 Accent 6" w:semiHidden="0" w:uiPriority="64" w:unhideWhenUsed="0"/>
+    <w:lsdException w:name="Medium List 1 Accent 6" w:semiHidden="0" w:uiPriority="65" w:unhideWhenUsed="0"/>
+    <w:lsdException w:name="Medium List 2 Accent 6" w:semiHidden="0" w:uiPriority="66" w:unhideWhenUsed="0"/>
+    <w:lsdException w:name="Medium Grid 1 Accent 6" w:semiHidden="0" w:uiPriority="67" w:unhideWhenUsed="0"/>
+    <w:lsdException w:name="Medium Grid 2 Accent 6" w:semiHidden="0" w:uiPriority="68" w:unhideWhenUsed="0"/>
+    <w:lsdException w:name="Medium Grid 3 Accent 6" w:semiHidden="0" w:uiPriority="69" w:unhideWhenUsed="0"/>
+    <w:lsdException w:name="Dark List Accent 6" w:semiHidden="0" w:uiPriority="70" w:unhideWhenUsed="0"/>
+    <w:lsdException w:name="Colorful Shading Accent 6" w:semiHidden="0" w:uiPriority="71" w:unhideWhenUsed="0"/>
+    <w:lsdException w:name="Colorful List Accent 6" w:semiHidden="0" w:uiPriority="72" w:unhideWhenUsed="0"/>
+    <w:lsdException w:name="Colorful Grid Accent 6" w:semiHidden="0" w:uiPriority="73" w:unhideWhenUsed="0"/>
+    <w:lsdException w:name="Subtle Emphasis" w:semiHidden="0" w:uiPriority="19" w:unhideWhenUsed="0" w:qFormat="1"/>
+    <w:lsdException w:name="Intense Emphasis" w:semiHidden="0" w:uiPriority="21" w:unhideWhenUsed="0" w:qFormat="1"/>
+    <w:lsdException w:name="Subtle Reference" w:semiHidden="0" w:uiPriority="31" w:unhideWhenUsed="0" w:qFormat="1"/>
+    <w:lsdException w:name="Intense Reference" w:semiHidden="0" w:uiPriority="32" w:unhideWhenUsed="0" w:qFormat="1"/>
+    <w:lsdException w:name="Book Title" w:semiHidden="0" w:uiPriority="33" w:unhideWhenUsed="0" w:qFormat="1"/>
+    <w:lsdException w:name="Bibliography" w:uiPriority="37"/>
+    <w:lsdException w:name="TOC Heading" w:uiPriority="39" w:qFormat="1"/>
+  </w:latentStyles>
+  <w:style w:type="paragraph" w:default="1" w:styleId="a">
+    <w:name w:val="Normal"/>
+    <w:qFormat/>
+  </w:style>
+  <w:style w:type="character" w:default="1" w:styleId="a0">
+    <w:name w:val="Default Paragraph Font"/>
+    <w:uiPriority w:val="1"/>
+    <w:semiHidden/>
+    <w:unhideWhenUsed/>
+  </w:style>
+  <w:style w:type="table" w:default="1" w:styleId="a1">
+    <w:name w:val="Normal Table"/>
+    <w:uiPriority w:val="99"/>
+    <w:semiHidden/>
+    <w:unhideWhenUsed/>
+    <w:tblPr>
+      <w:tblInd w:w="0" w:type="dxa"/>
+      <w:tblCellMar>
+        <w:top w:w="0" w:type="dxa"/>
+        <w:left w:w="108" w:type="dxa"/>
+        <w:bottom w:w="0" w:type="dxa"/>
+        <w:right w:w="108" w:type="dxa"/>
+      </w:tblCellMar>
+    </w:tblPr>
+  </w:style>
+  <w:style w:type="numbering" w:default="1" w:styleId="a2">
+    <w:name w:val="No List"/>
+    <w:uiPriority w:val="99"/>
+    <w:semiHidden/>
+    <w:unhideWhenUsed/>
   </w:style>
 </w:styles>
 </file>

</xml_diff>